<commit_message>
added finished project description with clustering analysis and interpretations
</commit_message>
<xml_diff>
--- a/LinearOrderingProject/Projekt.docx
+++ b/LinearOrderingProject/Projekt.docx
@@ -31,6 +31,1415 @@
         <w:t>Jakub Zięba</w:t>
       </w:r>
     </w:p>
+    <w:sdt>
+      <w:sdtPr>
+        <w:id w:val="-1829425992"/>
+        <w:docPartObj>
+          <w:docPartGallery w:val="Table of Contents"/>
+          <w:docPartUnique/>
+        </w:docPartObj>
+      </w:sdtPr>
+      <w:sdtEndPr>
+        <w:rPr>
+          <w:rFonts w:ascii="Times New Roman" w:eastAsiaTheme="minorHAnsi" w:hAnsi="Times New Roman" w:cstheme="minorBidi"/>
+          <w:b/>
+          <w:bCs/>
+          <w:color w:val="auto"/>
+          <w:kern w:val="2"/>
+          <w:sz w:val="24"/>
+          <w:szCs w:val="22"/>
+          <w:lang w:eastAsia="en-US"/>
+          <w14:ligatures w14:val="standardContextual"/>
+        </w:rPr>
+      </w:sdtEndPr>
+      <w:sdtContent>
+        <w:p>
+          <w:pPr>
+            <w:pStyle w:val="Nagwekspisutreci"/>
+          </w:pPr>
+          <w:r>
+            <w:t>Spis treści</w:t>
+          </w:r>
+        </w:p>
+        <w:p>
+          <w:pPr>
+            <w:pStyle w:val="Spistreci1"/>
+            <w:tabs>
+              <w:tab w:val="right" w:leader="dot" w:pos="9062"/>
+            </w:tabs>
+            <w:rPr>
+              <w:rFonts w:asciiTheme="minorHAnsi" w:eastAsiaTheme="minorEastAsia" w:hAnsiTheme="minorHAnsi"/>
+              <w:noProof/>
+              <w:sz w:val="22"/>
+              <w:lang w:eastAsia="pl-PL"/>
+            </w:rPr>
+          </w:pPr>
+          <w:r>
+            <w:fldChar w:fldCharType="begin"/>
+          </w:r>
+          <w:r>
+            <w:instrText xml:space="preserve"> TOC \o "1-3" \h \z \u </w:instrText>
+          </w:r>
+          <w:r>
+            <w:fldChar w:fldCharType="separate"/>
+          </w:r>
+          <w:hyperlink w:anchor="_Toc153483211" w:history="1">
+            <w:r>
+              <w:rPr>
+                <w:rStyle w:val="Hipercze"/>
+                <w:rFonts w:cs="Times New Roman"/>
+                <w:noProof/>
+              </w:rPr>
+              <w:t>Cel pracy</w:t>
+            </w:r>
+            <w:r>
+              <w:rPr>
+                <w:noProof/>
+                <w:webHidden/>
+              </w:rPr>
+              <w:tab/>
+            </w:r>
+            <w:r>
+              <w:rPr>
+                <w:noProof/>
+                <w:webHidden/>
+              </w:rPr>
+              <w:fldChar w:fldCharType="begin"/>
+            </w:r>
+            <w:r>
+              <w:rPr>
+                <w:noProof/>
+                <w:webHidden/>
+              </w:rPr>
+              <w:instrText xml:space="preserve"> PAGEREF _Toc153483211 \h </w:instrText>
+            </w:r>
+            <w:r>
+              <w:rPr>
+                <w:noProof/>
+                <w:webHidden/>
+              </w:rPr>
+            </w:r>
+            <w:r>
+              <w:rPr>
+                <w:noProof/>
+                <w:webHidden/>
+              </w:rPr>
+              <w:fldChar w:fldCharType="separate"/>
+            </w:r>
+            <w:r>
+              <w:rPr>
+                <w:noProof/>
+                <w:webHidden/>
+              </w:rPr>
+              <w:t>1</w:t>
+            </w:r>
+            <w:r>
+              <w:rPr>
+                <w:noProof/>
+                <w:webHidden/>
+              </w:rPr>
+              <w:fldChar w:fldCharType="end"/>
+            </w:r>
+          </w:hyperlink>
+        </w:p>
+        <w:p>
+          <w:pPr>
+            <w:pStyle w:val="Spistreci1"/>
+            <w:tabs>
+              <w:tab w:val="right" w:leader="dot" w:pos="9062"/>
+            </w:tabs>
+            <w:rPr>
+              <w:rFonts w:asciiTheme="minorHAnsi" w:eastAsiaTheme="minorEastAsia" w:hAnsiTheme="minorHAnsi"/>
+              <w:noProof/>
+              <w:sz w:val="22"/>
+              <w:lang w:eastAsia="pl-PL"/>
+            </w:rPr>
+          </w:pPr>
+          <w:hyperlink w:anchor="_Toc153483212" w:history="1">
+            <w:r>
+              <w:rPr>
+                <w:rStyle w:val="Hipercze"/>
+                <w:rFonts w:cs="Times New Roman"/>
+                <w:noProof/>
+              </w:rPr>
+              <w:t>Opis i analiza wybranych zmiennych</w:t>
+            </w:r>
+            <w:r>
+              <w:rPr>
+                <w:noProof/>
+                <w:webHidden/>
+              </w:rPr>
+              <w:tab/>
+            </w:r>
+            <w:r>
+              <w:rPr>
+                <w:noProof/>
+                <w:webHidden/>
+              </w:rPr>
+              <w:fldChar w:fldCharType="begin"/>
+            </w:r>
+            <w:r>
+              <w:rPr>
+                <w:noProof/>
+                <w:webHidden/>
+              </w:rPr>
+              <w:instrText xml:space="preserve"> PAGEREF _Toc153483212 \h </w:instrText>
+            </w:r>
+            <w:r>
+              <w:rPr>
+                <w:noProof/>
+                <w:webHidden/>
+              </w:rPr>
+            </w:r>
+            <w:r>
+              <w:rPr>
+                <w:noProof/>
+                <w:webHidden/>
+              </w:rPr>
+              <w:fldChar w:fldCharType="separate"/>
+            </w:r>
+            <w:r>
+              <w:rPr>
+                <w:noProof/>
+                <w:webHidden/>
+              </w:rPr>
+              <w:t>1</w:t>
+            </w:r>
+            <w:r>
+              <w:rPr>
+                <w:noProof/>
+                <w:webHidden/>
+              </w:rPr>
+              <w:fldChar w:fldCharType="end"/>
+            </w:r>
+          </w:hyperlink>
+        </w:p>
+        <w:p>
+          <w:pPr>
+            <w:pStyle w:val="Spistreci1"/>
+            <w:tabs>
+              <w:tab w:val="right" w:leader="dot" w:pos="9062"/>
+            </w:tabs>
+            <w:rPr>
+              <w:rFonts w:asciiTheme="minorHAnsi" w:eastAsiaTheme="minorEastAsia" w:hAnsiTheme="minorHAnsi"/>
+              <w:noProof/>
+              <w:sz w:val="22"/>
+              <w:lang w:eastAsia="pl-PL"/>
+            </w:rPr>
+          </w:pPr>
+          <w:hyperlink w:anchor="_Toc153483213" w:history="1">
+            <w:r>
+              <w:rPr>
+                <w:rStyle w:val="Hipercze"/>
+                <w:rFonts w:cs="Times New Roman"/>
+                <w:noProof/>
+              </w:rPr>
+              <w:t>Wybrane techniki porządkowania liniowego</w:t>
+            </w:r>
+            <w:r>
+              <w:rPr>
+                <w:noProof/>
+                <w:webHidden/>
+              </w:rPr>
+              <w:tab/>
+            </w:r>
+            <w:r>
+              <w:rPr>
+                <w:noProof/>
+                <w:webHidden/>
+              </w:rPr>
+              <w:fldChar w:fldCharType="begin"/>
+            </w:r>
+            <w:r>
+              <w:rPr>
+                <w:noProof/>
+                <w:webHidden/>
+              </w:rPr>
+              <w:instrText xml:space="preserve"> PAGEREF _Toc153483213 \h </w:instrText>
+            </w:r>
+            <w:r>
+              <w:rPr>
+                <w:noProof/>
+                <w:webHidden/>
+              </w:rPr>
+            </w:r>
+            <w:r>
+              <w:rPr>
+                <w:noProof/>
+                <w:webHidden/>
+              </w:rPr>
+              <w:fldChar w:fldCharType="separate"/>
+            </w:r>
+            <w:r>
+              <w:rPr>
+                <w:noProof/>
+                <w:webHidden/>
+              </w:rPr>
+              <w:t>8</w:t>
+            </w:r>
+            <w:r>
+              <w:rPr>
+                <w:noProof/>
+                <w:webHidden/>
+              </w:rPr>
+              <w:fldChar w:fldCharType="end"/>
+            </w:r>
+          </w:hyperlink>
+        </w:p>
+        <w:p>
+          <w:pPr>
+            <w:pStyle w:val="Spistreci2"/>
+            <w:tabs>
+              <w:tab w:val="right" w:leader="dot" w:pos="9062"/>
+            </w:tabs>
+            <w:rPr>
+              <w:rFonts w:asciiTheme="minorHAnsi" w:eastAsiaTheme="minorEastAsia" w:hAnsiTheme="minorHAnsi"/>
+              <w:noProof/>
+              <w:sz w:val="22"/>
+              <w:lang w:eastAsia="pl-PL"/>
+            </w:rPr>
+          </w:pPr>
+          <w:hyperlink w:anchor="_Toc153483214" w:history="1">
+            <w:r>
+              <w:rPr>
+                <w:rStyle w:val="Hipercze"/>
+                <w:rFonts w:cs="Times New Roman"/>
+                <w:noProof/>
+              </w:rPr>
+              <w:t>Metoda standaryzowanych sum</w:t>
+            </w:r>
+            <w:r>
+              <w:rPr>
+                <w:noProof/>
+                <w:webHidden/>
+              </w:rPr>
+              <w:tab/>
+            </w:r>
+            <w:r>
+              <w:rPr>
+                <w:noProof/>
+                <w:webHidden/>
+              </w:rPr>
+              <w:fldChar w:fldCharType="begin"/>
+            </w:r>
+            <w:r>
+              <w:rPr>
+                <w:noProof/>
+                <w:webHidden/>
+              </w:rPr>
+              <w:instrText xml:space="preserve"> PAGEREF _Toc153483214 \h </w:instrText>
+            </w:r>
+            <w:r>
+              <w:rPr>
+                <w:noProof/>
+                <w:webHidden/>
+              </w:rPr>
+            </w:r>
+            <w:r>
+              <w:rPr>
+                <w:noProof/>
+                <w:webHidden/>
+              </w:rPr>
+              <w:fldChar w:fldCharType="separate"/>
+            </w:r>
+            <w:r>
+              <w:rPr>
+                <w:noProof/>
+                <w:webHidden/>
+              </w:rPr>
+              <w:t>9</w:t>
+            </w:r>
+            <w:r>
+              <w:rPr>
+                <w:noProof/>
+                <w:webHidden/>
+              </w:rPr>
+              <w:fldChar w:fldCharType="end"/>
+            </w:r>
+          </w:hyperlink>
+        </w:p>
+        <w:p>
+          <w:pPr>
+            <w:pStyle w:val="Spistreci2"/>
+            <w:tabs>
+              <w:tab w:val="right" w:leader="dot" w:pos="9062"/>
+            </w:tabs>
+            <w:rPr>
+              <w:rFonts w:asciiTheme="minorHAnsi" w:eastAsiaTheme="minorEastAsia" w:hAnsiTheme="minorHAnsi"/>
+              <w:noProof/>
+              <w:sz w:val="22"/>
+              <w:lang w:eastAsia="pl-PL"/>
+            </w:rPr>
+          </w:pPr>
+          <w:hyperlink w:anchor="_Toc153483215" w:history="1">
+            <w:r>
+              <w:rPr>
+                <w:rStyle w:val="Hipercze"/>
+                <w:rFonts w:cs="Times New Roman"/>
+                <w:noProof/>
+              </w:rPr>
+              <w:t>Metoda sumy rang</w:t>
+            </w:r>
+            <w:r>
+              <w:rPr>
+                <w:noProof/>
+                <w:webHidden/>
+              </w:rPr>
+              <w:tab/>
+            </w:r>
+            <w:r>
+              <w:rPr>
+                <w:noProof/>
+                <w:webHidden/>
+              </w:rPr>
+              <w:fldChar w:fldCharType="begin"/>
+            </w:r>
+            <w:r>
+              <w:rPr>
+                <w:noProof/>
+                <w:webHidden/>
+              </w:rPr>
+              <w:instrText xml:space="preserve"> PAGEREF _Toc153483215 \h </w:instrText>
+            </w:r>
+            <w:r>
+              <w:rPr>
+                <w:noProof/>
+                <w:webHidden/>
+              </w:rPr>
+            </w:r>
+            <w:r>
+              <w:rPr>
+                <w:noProof/>
+                <w:webHidden/>
+              </w:rPr>
+              <w:fldChar w:fldCharType="separate"/>
+            </w:r>
+            <w:r>
+              <w:rPr>
+                <w:noProof/>
+                <w:webHidden/>
+              </w:rPr>
+              <w:t>10</w:t>
+            </w:r>
+            <w:r>
+              <w:rPr>
+                <w:noProof/>
+                <w:webHidden/>
+              </w:rPr>
+              <w:fldChar w:fldCharType="end"/>
+            </w:r>
+          </w:hyperlink>
+        </w:p>
+        <w:p>
+          <w:pPr>
+            <w:pStyle w:val="Spistreci2"/>
+            <w:tabs>
+              <w:tab w:val="right" w:leader="dot" w:pos="9062"/>
+            </w:tabs>
+            <w:rPr>
+              <w:rFonts w:asciiTheme="minorHAnsi" w:eastAsiaTheme="minorEastAsia" w:hAnsiTheme="minorHAnsi"/>
+              <w:noProof/>
+              <w:sz w:val="22"/>
+              <w:lang w:eastAsia="pl-PL"/>
+            </w:rPr>
+          </w:pPr>
+          <w:hyperlink w:anchor="_Toc153483216" w:history="1">
+            <w:r>
+              <w:rPr>
+                <w:rStyle w:val="Hipercze"/>
+                <w:rFonts w:cs="Times New Roman"/>
+                <w:noProof/>
+              </w:rPr>
+              <w:t>Metoda Hellwiga</w:t>
+            </w:r>
+            <w:r>
+              <w:rPr>
+                <w:noProof/>
+                <w:webHidden/>
+              </w:rPr>
+              <w:tab/>
+            </w:r>
+            <w:r>
+              <w:rPr>
+                <w:noProof/>
+                <w:webHidden/>
+              </w:rPr>
+              <w:fldChar w:fldCharType="begin"/>
+            </w:r>
+            <w:r>
+              <w:rPr>
+                <w:noProof/>
+                <w:webHidden/>
+              </w:rPr>
+              <w:instrText xml:space="preserve"> PAGEREF _Toc153483216 \h </w:instrText>
+            </w:r>
+            <w:r>
+              <w:rPr>
+                <w:noProof/>
+                <w:webHidden/>
+              </w:rPr>
+            </w:r>
+            <w:r>
+              <w:rPr>
+                <w:noProof/>
+                <w:webHidden/>
+              </w:rPr>
+              <w:fldChar w:fldCharType="separate"/>
+            </w:r>
+            <w:r>
+              <w:rPr>
+                <w:noProof/>
+                <w:webHidden/>
+              </w:rPr>
+              <w:t>11</w:t>
+            </w:r>
+            <w:r>
+              <w:rPr>
+                <w:noProof/>
+                <w:webHidden/>
+              </w:rPr>
+              <w:fldChar w:fldCharType="end"/>
+            </w:r>
+          </w:hyperlink>
+        </w:p>
+        <w:p>
+          <w:pPr>
+            <w:pStyle w:val="Spistreci2"/>
+            <w:tabs>
+              <w:tab w:val="right" w:leader="dot" w:pos="9062"/>
+            </w:tabs>
+            <w:rPr>
+              <w:rFonts w:asciiTheme="minorHAnsi" w:eastAsiaTheme="minorEastAsia" w:hAnsiTheme="minorHAnsi"/>
+              <w:noProof/>
+              <w:sz w:val="22"/>
+              <w:lang w:eastAsia="pl-PL"/>
+            </w:rPr>
+          </w:pPr>
+          <w:hyperlink w:anchor="_Toc153483217" w:history="1">
+            <w:r>
+              <w:rPr>
+                <w:rStyle w:val="Hipercze"/>
+                <w:rFonts w:cs="Times New Roman"/>
+                <w:noProof/>
+              </w:rPr>
+              <w:t>Metoda TOPSIS</w:t>
+            </w:r>
+            <w:r>
+              <w:rPr>
+                <w:noProof/>
+                <w:webHidden/>
+              </w:rPr>
+              <w:tab/>
+            </w:r>
+            <w:r>
+              <w:rPr>
+                <w:noProof/>
+                <w:webHidden/>
+              </w:rPr>
+              <w:fldChar w:fldCharType="begin"/>
+            </w:r>
+            <w:r>
+              <w:rPr>
+                <w:noProof/>
+                <w:webHidden/>
+              </w:rPr>
+              <w:instrText xml:space="preserve"> PAGEREF _Toc153483217 \h </w:instrText>
+            </w:r>
+            <w:r>
+              <w:rPr>
+                <w:noProof/>
+                <w:webHidden/>
+              </w:rPr>
+            </w:r>
+            <w:r>
+              <w:rPr>
+                <w:noProof/>
+                <w:webHidden/>
+              </w:rPr>
+              <w:fldChar w:fldCharType="separate"/>
+            </w:r>
+            <w:r>
+              <w:rPr>
+                <w:noProof/>
+                <w:webHidden/>
+              </w:rPr>
+              <w:t>12</w:t>
+            </w:r>
+            <w:r>
+              <w:rPr>
+                <w:noProof/>
+                <w:webHidden/>
+              </w:rPr>
+              <w:fldChar w:fldCharType="end"/>
+            </w:r>
+          </w:hyperlink>
+        </w:p>
+        <w:p>
+          <w:pPr>
+            <w:pStyle w:val="Spistreci1"/>
+            <w:tabs>
+              <w:tab w:val="right" w:leader="dot" w:pos="9062"/>
+            </w:tabs>
+            <w:rPr>
+              <w:rFonts w:asciiTheme="minorHAnsi" w:eastAsiaTheme="minorEastAsia" w:hAnsiTheme="minorHAnsi"/>
+              <w:noProof/>
+              <w:sz w:val="22"/>
+              <w:lang w:eastAsia="pl-PL"/>
+            </w:rPr>
+          </w:pPr>
+          <w:hyperlink w:anchor="_Toc153483218" w:history="1">
+            <w:r>
+              <w:rPr>
+                <w:rStyle w:val="Hipercze"/>
+                <w:rFonts w:cs="Times New Roman"/>
+                <w:noProof/>
+              </w:rPr>
+              <w:t>Analiza wyników porządkowania liniowego</w:t>
+            </w:r>
+            <w:r>
+              <w:rPr>
+                <w:noProof/>
+                <w:webHidden/>
+              </w:rPr>
+              <w:tab/>
+            </w:r>
+            <w:r>
+              <w:rPr>
+                <w:noProof/>
+                <w:webHidden/>
+              </w:rPr>
+              <w:fldChar w:fldCharType="begin"/>
+            </w:r>
+            <w:r>
+              <w:rPr>
+                <w:noProof/>
+                <w:webHidden/>
+              </w:rPr>
+              <w:instrText xml:space="preserve"> PAGEREF _Toc153483218 \h </w:instrText>
+            </w:r>
+            <w:r>
+              <w:rPr>
+                <w:noProof/>
+                <w:webHidden/>
+              </w:rPr>
+            </w:r>
+            <w:r>
+              <w:rPr>
+                <w:noProof/>
+                <w:webHidden/>
+              </w:rPr>
+              <w:fldChar w:fldCharType="separate"/>
+            </w:r>
+            <w:r>
+              <w:rPr>
+                <w:noProof/>
+                <w:webHidden/>
+              </w:rPr>
+              <w:t>14</w:t>
+            </w:r>
+            <w:r>
+              <w:rPr>
+                <w:noProof/>
+                <w:webHidden/>
+              </w:rPr>
+              <w:fldChar w:fldCharType="end"/>
+            </w:r>
+          </w:hyperlink>
+        </w:p>
+        <w:p>
+          <w:pPr>
+            <w:pStyle w:val="Spistreci1"/>
+            <w:tabs>
+              <w:tab w:val="right" w:leader="dot" w:pos="9062"/>
+            </w:tabs>
+            <w:rPr>
+              <w:rFonts w:asciiTheme="minorHAnsi" w:eastAsiaTheme="minorEastAsia" w:hAnsiTheme="minorHAnsi"/>
+              <w:noProof/>
+              <w:sz w:val="22"/>
+              <w:lang w:eastAsia="pl-PL"/>
+            </w:rPr>
+          </w:pPr>
+          <w:hyperlink w:anchor="_Toc153483219" w:history="1">
+            <w:r>
+              <w:rPr>
+                <w:rStyle w:val="Hipercze"/>
+                <w:rFonts w:cs="Times New Roman"/>
+                <w:noProof/>
+              </w:rPr>
+              <w:t>Analiza skupień</w:t>
+            </w:r>
+            <w:r>
+              <w:rPr>
+                <w:noProof/>
+                <w:webHidden/>
+              </w:rPr>
+              <w:tab/>
+            </w:r>
+            <w:r>
+              <w:rPr>
+                <w:noProof/>
+                <w:webHidden/>
+              </w:rPr>
+              <w:fldChar w:fldCharType="begin"/>
+            </w:r>
+            <w:r>
+              <w:rPr>
+                <w:noProof/>
+                <w:webHidden/>
+              </w:rPr>
+              <w:instrText xml:space="preserve"> PAGEREF _Toc153483219 \h </w:instrText>
+            </w:r>
+            <w:r>
+              <w:rPr>
+                <w:noProof/>
+                <w:webHidden/>
+              </w:rPr>
+            </w:r>
+            <w:r>
+              <w:rPr>
+                <w:noProof/>
+                <w:webHidden/>
+              </w:rPr>
+              <w:fldChar w:fldCharType="separate"/>
+            </w:r>
+            <w:r>
+              <w:rPr>
+                <w:noProof/>
+                <w:webHidden/>
+              </w:rPr>
+              <w:t>15</w:t>
+            </w:r>
+            <w:r>
+              <w:rPr>
+                <w:noProof/>
+                <w:webHidden/>
+              </w:rPr>
+              <w:fldChar w:fldCharType="end"/>
+            </w:r>
+          </w:hyperlink>
+        </w:p>
+        <w:p>
+          <w:pPr>
+            <w:pStyle w:val="Spistreci2"/>
+            <w:tabs>
+              <w:tab w:val="right" w:leader="dot" w:pos="9062"/>
+            </w:tabs>
+            <w:rPr>
+              <w:rFonts w:asciiTheme="minorHAnsi" w:eastAsiaTheme="minorEastAsia" w:hAnsiTheme="minorHAnsi"/>
+              <w:noProof/>
+              <w:sz w:val="22"/>
+              <w:lang w:eastAsia="pl-PL"/>
+            </w:rPr>
+          </w:pPr>
+          <w:hyperlink w:anchor="_Toc153483220" w:history="1">
+            <w:r>
+              <w:rPr>
+                <w:rStyle w:val="Hipercze"/>
+                <w:noProof/>
+              </w:rPr>
+              <w:t>Grupowanie podziałowe</w:t>
+            </w:r>
+            <w:r>
+              <w:rPr>
+                <w:noProof/>
+                <w:webHidden/>
+              </w:rPr>
+              <w:tab/>
+            </w:r>
+            <w:r>
+              <w:rPr>
+                <w:noProof/>
+                <w:webHidden/>
+              </w:rPr>
+              <w:fldChar w:fldCharType="begin"/>
+            </w:r>
+            <w:r>
+              <w:rPr>
+                <w:noProof/>
+                <w:webHidden/>
+              </w:rPr>
+              <w:instrText xml:space="preserve"> PAGEREF _Toc153483220 \h </w:instrText>
+            </w:r>
+            <w:r>
+              <w:rPr>
+                <w:noProof/>
+                <w:webHidden/>
+              </w:rPr>
+            </w:r>
+            <w:r>
+              <w:rPr>
+                <w:noProof/>
+                <w:webHidden/>
+              </w:rPr>
+              <w:fldChar w:fldCharType="separate"/>
+            </w:r>
+            <w:r>
+              <w:rPr>
+                <w:noProof/>
+                <w:webHidden/>
+              </w:rPr>
+              <w:t>15</w:t>
+            </w:r>
+            <w:r>
+              <w:rPr>
+                <w:noProof/>
+                <w:webHidden/>
+              </w:rPr>
+              <w:fldChar w:fldCharType="end"/>
+            </w:r>
+          </w:hyperlink>
+        </w:p>
+        <w:p>
+          <w:pPr>
+            <w:pStyle w:val="Spistreci3"/>
+            <w:tabs>
+              <w:tab w:val="right" w:leader="dot" w:pos="9062"/>
+            </w:tabs>
+            <w:rPr>
+              <w:rFonts w:asciiTheme="minorHAnsi" w:eastAsiaTheme="minorEastAsia" w:hAnsiTheme="minorHAnsi"/>
+              <w:noProof/>
+              <w:sz w:val="22"/>
+              <w:lang w:eastAsia="pl-PL"/>
+            </w:rPr>
+          </w:pPr>
+          <w:hyperlink w:anchor="_Toc153483221" w:history="1">
+            <w:r>
+              <w:rPr>
+                <w:rStyle w:val="Hipercze"/>
+                <w:noProof/>
+              </w:rPr>
+              <w:t>Określanie liczby grup – metoda łokcia</w:t>
+            </w:r>
+            <w:r>
+              <w:rPr>
+                <w:noProof/>
+                <w:webHidden/>
+              </w:rPr>
+              <w:tab/>
+            </w:r>
+            <w:r>
+              <w:rPr>
+                <w:noProof/>
+                <w:webHidden/>
+              </w:rPr>
+              <w:fldChar w:fldCharType="begin"/>
+            </w:r>
+            <w:r>
+              <w:rPr>
+                <w:noProof/>
+                <w:webHidden/>
+              </w:rPr>
+              <w:instrText xml:space="preserve"> PAGEREF _Toc153483221 \h </w:instrText>
+            </w:r>
+            <w:r>
+              <w:rPr>
+                <w:noProof/>
+                <w:webHidden/>
+              </w:rPr>
+            </w:r>
+            <w:r>
+              <w:rPr>
+                <w:noProof/>
+                <w:webHidden/>
+              </w:rPr>
+              <w:fldChar w:fldCharType="separate"/>
+            </w:r>
+            <w:r>
+              <w:rPr>
+                <w:noProof/>
+                <w:webHidden/>
+              </w:rPr>
+              <w:t>15</w:t>
+            </w:r>
+            <w:r>
+              <w:rPr>
+                <w:noProof/>
+                <w:webHidden/>
+              </w:rPr>
+              <w:fldChar w:fldCharType="end"/>
+            </w:r>
+          </w:hyperlink>
+        </w:p>
+        <w:p>
+          <w:pPr>
+            <w:pStyle w:val="Spistreci3"/>
+            <w:tabs>
+              <w:tab w:val="right" w:leader="dot" w:pos="9062"/>
+            </w:tabs>
+            <w:rPr>
+              <w:rFonts w:asciiTheme="minorHAnsi" w:eastAsiaTheme="minorEastAsia" w:hAnsiTheme="minorHAnsi"/>
+              <w:noProof/>
+              <w:sz w:val="22"/>
+              <w:lang w:eastAsia="pl-PL"/>
+            </w:rPr>
+          </w:pPr>
+          <w:hyperlink w:anchor="_Toc153483222" w:history="1">
+            <w:r>
+              <w:rPr>
+                <w:rStyle w:val="Hipercze"/>
+                <w:noProof/>
+              </w:rPr>
+              <w:t>Określanie liczby grup – metoda profilu</w:t>
+            </w:r>
+            <w:r>
+              <w:rPr>
+                <w:noProof/>
+                <w:webHidden/>
+              </w:rPr>
+              <w:tab/>
+            </w:r>
+            <w:r>
+              <w:rPr>
+                <w:noProof/>
+                <w:webHidden/>
+              </w:rPr>
+              <w:fldChar w:fldCharType="begin"/>
+            </w:r>
+            <w:r>
+              <w:rPr>
+                <w:noProof/>
+                <w:webHidden/>
+              </w:rPr>
+              <w:instrText xml:space="preserve"> PAGEREF _Toc153483222 \h </w:instrText>
+            </w:r>
+            <w:r>
+              <w:rPr>
+                <w:noProof/>
+                <w:webHidden/>
+              </w:rPr>
+            </w:r>
+            <w:r>
+              <w:rPr>
+                <w:noProof/>
+                <w:webHidden/>
+              </w:rPr>
+              <w:fldChar w:fldCharType="separate"/>
+            </w:r>
+            <w:r>
+              <w:rPr>
+                <w:noProof/>
+                <w:webHidden/>
+              </w:rPr>
+              <w:t>16</w:t>
+            </w:r>
+            <w:r>
+              <w:rPr>
+                <w:noProof/>
+                <w:webHidden/>
+              </w:rPr>
+              <w:fldChar w:fldCharType="end"/>
+            </w:r>
+          </w:hyperlink>
+        </w:p>
+        <w:p>
+          <w:pPr>
+            <w:pStyle w:val="Spistreci3"/>
+            <w:tabs>
+              <w:tab w:val="right" w:leader="dot" w:pos="9062"/>
+            </w:tabs>
+            <w:rPr>
+              <w:rFonts w:asciiTheme="minorHAnsi" w:eastAsiaTheme="minorEastAsia" w:hAnsiTheme="minorHAnsi"/>
+              <w:noProof/>
+              <w:sz w:val="22"/>
+              <w:lang w:eastAsia="pl-PL"/>
+            </w:rPr>
+          </w:pPr>
+          <w:hyperlink w:anchor="_Toc153483223" w:history="1">
+            <w:r>
+              <w:rPr>
+                <w:rStyle w:val="Hipercze"/>
+                <w:noProof/>
+              </w:rPr>
+              <w:t>Metoda k-średnich</w:t>
+            </w:r>
+            <w:r>
+              <w:rPr>
+                <w:noProof/>
+                <w:webHidden/>
+              </w:rPr>
+              <w:tab/>
+            </w:r>
+            <w:r>
+              <w:rPr>
+                <w:noProof/>
+                <w:webHidden/>
+              </w:rPr>
+              <w:fldChar w:fldCharType="begin"/>
+            </w:r>
+            <w:r>
+              <w:rPr>
+                <w:noProof/>
+                <w:webHidden/>
+              </w:rPr>
+              <w:instrText xml:space="preserve"> PAGEREF _Toc153483223 \h </w:instrText>
+            </w:r>
+            <w:r>
+              <w:rPr>
+                <w:noProof/>
+                <w:webHidden/>
+              </w:rPr>
+            </w:r>
+            <w:r>
+              <w:rPr>
+                <w:noProof/>
+                <w:webHidden/>
+              </w:rPr>
+              <w:fldChar w:fldCharType="separate"/>
+            </w:r>
+            <w:r>
+              <w:rPr>
+                <w:noProof/>
+                <w:webHidden/>
+              </w:rPr>
+              <w:t>17</w:t>
+            </w:r>
+            <w:r>
+              <w:rPr>
+                <w:noProof/>
+                <w:webHidden/>
+              </w:rPr>
+              <w:fldChar w:fldCharType="end"/>
+            </w:r>
+          </w:hyperlink>
+        </w:p>
+        <w:p>
+          <w:pPr>
+            <w:pStyle w:val="Spistreci3"/>
+            <w:tabs>
+              <w:tab w:val="right" w:leader="dot" w:pos="9062"/>
+            </w:tabs>
+            <w:rPr>
+              <w:rFonts w:asciiTheme="minorHAnsi" w:eastAsiaTheme="minorEastAsia" w:hAnsiTheme="minorHAnsi"/>
+              <w:noProof/>
+              <w:sz w:val="22"/>
+              <w:lang w:eastAsia="pl-PL"/>
+            </w:rPr>
+          </w:pPr>
+          <w:hyperlink w:anchor="_Toc153483224" w:history="1">
+            <w:r>
+              <w:rPr>
+                <w:rStyle w:val="Hipercze"/>
+                <w:noProof/>
+              </w:rPr>
+              <w:t>Metoda k-medoid</w:t>
+            </w:r>
+            <w:r>
+              <w:rPr>
+                <w:noProof/>
+                <w:webHidden/>
+              </w:rPr>
+              <w:tab/>
+            </w:r>
+            <w:r>
+              <w:rPr>
+                <w:noProof/>
+                <w:webHidden/>
+              </w:rPr>
+              <w:fldChar w:fldCharType="begin"/>
+            </w:r>
+            <w:r>
+              <w:rPr>
+                <w:noProof/>
+                <w:webHidden/>
+              </w:rPr>
+              <w:instrText xml:space="preserve"> PAGEREF _Toc153483224 \h </w:instrText>
+            </w:r>
+            <w:r>
+              <w:rPr>
+                <w:noProof/>
+                <w:webHidden/>
+              </w:rPr>
+            </w:r>
+            <w:r>
+              <w:rPr>
+                <w:noProof/>
+                <w:webHidden/>
+              </w:rPr>
+              <w:fldChar w:fldCharType="separate"/>
+            </w:r>
+            <w:r>
+              <w:rPr>
+                <w:noProof/>
+                <w:webHidden/>
+              </w:rPr>
+              <w:t>17</w:t>
+            </w:r>
+            <w:r>
+              <w:rPr>
+                <w:noProof/>
+                <w:webHidden/>
+              </w:rPr>
+              <w:fldChar w:fldCharType="end"/>
+            </w:r>
+          </w:hyperlink>
+        </w:p>
+        <w:p>
+          <w:pPr>
+            <w:pStyle w:val="Spistreci2"/>
+            <w:tabs>
+              <w:tab w:val="right" w:leader="dot" w:pos="9062"/>
+            </w:tabs>
+            <w:rPr>
+              <w:rFonts w:asciiTheme="minorHAnsi" w:eastAsiaTheme="minorEastAsia" w:hAnsiTheme="minorHAnsi"/>
+              <w:noProof/>
+              <w:sz w:val="22"/>
+              <w:lang w:eastAsia="pl-PL"/>
+            </w:rPr>
+          </w:pPr>
+          <w:hyperlink w:anchor="_Toc153483225" w:history="1">
+            <w:r>
+              <w:rPr>
+                <w:rStyle w:val="Hipercze"/>
+                <w:noProof/>
+              </w:rPr>
+              <w:t>Grupowanie hierarchiczne</w:t>
+            </w:r>
+            <w:r>
+              <w:rPr>
+                <w:noProof/>
+                <w:webHidden/>
+              </w:rPr>
+              <w:tab/>
+            </w:r>
+            <w:r>
+              <w:rPr>
+                <w:noProof/>
+                <w:webHidden/>
+              </w:rPr>
+              <w:fldChar w:fldCharType="begin"/>
+            </w:r>
+            <w:r>
+              <w:rPr>
+                <w:noProof/>
+                <w:webHidden/>
+              </w:rPr>
+              <w:instrText xml:space="preserve"> PAGEREF _Toc153483225 \h </w:instrText>
+            </w:r>
+            <w:r>
+              <w:rPr>
+                <w:noProof/>
+                <w:webHidden/>
+              </w:rPr>
+            </w:r>
+            <w:r>
+              <w:rPr>
+                <w:noProof/>
+                <w:webHidden/>
+              </w:rPr>
+              <w:fldChar w:fldCharType="separate"/>
+            </w:r>
+            <w:r>
+              <w:rPr>
+                <w:noProof/>
+                <w:webHidden/>
+              </w:rPr>
+              <w:t>17</w:t>
+            </w:r>
+            <w:r>
+              <w:rPr>
+                <w:noProof/>
+                <w:webHidden/>
+              </w:rPr>
+              <w:fldChar w:fldCharType="end"/>
+            </w:r>
+          </w:hyperlink>
+        </w:p>
+        <w:p>
+          <w:pPr>
+            <w:pStyle w:val="Spistreci1"/>
+            <w:tabs>
+              <w:tab w:val="right" w:leader="dot" w:pos="9062"/>
+            </w:tabs>
+            <w:rPr>
+              <w:rFonts w:asciiTheme="minorHAnsi" w:eastAsiaTheme="minorEastAsia" w:hAnsiTheme="minorHAnsi"/>
+              <w:noProof/>
+              <w:sz w:val="22"/>
+              <w:lang w:eastAsia="pl-PL"/>
+            </w:rPr>
+          </w:pPr>
+          <w:hyperlink w:anchor="_Toc153483226" w:history="1">
+            <w:r>
+              <w:rPr>
+                <w:rStyle w:val="Hipercze"/>
+                <w:rFonts w:cs="Times New Roman"/>
+                <w:noProof/>
+              </w:rPr>
+              <w:t>Analiza wyników analizy skupień</w:t>
+            </w:r>
+            <w:r>
+              <w:rPr>
+                <w:noProof/>
+                <w:webHidden/>
+              </w:rPr>
+              <w:tab/>
+            </w:r>
+            <w:r>
+              <w:rPr>
+                <w:noProof/>
+                <w:webHidden/>
+              </w:rPr>
+              <w:fldChar w:fldCharType="begin"/>
+            </w:r>
+            <w:r>
+              <w:rPr>
+                <w:noProof/>
+                <w:webHidden/>
+              </w:rPr>
+              <w:instrText xml:space="preserve"> PAGEREF _Toc153483226 \h </w:instrText>
+            </w:r>
+            <w:r>
+              <w:rPr>
+                <w:noProof/>
+                <w:webHidden/>
+              </w:rPr>
+            </w:r>
+            <w:r>
+              <w:rPr>
+                <w:noProof/>
+                <w:webHidden/>
+              </w:rPr>
+              <w:fldChar w:fldCharType="separate"/>
+            </w:r>
+            <w:r>
+              <w:rPr>
+                <w:noProof/>
+                <w:webHidden/>
+              </w:rPr>
+              <w:t>18</w:t>
+            </w:r>
+            <w:r>
+              <w:rPr>
+                <w:noProof/>
+                <w:webHidden/>
+              </w:rPr>
+              <w:fldChar w:fldCharType="end"/>
+            </w:r>
+          </w:hyperlink>
+        </w:p>
+        <w:p>
+          <w:pPr>
+            <w:pStyle w:val="Spistreci2"/>
+            <w:tabs>
+              <w:tab w:val="right" w:leader="dot" w:pos="9062"/>
+            </w:tabs>
+            <w:rPr>
+              <w:rFonts w:asciiTheme="minorHAnsi" w:eastAsiaTheme="minorEastAsia" w:hAnsiTheme="minorHAnsi"/>
+              <w:noProof/>
+              <w:sz w:val="22"/>
+              <w:lang w:eastAsia="pl-PL"/>
+            </w:rPr>
+          </w:pPr>
+          <w:hyperlink w:anchor="_Toc153483227" w:history="1">
+            <w:r>
+              <w:rPr>
+                <w:rStyle w:val="Hipercze"/>
+                <w:noProof/>
+              </w:rPr>
+              <w:t>Metoda k-średnich</w:t>
+            </w:r>
+            <w:r>
+              <w:rPr>
+                <w:noProof/>
+                <w:webHidden/>
+              </w:rPr>
+              <w:tab/>
+            </w:r>
+            <w:r>
+              <w:rPr>
+                <w:noProof/>
+                <w:webHidden/>
+              </w:rPr>
+              <w:fldChar w:fldCharType="begin"/>
+            </w:r>
+            <w:r>
+              <w:rPr>
+                <w:noProof/>
+                <w:webHidden/>
+              </w:rPr>
+              <w:instrText xml:space="preserve"> PAGEREF _Toc153483227 \h </w:instrText>
+            </w:r>
+            <w:r>
+              <w:rPr>
+                <w:noProof/>
+                <w:webHidden/>
+              </w:rPr>
+            </w:r>
+            <w:r>
+              <w:rPr>
+                <w:noProof/>
+                <w:webHidden/>
+              </w:rPr>
+              <w:fldChar w:fldCharType="separate"/>
+            </w:r>
+            <w:r>
+              <w:rPr>
+                <w:noProof/>
+                <w:webHidden/>
+              </w:rPr>
+              <w:t>18</w:t>
+            </w:r>
+            <w:r>
+              <w:rPr>
+                <w:noProof/>
+                <w:webHidden/>
+              </w:rPr>
+              <w:fldChar w:fldCharType="end"/>
+            </w:r>
+          </w:hyperlink>
+        </w:p>
+        <w:p>
+          <w:pPr>
+            <w:pStyle w:val="Spistreci2"/>
+            <w:tabs>
+              <w:tab w:val="right" w:leader="dot" w:pos="9062"/>
+            </w:tabs>
+            <w:rPr>
+              <w:rFonts w:asciiTheme="minorHAnsi" w:eastAsiaTheme="minorEastAsia" w:hAnsiTheme="minorHAnsi"/>
+              <w:noProof/>
+              <w:sz w:val="22"/>
+              <w:lang w:eastAsia="pl-PL"/>
+            </w:rPr>
+          </w:pPr>
+          <w:hyperlink w:anchor="_Toc153483228" w:history="1">
+            <w:r>
+              <w:rPr>
+                <w:rStyle w:val="Hipercze"/>
+                <w:noProof/>
+              </w:rPr>
+              <w:t>Metoda k-medoid</w:t>
+            </w:r>
+            <w:r>
+              <w:rPr>
+                <w:noProof/>
+                <w:webHidden/>
+              </w:rPr>
+              <w:tab/>
+            </w:r>
+            <w:r>
+              <w:rPr>
+                <w:noProof/>
+                <w:webHidden/>
+              </w:rPr>
+              <w:fldChar w:fldCharType="begin"/>
+            </w:r>
+            <w:r>
+              <w:rPr>
+                <w:noProof/>
+                <w:webHidden/>
+              </w:rPr>
+              <w:instrText xml:space="preserve"> PAGEREF _Toc153483228 \h </w:instrText>
+            </w:r>
+            <w:r>
+              <w:rPr>
+                <w:noProof/>
+                <w:webHidden/>
+              </w:rPr>
+            </w:r>
+            <w:r>
+              <w:rPr>
+                <w:noProof/>
+                <w:webHidden/>
+              </w:rPr>
+              <w:fldChar w:fldCharType="separate"/>
+            </w:r>
+            <w:r>
+              <w:rPr>
+                <w:noProof/>
+                <w:webHidden/>
+              </w:rPr>
+              <w:t>20</w:t>
+            </w:r>
+            <w:r>
+              <w:rPr>
+                <w:noProof/>
+                <w:webHidden/>
+              </w:rPr>
+              <w:fldChar w:fldCharType="end"/>
+            </w:r>
+          </w:hyperlink>
+        </w:p>
+        <w:p>
+          <w:pPr>
+            <w:pStyle w:val="Spistreci2"/>
+            <w:tabs>
+              <w:tab w:val="right" w:leader="dot" w:pos="9062"/>
+            </w:tabs>
+            <w:rPr>
+              <w:rFonts w:asciiTheme="minorHAnsi" w:eastAsiaTheme="minorEastAsia" w:hAnsiTheme="minorHAnsi"/>
+              <w:noProof/>
+              <w:sz w:val="22"/>
+              <w:lang w:eastAsia="pl-PL"/>
+            </w:rPr>
+          </w:pPr>
+          <w:hyperlink w:anchor="_Toc153483229" w:history="1">
+            <w:r>
+              <w:rPr>
+                <w:rStyle w:val="Hipercze"/>
+                <w:noProof/>
+              </w:rPr>
+              <w:t>Grupowanie hierarchiczne</w:t>
+            </w:r>
+            <w:r>
+              <w:rPr>
+                <w:noProof/>
+                <w:webHidden/>
+              </w:rPr>
+              <w:tab/>
+            </w:r>
+            <w:r>
+              <w:rPr>
+                <w:noProof/>
+                <w:webHidden/>
+              </w:rPr>
+              <w:fldChar w:fldCharType="begin"/>
+            </w:r>
+            <w:r>
+              <w:rPr>
+                <w:noProof/>
+                <w:webHidden/>
+              </w:rPr>
+              <w:instrText xml:space="preserve"> PAGEREF _Toc153483229 \h </w:instrText>
+            </w:r>
+            <w:r>
+              <w:rPr>
+                <w:noProof/>
+                <w:webHidden/>
+              </w:rPr>
+            </w:r>
+            <w:r>
+              <w:rPr>
+                <w:noProof/>
+                <w:webHidden/>
+              </w:rPr>
+              <w:fldChar w:fldCharType="separate"/>
+            </w:r>
+            <w:r>
+              <w:rPr>
+                <w:noProof/>
+                <w:webHidden/>
+              </w:rPr>
+              <w:t>23</w:t>
+            </w:r>
+            <w:r>
+              <w:rPr>
+                <w:noProof/>
+                <w:webHidden/>
+              </w:rPr>
+              <w:fldChar w:fldCharType="end"/>
+            </w:r>
+          </w:hyperlink>
+        </w:p>
+        <w:p>
+          <w:r>
+            <w:rPr>
+              <w:b/>
+              <w:bCs/>
+            </w:rPr>
+            <w:fldChar w:fldCharType="end"/>
+          </w:r>
+        </w:p>
+      </w:sdtContent>
+    </w:sdt>
     <w:p>
       <w:pPr>
         <w:pStyle w:val="Nagwek1"/>
@@ -39,12 +1448,14 @@
           <w:rFonts w:ascii="Times New Roman" w:hAnsi="Times New Roman" w:cs="Times New Roman"/>
         </w:rPr>
       </w:pPr>
+      <w:bookmarkStart w:id="0" w:name="_Toc153483211"/>
       <w:r>
         <w:rPr>
           <w:rFonts w:ascii="Times New Roman" w:hAnsi="Times New Roman" w:cs="Times New Roman"/>
         </w:rPr>
         <w:t>Cel pracy</w:t>
       </w:r>
+      <w:bookmarkEnd w:id="0"/>
     </w:p>
     <w:p>
       <w:r>
@@ -59,12 +1470,14 @@
           <w:rFonts w:ascii="Times New Roman" w:hAnsi="Times New Roman" w:cs="Times New Roman"/>
         </w:rPr>
       </w:pPr>
+      <w:bookmarkStart w:id="1" w:name="_Toc153483212"/>
       <w:r>
         <w:rPr>
           <w:rFonts w:ascii="Times New Roman" w:hAnsi="Times New Roman" w:cs="Times New Roman"/>
         </w:rPr>
         <w:t>Opis i analiza wybranych zmiennych</w:t>
       </w:r>
+      <w:bookmarkEnd w:id="1"/>
     </w:p>
     <w:p>
       <w:pPr>
@@ -134,6 +1547,7 @@
         <w:rPr>
           <w:rFonts w:cs="Times New Roman"/>
         </w:rPr>
+        <w:lastRenderedPageBreak/>
         <w:t>Apteki, wyrażona w liczbie takich obiektów;</w:t>
       </w:r>
     </w:p>
@@ -387,13 +1801,7 @@
         <w:rPr>
           <w:rFonts w:cs="Times New Roman"/>
         </w:rPr>
-        <w:t xml:space="preserve">Organizacje non profit ochrona zdrowia, </w:t>
-      </w:r>
-      <w:r>
-        <w:rPr>
-          <w:rFonts w:cs="Times New Roman"/>
-        </w:rPr>
-        <w:t>wyrażona jako procentowy udział organizacji non profit w ogóle organizacji;</w:t>
+        <w:t>Organizacje non profit ochrona zdrowia, wyrażona jako procentowy udział organizacji non profit w ogóle organizacji;</w:t>
       </w:r>
     </w:p>
     <w:p>
@@ -521,7 +1929,6 @@
         <w:rPr>
           <w:rFonts w:cs="Times New Roman"/>
         </w:rPr>
-        <w:lastRenderedPageBreak/>
         <w:t>Zgony niemowląt, wyrażona w liczbie zgonów niemowląt na tysiąc urodzeń żywych;</w:t>
       </w:r>
     </w:p>
@@ -764,6 +2171,7 @@
         <w:rPr>
           <w:rFonts w:cs="Times New Roman"/>
         </w:rPr>
+        <w:lastRenderedPageBreak/>
         <w:t xml:space="preserve">Następnie </w:t>
       </w:r>
       <w:r>
@@ -803,7 +2211,7 @@
                     </pic:cNvPicPr>
                   </pic:nvPicPr>
                   <pic:blipFill>
-                    <a:blip r:embed="rId7">
+                    <a:blip r:embed="rId8">
                       <a:extLst>
                         <a:ext uri="{28A0092B-C50C-407E-A947-70E740481C1C}">
                           <a14:useLocalDpi xmlns:a14="http://schemas.microsoft.com/office/drawing/2010/main" val="0"/>
@@ -846,28 +2254,22 @@
         <w:rPr>
           <w:rFonts w:cs="Times New Roman"/>
         </w:rPr>
-        <w:t xml:space="preserve">Aby wyeliminować zmienne bardzo mocno skorelowane, zdecydowałem się nie uwzględniać w zbiorze zmiennych odpowiedzialnych za liczbę szpitali, liczbę łóżek, liczbę szpitalnych </w:t>
-      </w:r>
-      <w:r>
-        <w:rPr>
-          <w:rFonts w:cs="Times New Roman"/>
+        <w:t>Aby wyeliminować zmienne bardzo mocno skorelowane, zdecydowałem się nie uwzględniać w zbiorze zmiennych odpowiedzialnych za liczbę szpitali, liczbę łóżek, liczbę szpitalnych oddziałów ratunkowych, liczbę przewozów pasażerskich, odsetek organizacji non profit związanych z ratownictwem, liczbę przystanków oraz liczbę zgonów niemowląt. Nie uwzględniam również ludności ani powierzchni, jako że te zmienne zostały wcześniej wykorzystane do wyliczenia innych zmiennych.</w:t>
+      </w:r>
+    </w:p>
+    <w:p>
+      <w:pPr>
+        <w:jc w:val="center"/>
+        <w:rPr>
+          <w:rFonts w:cs="Times New Roman"/>
+        </w:rPr>
+      </w:pPr>
+      <w:r>
+        <w:rPr>
+          <w:rFonts w:cs="Times New Roman"/>
+          <w:noProof/>
         </w:rPr>
         <w:lastRenderedPageBreak/>
-        <w:t>oddziałów ratunkowych, liczbę przewozów pasażerskich, odsetek organizacji non profit związanych z ratownictwem, liczbę przystanków oraz liczbę zgonów niemowląt. Nie uwzględniam również ludności ani powierzchni, jako że te zmienne zostały wcześniej wykorzystane do wyliczenia innych zmiennych.</w:t>
-      </w:r>
-    </w:p>
-    <w:p>
-      <w:pPr>
-        <w:jc w:val="center"/>
-        <w:rPr>
-          <w:rFonts w:cs="Times New Roman"/>
-        </w:rPr>
-      </w:pPr>
-      <w:r>
-        <w:rPr>
-          <w:rFonts w:cs="Times New Roman"/>
-          <w:noProof/>
-        </w:rPr>
         <w:drawing>
           <wp:inline distT="0" distB="0" distL="0" distR="0" wp14:anchorId="59ED8ACB" wp14:editId="7D25B3FF">
             <wp:extent cx="5343525" cy="5257800"/>
@@ -886,7 +2288,7 @@
                     </pic:cNvPicPr>
                   </pic:nvPicPr>
                   <pic:blipFill>
-                    <a:blip r:embed="rId8">
+                    <a:blip r:embed="rId9">
                       <a:extLst>
                         <a:ext uri="{28A0092B-C50C-407E-A947-70E740481C1C}">
                           <a14:useLocalDpi xmlns:a14="http://schemas.microsoft.com/office/drawing/2010/main" val="0"/>
@@ -935,7 +2337,21 @@
         <w:rPr>
           <w:rFonts w:cs="Times New Roman"/>
         </w:rPr>
-        <w:t xml:space="preserve">, nie występują już wartośći korelacji na poziomie wyższym niż 0,9. </w:t>
+        <w:t xml:space="preserve">, nie występują już </w:t>
+      </w:r>
+      <w:proofErr w:type="spellStart"/>
+      <w:r>
+        <w:rPr>
+          <w:rFonts w:cs="Times New Roman"/>
+        </w:rPr>
+        <w:t>wartośći</w:t>
+      </w:r>
+      <w:proofErr w:type="spellEnd"/>
+      <w:r>
+        <w:rPr>
+          <w:rFonts w:cs="Times New Roman"/>
+        </w:rPr>
+        <w:t xml:space="preserve"> korelacji na poziomie wyższym niż 0,9. </w:t>
       </w:r>
       <w:r>
         <w:rPr>
@@ -954,8 +2370,8 @@
       <w:r>
         <w:rPr>
           <w:rFonts w:cs="Times New Roman"/>
-        </w:rPr>
-        <w:lastRenderedPageBreak/>
+          <w:noProof/>
+        </w:rPr>
         <w:drawing>
           <wp:inline distT="0" distB="0" distL="0" distR="0" wp14:anchorId="570402F6" wp14:editId="4FF28C42">
             <wp:extent cx="3353268" cy="2152950"/>
@@ -972,7 +2388,7 @@
                     <pic:cNvPicPr/>
                   </pic:nvPicPr>
                   <pic:blipFill>
-                    <a:blip r:embed="rId9"/>
+                    <a:blip r:embed="rId10"/>
                     <a:stretch>
                       <a:fillRect/>
                     </a:stretch>
@@ -1018,6 +2434,7 @@
         <w:rPr>
           <w:rFonts w:cs="Times New Roman"/>
         </w:rPr>
+        <w:lastRenderedPageBreak/>
         <w:t>Następnie skupimy się na podstawowych statystykach opisowych wybranego zbioru zmiennych</w:t>
       </w:r>
       <w:r>
@@ -1043,6 +2460,7 @@
       <w:r>
         <w:rPr>
           <w:rFonts w:cs="Times New Roman"/>
+          <w:noProof/>
         </w:rPr>
         <w:drawing>
           <wp:inline distT="0" distB="0" distL="0" distR="0" wp14:anchorId="2D2DECD5" wp14:editId="6F417C59">
@@ -1060,7 +2478,7 @@
                     <pic:cNvPicPr/>
                   </pic:nvPicPr>
                   <pic:blipFill>
-                    <a:blip r:embed="rId10"/>
+                    <a:blip r:embed="rId11"/>
                     <a:stretch>
                       <a:fillRect/>
                     </a:stretch>
@@ -1091,6 +2509,7 @@
       <w:r>
         <w:rPr>
           <w:rFonts w:cs="Times New Roman"/>
+          <w:noProof/>
         </w:rPr>
         <w:drawing>
           <wp:inline distT="0" distB="0" distL="0" distR="0" wp14:anchorId="3DE41F2D" wp14:editId="45DDF730">
@@ -1108,7 +2527,7 @@
                     <pic:cNvPicPr/>
                   </pic:nvPicPr>
                   <pic:blipFill>
-                    <a:blip r:embed="rId11"/>
+                    <a:blip r:embed="rId12"/>
                     <a:stretch>
                       <a:fillRect/>
                     </a:stretch>
@@ -1160,69 +2579,63 @@
         <w:rPr>
           <w:rFonts w:cs="Times New Roman"/>
         </w:rPr>
-        <w:t xml:space="preserve">Jeśli chodzi o pielęgniarki, to tutaj średnia kształtuje się na poziomie 8.17, natomiast odchylenie standardowe na poziomie 1.12, nie jest to więc aż tak duża wartość względem średniej. Podobnie jak w przypadku zmiennej powyżej, średnia i mediana są do siebie mocno zbliżone. </w:t>
-      </w:r>
+        <w:t>Jeśli chodzi o pielęgniarki, to tutaj średnia kształtuje się na poziomie 8.17, natomiast odchylenie standardowe na poziomie 1.12, nie jest to więc aż tak duża wartość względem średniej. Podobnie jak w przypadku zmiennej powyżej, średnia i mediana są do siebie mocno zbliżone. Wartość minimalną zmienna przyjmuje w przypadku województwa Wielkopolskiego, a maksymalną dla województwa Świętokrzyskiego.</w:t>
+      </w:r>
+    </w:p>
+    <w:p>
+      <w:pPr>
+        <w:jc w:val="both"/>
+        <w:rPr>
+          <w:rFonts w:cs="Times New Roman"/>
+        </w:rPr>
+      </w:pPr>
+      <w:r>
+        <w:rPr>
+          <w:rFonts w:cs="Times New Roman"/>
+        </w:rPr>
+        <w:t>W przypadku aptek, średnia i mediana również są do siebie zbliżone. Odchylenie standardowe na poziomie 0.02 jest też bardzo bliskie średniej, która wynosi około 0,04. Najmniej aptek na kilometr kwadratowy możemy znaleźć w województwie Warmińsko-Mazurskim, najwięcej natomiast w województwie Śląskim.</w:t>
+      </w:r>
+    </w:p>
+    <w:p>
+      <w:pPr>
+        <w:jc w:val="both"/>
+        <w:rPr>
+          <w:rFonts w:cs="Times New Roman"/>
+        </w:rPr>
+      </w:pPr>
+      <w:r>
+        <w:rPr>
+          <w:rFonts w:cs="Times New Roman"/>
+        </w:rPr>
+        <w:t xml:space="preserve">Dla zgonów ogółem na tysiąc urodzeń żywych wartość minimalną znajdujemy w województwie Pomorskim, od którego bardzo blisko plasuje się województwo Małopolskie. Wartość maksymalną natomiast znajdujemy przy województwie Świętokrzyskim. </w:t>
+      </w:r>
+    </w:p>
+    <w:p>
+      <w:pPr>
+        <w:jc w:val="both"/>
+        <w:rPr>
+          <w:rFonts w:cs="Times New Roman"/>
+        </w:rPr>
+      </w:pPr>
+      <w:r>
+        <w:rPr>
+          <w:rFonts w:cs="Times New Roman"/>
+        </w:rPr>
+        <w:t xml:space="preserve">Jeśli chodzi o zespoły ratownictwa medycznego oraz ludność na łóżko szpitalne, to ich współczynniki zmienności są na podobnym poziomie, odpowiednio 15% i 12%, co nie różni się znacząco od 13% współczynnika zmienności dla pielęgniarek. </w:t>
+      </w:r>
+    </w:p>
+    <w:p>
+      <w:pPr>
+        <w:jc w:val="both"/>
+        <w:rPr>
+          <w:rFonts w:cs="Times New Roman"/>
+        </w:rPr>
+      </w:pPr>
       <w:r>
         <w:rPr>
           <w:rFonts w:cs="Times New Roman"/>
         </w:rPr>
         <w:lastRenderedPageBreak/>
-        <w:t>Wartość minimalną zmienna przyjmuje w przypadku województwa Wielkopolskiego, a maksymalną dla województwa Świętokrzyskiego.</w:t>
-      </w:r>
-    </w:p>
-    <w:p>
-      <w:pPr>
-        <w:jc w:val="both"/>
-        <w:rPr>
-          <w:rFonts w:cs="Times New Roman"/>
-        </w:rPr>
-      </w:pPr>
-      <w:r>
-        <w:rPr>
-          <w:rFonts w:cs="Times New Roman"/>
-        </w:rPr>
-        <w:t>W przypadku aptek, średnia i mediana również są do siebie zbliżone. Odchylenie standardowe na poziomie 0.02 jest też bardzo bliskie średniej, która wynosi około 0,04. Najmniej aptek na kilometr kwadratowy możemy znaleźć w województwie Warmińsko-Mazurskim, najwięcej natomiast w województwie Śląskim.</w:t>
-      </w:r>
-    </w:p>
-    <w:p>
-      <w:pPr>
-        <w:jc w:val="both"/>
-        <w:rPr>
-          <w:rFonts w:cs="Times New Roman"/>
-        </w:rPr>
-      </w:pPr>
-      <w:r>
-        <w:rPr>
-          <w:rFonts w:cs="Times New Roman"/>
-        </w:rPr>
-        <w:t xml:space="preserve">Dla zgonów ogółem na tysiąc urodzeń żywych wartość minimalną znajdujemy w województwie Pomorskim, od którego bardzo blisko plasuje się województwo Małopolskie. Wartość maksymalną natomiast znajdujemy przy województwie Świętokrzyskim. </w:t>
-      </w:r>
-    </w:p>
-    <w:p>
-      <w:pPr>
-        <w:jc w:val="both"/>
-        <w:rPr>
-          <w:rFonts w:cs="Times New Roman"/>
-        </w:rPr>
-      </w:pPr>
-      <w:r>
-        <w:rPr>
-          <w:rFonts w:cs="Times New Roman"/>
-        </w:rPr>
-        <w:t xml:space="preserve">Jeśli chodzi o zespoły ratownictwa medycznego oraz ludność na łóżko szpitalne, to ich współczynniki zmienności są na podobnym poziomie, odpowiednio 15% i 12%, co nie różni się znacząco od 13% współczynnika zmienności dla pielęgniarek. </w:t>
-      </w:r>
-    </w:p>
-    <w:p>
-      <w:pPr>
-        <w:jc w:val="both"/>
-        <w:rPr>
-          <w:rFonts w:cs="Times New Roman"/>
-        </w:rPr>
-      </w:pPr>
-      <w:r>
-        <w:rPr>
-          <w:rFonts w:cs="Times New Roman"/>
-        </w:rPr>
         <w:t xml:space="preserve">Prawdopodobnie najciekawszą zmienną będą tu absolwenci uniwersytetów medycznych. Jako że nie w każdym województwie mamy uczelnie medyczną, zarówno odchylenie standardowe jak i minimum zachowują się dość ekstremalnie. Odchylenie standardowe minimalnie przekracza średnią, a minimum jest równe zero i obejmuje wiele województw. </w:t>
       </w:r>
       <w:r>
@@ -1262,6 +2675,7 @@
       <w:r>
         <w:rPr>
           <w:rFonts w:cs="Times New Roman"/>
+          <w:noProof/>
         </w:rPr>
         <w:drawing>
           <wp:inline distT="0" distB="0" distL="0" distR="0" wp14:anchorId="4F4B5FBE" wp14:editId="18DA57A5">
@@ -1279,7 +2693,7 @@
                     <pic:cNvPicPr/>
                   </pic:nvPicPr>
                   <pic:blipFill>
-                    <a:blip r:embed="rId12"/>
+                    <a:blip r:embed="rId13"/>
                     <a:stretch>
                       <a:fillRect/>
                     </a:stretch>
@@ -1310,6 +2724,7 @@
       <w:r>
         <w:rPr>
           <w:rFonts w:cs="Times New Roman"/>
+          <w:noProof/>
         </w:rPr>
         <w:drawing>
           <wp:inline distT="0" distB="0" distL="0" distR="0" wp14:anchorId="25B540CD" wp14:editId="346D2C67">
@@ -1327,7 +2742,7 @@
                     <pic:cNvPicPr/>
                   </pic:nvPicPr>
                   <pic:blipFill>
-                    <a:blip r:embed="rId13"/>
+                    <a:blip r:embed="rId14"/>
                     <a:stretch>
                       <a:fillRect/>
                     </a:stretch>
@@ -1365,27 +2780,22 @@
         <w:rPr>
           <w:rFonts w:cs="Times New Roman"/>
         </w:rPr>
-        <w:t xml:space="preserve">W większości przypadków wartości są raczej dość mocno skupione wokół średniej, jednak w żadnym z nich nie można mówić o rozkładzie stricte normalnym. Zdarzają </w:t>
-      </w:r>
-      <w:r>
-        <w:rPr>
-          <w:rFonts w:cs="Times New Roman"/>
+        <w:t xml:space="preserve">W większości przypadków wartości są raczej dość mocno skupione wokół średniej, jednak w żadnym z nich nie można mówić o rozkładzie stricte normalnym. Zdarzają się również rozkłady o grubych ogonach, szczególnie jeśli chodzi o prawe ogony. W przypadku lewych ogonów taka sytuacja nie występuję. </w:t>
+      </w:r>
+    </w:p>
+    <w:p>
+      <w:pPr>
+        <w:jc w:val="center"/>
+        <w:rPr>
+          <w:rFonts w:cs="Times New Roman"/>
+        </w:rPr>
+      </w:pPr>
+      <w:r>
+        <w:rPr>
+          <w:rFonts w:cs="Times New Roman"/>
+          <w:noProof/>
         </w:rPr>
         <w:lastRenderedPageBreak/>
-        <w:t xml:space="preserve">się również rozkłady o grubych ogonach, szczególnie jeśli chodzi o prawe ogony. W przypadku lewych ogonów taka sytuacja nie występuję. </w:t>
-      </w:r>
-    </w:p>
-    <w:p>
-      <w:pPr>
-        <w:jc w:val="center"/>
-        <w:rPr>
-          <w:rFonts w:cs="Times New Roman"/>
-        </w:rPr>
-      </w:pPr>
-      <w:r>
-        <w:rPr>
-          <w:rFonts w:cs="Times New Roman"/>
-        </w:rPr>
         <w:drawing>
           <wp:inline distT="0" distB="0" distL="0" distR="0" wp14:anchorId="2846E43B" wp14:editId="7E6DED8F">
             <wp:extent cx="5760720" cy="8320405"/>
@@ -1402,7 +2812,7 @@
                     <pic:cNvPicPr/>
                   </pic:nvPicPr>
                   <pic:blipFill>
-                    <a:blip r:embed="rId14"/>
+                    <a:blip r:embed="rId15"/>
                     <a:stretch>
                       <a:fillRect/>
                     </a:stretch>
@@ -1434,8 +2844,14 @@
         <w:rPr>
           <w:rFonts w:cs="Times New Roman"/>
         </w:rPr>
+        <w:t xml:space="preserve">Jeśli chodzi o wartości odstające, to sprawdzając pojedyncze zmienne, znajdujemy takie wartości w przypadku zmiennych dotyczących organizacji non profit, zespołów ratownictwa, </w:t>
+      </w:r>
+      <w:r>
+        <w:rPr>
+          <w:rFonts w:cs="Times New Roman"/>
+        </w:rPr>
         <w:lastRenderedPageBreak/>
-        <w:t xml:space="preserve">Jeśli chodzi o wartości odstające, to sprawdzając pojedyncze zmienne, znajdujemy takie wartości w przypadku zmiennych dotyczących organizacji non profit, zespołów ratownictwa, ludności na łóżko szpitalne oraz aptek. Nie jesteśmy natomiast </w:t>
+        <w:t xml:space="preserve">ludności na łóżko szpitalne oraz aptek. Nie jesteśmy natomiast </w:t>
       </w:r>
       <w:r>
         <w:rPr>
@@ -1447,7 +2863,21 @@
         <w:rPr>
           <w:rFonts w:cs="Times New Roman"/>
         </w:rPr>
-        <w:t>, czy któryś z obiektów jest outlierem w przypadku analizy wielu zmiennych jednocześnie.</w:t>
+        <w:t xml:space="preserve">, czy któryś z obiektów jest </w:t>
+      </w:r>
+      <w:proofErr w:type="spellStart"/>
+      <w:r>
+        <w:rPr>
+          <w:rFonts w:cs="Times New Roman"/>
+        </w:rPr>
+        <w:t>outlierem</w:t>
+      </w:r>
+      <w:proofErr w:type="spellEnd"/>
+      <w:r>
+        <w:rPr>
+          <w:rFonts w:cs="Times New Roman"/>
+        </w:rPr>
+        <w:t xml:space="preserve"> w przypadku analizy wielu zmiennych jednocześnie.</w:t>
       </w:r>
     </w:p>
     <w:p>
@@ -1458,12 +2888,14 @@
           <w:rFonts w:ascii="Times New Roman" w:hAnsi="Times New Roman" w:cs="Times New Roman"/>
         </w:rPr>
       </w:pPr>
+      <w:bookmarkStart w:id="2" w:name="_Toc153483213"/>
       <w:r>
         <w:rPr>
           <w:rFonts w:ascii="Times New Roman" w:hAnsi="Times New Roman" w:cs="Times New Roman"/>
         </w:rPr>
         <w:t>Wybrane techniki porządkowania liniowego</w:t>
       </w:r>
+      <w:bookmarkEnd w:id="2"/>
     </w:p>
     <w:p>
       <w:pPr>
@@ -1483,25 +2915,7 @@
         <w:jc w:val="both"/>
       </w:pPr>
       <w:r>
-        <w:t>Le</w:t>
-      </w:r>
-      <w:r>
-        <w:t>karz</w:t>
-      </w:r>
-      <w:r>
-        <w:t>e</w:t>
-      </w:r>
-      <w:r>
-        <w:t xml:space="preserve"> </w:t>
-      </w:r>
-      <w:r>
-        <w:t>–</w:t>
-      </w:r>
-      <w:r>
-        <w:t xml:space="preserve"> stymulanta</w:t>
-      </w:r>
-      <w:r>
-        <w:t>;</w:t>
+        <w:t>Lekarze – stymulanta;</w:t>
       </w:r>
     </w:p>
     <w:p>
@@ -1540,7 +2954,15 @@
         <w:jc w:val="both"/>
       </w:pPr>
       <w:r>
-        <w:t>Zgony ogółem – destymulanta;</w:t>
+        <w:t xml:space="preserve">Zgony ogółem – </w:t>
+      </w:r>
+      <w:proofErr w:type="spellStart"/>
+      <w:r>
+        <w:t>destymulanta</w:t>
+      </w:r>
+      <w:proofErr w:type="spellEnd"/>
+      <w:r>
+        <w:t>;</w:t>
       </w:r>
     </w:p>
     <w:p>
@@ -1566,7 +2988,15 @@
         <w:jc w:val="both"/>
       </w:pPr>
       <w:r>
-        <w:t>Ludność na łóżko szpitalne – destymulanta;</w:t>
+        <w:t xml:space="preserve">Ludność na łóżko szpitalne – </w:t>
+      </w:r>
+      <w:proofErr w:type="spellStart"/>
+      <w:r>
+        <w:t>destymulanta</w:t>
+      </w:r>
+      <w:proofErr w:type="spellEnd"/>
+      <w:r>
+        <w:t>;</w:t>
       </w:r>
     </w:p>
     <w:p>
@@ -1592,7 +3022,15 @@
         <w:jc w:val="both"/>
       </w:pPr>
       <w:r>
-        <w:t xml:space="preserve">Organizacje non profit dot. ochrony zdrowia – nominanta na poziomie </w:t>
+        <w:t xml:space="preserve">Organizacje non profit dot. ochrony zdrowia – </w:t>
+      </w:r>
+      <w:proofErr w:type="spellStart"/>
+      <w:r>
+        <w:t>nominanta</w:t>
+      </w:r>
+      <w:proofErr w:type="spellEnd"/>
+      <w:r>
+        <w:t xml:space="preserve"> na poziomie </w:t>
       </w:r>
       <w:r>
         <w:t>9</w:t>
@@ -1606,7 +3044,23 @@
         <w:jc w:val="both"/>
       </w:pPr>
       <w:r>
-        <w:t>W takim wypadku musimy zamienić zmienne 5, 6 i 8 na stymulanty. Robimy to mnożąc destymulanty przez -1 oraz stosując następujący wzór dla nominanty:</w:t>
+        <w:t xml:space="preserve">W takim wypadku musimy zamienić zmienne 5, 6 i 8 na stymulanty. Robimy to mnożąc </w:t>
+      </w:r>
+      <w:proofErr w:type="spellStart"/>
+      <w:r>
+        <w:t>destymulanty</w:t>
+      </w:r>
+      <w:proofErr w:type="spellEnd"/>
+      <w:r>
+        <w:t xml:space="preserve"> przez -1 oraz stosując następujący wzór dla </w:t>
+      </w:r>
+      <w:proofErr w:type="spellStart"/>
+      <w:r>
+        <w:t>nominanty</w:t>
+      </w:r>
+      <w:proofErr w:type="spellEnd"/>
+      <w:r>
+        <w:t>:</w:t>
       </w:r>
     </w:p>
     <w:p>
@@ -1614,6 +3068,9 @@
         <w:jc w:val="center"/>
       </w:pPr>
       <w:r>
+        <w:rPr>
+          <w:noProof/>
+        </w:rPr>
         <w:drawing>
           <wp:inline distT="0" distB="0" distL="0" distR="0" wp14:anchorId="4D7639B8" wp14:editId="4B911DC9">
             <wp:extent cx="4477375" cy="1676634"/>
@@ -1630,7 +3087,7 @@
                     <pic:cNvPicPr/>
                   </pic:nvPicPr>
                   <pic:blipFill>
-                    <a:blip r:embed="rId15"/>
+                    <a:blip r:embed="rId16"/>
                     <a:stretch>
                       <a:fillRect/>
                     </a:stretch>
@@ -1654,6 +3111,15 @@
     <w:p>
       <w:pPr>
         <w:jc w:val="both"/>
+        <w:rPr>
+          <w:rFonts w:ascii="Consolas" w:eastAsia="Times New Roman" w:hAnsi="Consolas" w:cs="Times New Roman"/>
+          <w:color w:val="CCCCCC"/>
+          <w:kern w:val="0"/>
+          <w:sz w:val="21"/>
+          <w:szCs w:val="21"/>
+          <w:lang w:eastAsia="pl-PL"/>
+          <w14:ligatures w14:val="none"/>
+        </w:rPr>
       </w:pPr>
       <w:r>
         <w:t>Następnym krokiem jest standaryzacja danych. Również wykonuje się ją dla większości metod, jednak dla metody standaryzowanych sum i Hellwiga stosuje się inny wzór niż dla metody TOPSIS, dla metody sumy rang standaryzację pomijamy.</w:t>
@@ -1661,17 +3127,185 @@
     </w:p>
     <w:p>
       <w:pPr>
+        <w:jc w:val="both"/>
+      </w:pPr>
+      <w:r>
+        <w:t>W każdym przypadku używamy wersji metody z uwzględnieniem następujących wag:</w:t>
+      </w:r>
+    </w:p>
+    <w:p>
+      <w:pPr>
+        <w:pStyle w:val="Akapitzlist"/>
+        <w:numPr>
+          <w:ilvl w:val="0"/>
+          <w:numId w:val="7"/>
+        </w:numPr>
+        <w:jc w:val="both"/>
+      </w:pPr>
+      <w:r>
+        <w:t xml:space="preserve">Lekarze – </w:t>
+      </w:r>
+      <w:r>
+        <w:t>0,25;</w:t>
+      </w:r>
+    </w:p>
+    <w:p>
+      <w:pPr>
+        <w:pStyle w:val="Akapitzlist"/>
+        <w:numPr>
+          <w:ilvl w:val="0"/>
+          <w:numId w:val="7"/>
+        </w:numPr>
+        <w:jc w:val="both"/>
+      </w:pPr>
+      <w:r>
+        <w:t xml:space="preserve">Pielęgniarki – </w:t>
+      </w:r>
+      <w:r>
+        <w:t>0,1</w:t>
+      </w:r>
+      <w:r>
+        <w:t>;</w:t>
+      </w:r>
+    </w:p>
+    <w:p>
+      <w:pPr>
+        <w:pStyle w:val="Akapitzlist"/>
+        <w:numPr>
+          <w:ilvl w:val="0"/>
+          <w:numId w:val="7"/>
+        </w:numPr>
+        <w:jc w:val="both"/>
+      </w:pPr>
+      <w:r>
+        <w:t xml:space="preserve">Apteki – </w:t>
+      </w:r>
+      <w:r>
+        <w:t>0,1</w:t>
+      </w:r>
+      <w:r>
+        <w:t>;</w:t>
+      </w:r>
+    </w:p>
+    <w:p>
+      <w:pPr>
+        <w:pStyle w:val="Akapitzlist"/>
+        <w:numPr>
+          <w:ilvl w:val="0"/>
+          <w:numId w:val="7"/>
+        </w:numPr>
+        <w:jc w:val="both"/>
+      </w:pPr>
+      <w:r>
+        <w:t xml:space="preserve">Zgony ogółem – </w:t>
+      </w:r>
+      <w:r>
+        <w:t>0,2</w:t>
+      </w:r>
+      <w:r>
+        <w:t>;</w:t>
+      </w:r>
+    </w:p>
+    <w:p>
+      <w:pPr>
+        <w:pStyle w:val="Akapitzlist"/>
+        <w:numPr>
+          <w:ilvl w:val="0"/>
+          <w:numId w:val="7"/>
+        </w:numPr>
+        <w:jc w:val="both"/>
+      </w:pPr>
+      <w:r>
+        <w:t xml:space="preserve">Zespoły ratownictwa medycznego – </w:t>
+      </w:r>
+      <w:r>
+        <w:t>0,075</w:t>
+      </w:r>
+      <w:r>
+        <w:t>;</w:t>
+      </w:r>
+    </w:p>
+    <w:p>
+      <w:pPr>
+        <w:pStyle w:val="Akapitzlist"/>
+        <w:numPr>
+          <w:ilvl w:val="0"/>
+          <w:numId w:val="7"/>
+        </w:numPr>
+        <w:jc w:val="both"/>
+      </w:pPr>
+      <w:r>
+        <w:t xml:space="preserve">Ludność na łóżko szpitalne – </w:t>
+      </w:r>
+      <w:r>
+        <w:t>0,075</w:t>
+      </w:r>
+      <w:r>
+        <w:t>;</w:t>
+      </w:r>
+    </w:p>
+    <w:p>
+      <w:pPr>
+        <w:pStyle w:val="Akapitzlist"/>
+        <w:numPr>
+          <w:ilvl w:val="0"/>
+          <w:numId w:val="7"/>
+        </w:numPr>
+        <w:jc w:val="both"/>
+      </w:pPr>
+      <w:r>
+        <w:t xml:space="preserve">Absolwenci uczelni medycznych – </w:t>
+      </w:r>
+      <w:r>
+        <w:t>0,15</w:t>
+      </w:r>
+      <w:r>
+        <w:t>;</w:t>
+      </w:r>
+    </w:p>
+    <w:p>
+      <w:pPr>
+        <w:pStyle w:val="Akapitzlist"/>
+        <w:numPr>
+          <w:ilvl w:val="0"/>
+          <w:numId w:val="7"/>
+        </w:numPr>
+        <w:jc w:val="both"/>
+      </w:pPr>
+      <w:r>
+        <w:t xml:space="preserve">Organizacje non profit dot. ochrony zdrowia – </w:t>
+      </w:r>
+      <w:r>
+        <w:t>0,05.</w:t>
+      </w:r>
+    </w:p>
+    <w:p>
+      <w:pPr>
+        <w:jc w:val="both"/>
+      </w:pPr>
+      <w:r>
+        <w:t>Największą uwagę będziemy w takim razie przywiązywać do zmiennych dotyczących lekarzy, zgonów i absolwentów uczelni medycznych.</w:t>
+      </w:r>
+      <w:r>
+        <w:t xml:space="preserve"> Najmniej ważne będą natomiast dane dotyczące organizacji non profit.</w:t>
+      </w:r>
+    </w:p>
+    <w:p>
+      <w:pPr>
         <w:pStyle w:val="Nagwek2"/>
         <w:rPr>
           <w:rFonts w:ascii="Times New Roman" w:hAnsi="Times New Roman" w:cs="Times New Roman"/>
         </w:rPr>
       </w:pPr>
+      <w:bookmarkStart w:id="3" w:name="_Toc153483214"/>
       <w:r>
         <w:rPr>
           <w:rFonts w:ascii="Times New Roman" w:hAnsi="Times New Roman" w:cs="Times New Roman"/>
         </w:rPr>
+        <w:lastRenderedPageBreak/>
         <w:t>Metoda standaryzowanych sum</w:t>
       </w:r>
+      <w:bookmarkEnd w:id="3"/>
     </w:p>
     <w:p>
       <w:pPr>
@@ -1689,6 +3323,9 @@
         <w:t xml:space="preserve"> </w:t>
       </w:r>
       <w:r>
+        <w:rPr>
+          <w:noProof/>
+        </w:rPr>
         <w:drawing>
           <wp:inline distT="0" distB="0" distL="0" distR="0" wp14:anchorId="02387284" wp14:editId="4A8DEAAC">
             <wp:extent cx="4058216" cy="1333686"/>
@@ -1705,7 +3342,7 @@
                     <pic:cNvPicPr/>
                   </pic:nvPicPr>
                   <pic:blipFill>
-                    <a:blip r:embed="rId16"/>
+                    <a:blip r:embed="rId17"/>
                     <a:stretch>
                       <a:fillRect/>
                     </a:stretch>
@@ -1739,7 +3376,9 @@
         <w:jc w:val="center"/>
       </w:pPr>
       <w:r>
-        <w:lastRenderedPageBreak/>
+        <w:rPr>
+          <w:noProof/>
+        </w:rPr>
         <w:drawing>
           <wp:inline distT="0" distB="0" distL="0" distR="0" wp14:anchorId="584E5C7B" wp14:editId="02CD4BB4">
             <wp:extent cx="5760720" cy="2127250"/>
@@ -1756,7 +3395,7 @@
                     <pic:cNvPicPr/>
                   </pic:nvPicPr>
                   <pic:blipFill>
-                    <a:blip r:embed="rId17"/>
+                    <a:blip r:embed="rId18"/>
                     <a:stretch>
                       <a:fillRect/>
                     </a:stretch>
@@ -1790,6 +3429,9 @@
         <w:jc w:val="center"/>
       </w:pPr>
       <w:r>
+        <w:rPr>
+          <w:noProof/>
+        </w:rPr>
         <w:drawing>
           <wp:inline distT="0" distB="0" distL="0" distR="0" wp14:anchorId="72CB9526" wp14:editId="08B3CC3D">
             <wp:extent cx="1701580" cy="556592"/>
@@ -1806,7 +3448,7 @@
                     <pic:cNvPicPr/>
                   </pic:nvPicPr>
                   <pic:blipFill>
-                    <a:blip r:embed="rId18"/>
+                    <a:blip r:embed="rId19"/>
                     <a:stretch>
                       <a:fillRect/>
                     </a:stretch>
@@ -1827,6 +3469,9 @@
         </w:drawing>
       </w:r>
       <w:r>
+        <w:rPr>
+          <w:noProof/>
+        </w:rPr>
         <w:drawing>
           <wp:inline distT="0" distB="0" distL="0" distR="0" wp14:anchorId="688B433A" wp14:editId="63BE3231">
             <wp:extent cx="1701579" cy="562674"/>
@@ -1843,7 +3488,7 @@
                     <pic:cNvPicPr/>
                   </pic:nvPicPr>
                   <pic:blipFill>
-                    <a:blip r:embed="rId19"/>
+                    <a:blip r:embed="rId20"/>
                     <a:stretch>
                       <a:fillRect/>
                     </a:stretch>
@@ -1877,6 +3522,9 @@
         <w:jc w:val="center"/>
       </w:pPr>
       <w:r>
+        <w:rPr>
+          <w:noProof/>
+        </w:rPr>
         <w:drawing>
           <wp:inline distT="0" distB="0" distL="0" distR="0" wp14:anchorId="5F227298" wp14:editId="58D7A145">
             <wp:extent cx="5760720" cy="2263775"/>
@@ -1893,7 +3541,7 @@
                     <pic:cNvPicPr/>
                   </pic:nvPicPr>
                   <pic:blipFill>
-                    <a:blip r:embed="rId20"/>
+                    <a:blip r:embed="rId21"/>
                     <a:stretch>
                       <a:fillRect/>
                     </a:stretch>
@@ -1919,6 +3567,10 @@
         <w:jc w:val="both"/>
       </w:pPr>
       <w:r>
+        <w:rPr>
+          <w:noProof/>
+        </w:rPr>
+        <w:lastRenderedPageBreak/>
         <w:drawing>
           <wp:anchor distT="0" distB="0" distL="114300" distR="114300" simplePos="0" relativeHeight="251658240" behindDoc="0" locked="0" layoutInCell="1" allowOverlap="1" wp14:anchorId="607CF57B" wp14:editId="4CEC1792">
             <wp:simplePos x="0" y="0"/>
@@ -1943,7 +3595,7 @@
                     <pic:cNvPicPr/>
                   </pic:nvPicPr>
                   <pic:blipFill>
-                    <a:blip r:embed="rId21">
+                    <a:blip r:embed="rId22">
                       <a:extLst>
                         <a:ext uri="{28A0092B-C50C-407E-A947-70E740481C1C}">
                           <a14:useLocalDpi xmlns:a14="http://schemas.microsoft.com/office/drawing/2010/main" val="0"/>
@@ -1985,12 +3637,14 @@
           <w:rFonts w:ascii="Times New Roman" w:hAnsi="Times New Roman" w:cs="Times New Roman"/>
         </w:rPr>
       </w:pPr>
+      <w:bookmarkStart w:id="4" w:name="_Toc153483215"/>
       <w:r>
         <w:rPr>
           <w:rFonts w:ascii="Times New Roman" w:hAnsi="Times New Roman" w:cs="Times New Roman"/>
         </w:rPr>
         <w:t>Metoda sumy rang</w:t>
       </w:r>
+      <w:bookmarkEnd w:id="4"/>
     </w:p>
     <w:p>
       <w:r>
@@ -1999,6 +3653,9 @@
     </w:p>
     <w:p>
       <w:r>
+        <w:rPr>
+          <w:noProof/>
+        </w:rPr>
         <w:drawing>
           <wp:inline distT="0" distB="0" distL="0" distR="0" wp14:anchorId="728C6B14" wp14:editId="699DB44B">
             <wp:extent cx="5760720" cy="2604135"/>
@@ -2015,7 +3672,7 @@
                     <pic:cNvPicPr/>
                   </pic:nvPicPr>
                   <pic:blipFill>
-                    <a:blip r:embed="rId22"/>
+                    <a:blip r:embed="rId23"/>
                     <a:stretch>
                       <a:fillRect/>
                     </a:stretch>
@@ -2046,6 +3703,10 @@
         <w:jc w:val="center"/>
       </w:pPr>
       <w:r>
+        <w:rPr>
+          <w:noProof/>
+        </w:rPr>
+        <w:lastRenderedPageBreak/>
         <w:drawing>
           <wp:inline distT="0" distB="0" distL="0" distR="0" wp14:anchorId="35370594" wp14:editId="40FE2379">
             <wp:extent cx="1584108" cy="2949934"/>
@@ -2062,7 +3723,7 @@
                     <pic:cNvPicPr/>
                   </pic:nvPicPr>
                   <pic:blipFill>
-                    <a:blip r:embed="rId23"/>
+                    <a:blip r:embed="rId24"/>
                     <a:stretch>
                       <a:fillRect/>
                     </a:stretch>
@@ -2090,12 +3751,14 @@
           <w:rFonts w:ascii="Times New Roman" w:hAnsi="Times New Roman" w:cs="Times New Roman"/>
         </w:rPr>
       </w:pPr>
+      <w:bookmarkStart w:id="5" w:name="_Toc153483216"/>
       <w:r>
         <w:rPr>
           <w:rFonts w:ascii="Times New Roman" w:hAnsi="Times New Roman" w:cs="Times New Roman"/>
         </w:rPr>
         <w:t>Metoda Hellwiga</w:t>
       </w:r>
+      <w:bookmarkEnd w:id="5"/>
     </w:p>
     <w:p>
       <w:r>
@@ -2104,6 +3767,9 @@
     </w:p>
     <w:p>
       <w:r>
+        <w:rPr>
+          <w:noProof/>
+        </w:rPr>
         <w:drawing>
           <wp:inline distT="0" distB="0" distL="0" distR="0" wp14:anchorId="7C760F53" wp14:editId="1988577F">
             <wp:extent cx="2425148" cy="796997"/>
@@ -2120,7 +3786,7 @@
                     <pic:cNvPicPr/>
                   </pic:nvPicPr>
                   <pic:blipFill>
-                    <a:blip r:embed="rId16"/>
+                    <a:blip r:embed="rId17"/>
                     <a:stretch>
                       <a:fillRect/>
                     </a:stretch>
@@ -2143,7 +3809,9 @@
     </w:p>
     <w:p>
       <w:r>
-        <w:lastRenderedPageBreak/>
+        <w:rPr>
+          <w:noProof/>
+        </w:rPr>
         <w:drawing>
           <wp:inline distT="0" distB="0" distL="0" distR="0" wp14:anchorId="12840D68" wp14:editId="3E7C5D54">
             <wp:extent cx="5760720" cy="2127250"/>
@@ -2160,7 +3828,7 @@
                     <pic:cNvPicPr/>
                   </pic:nvPicPr>
                   <pic:blipFill>
-                    <a:blip r:embed="rId17"/>
+                    <a:blip r:embed="rId18"/>
                     <a:stretch>
                       <a:fillRect/>
                     </a:stretch>
@@ -2188,6 +3856,10 @@
     </w:p>
     <w:p>
       <w:r>
+        <w:rPr>
+          <w:noProof/>
+        </w:rPr>
+        <w:lastRenderedPageBreak/>
         <w:drawing>
           <wp:inline distT="0" distB="0" distL="0" distR="0" wp14:anchorId="5C9B0B36" wp14:editId="7B909AD7">
             <wp:extent cx="5760720" cy="1737995"/>
@@ -2204,7 +3876,7 @@
                     <pic:cNvPicPr/>
                   </pic:nvPicPr>
                   <pic:blipFill>
-                    <a:blip r:embed="rId24"/>
+                    <a:blip r:embed="rId25"/>
                     <a:stretch>
                       <a:fillRect/>
                     </a:stretch>
@@ -2235,6 +3907,9 @@
         <w:jc w:val="center"/>
       </w:pPr>
       <w:r>
+        <w:rPr>
+          <w:noProof/>
+        </w:rPr>
         <w:drawing>
           <wp:inline distT="0" distB="0" distL="0" distR="0" wp14:anchorId="35CB3EA2" wp14:editId="7F69B57E">
             <wp:extent cx="2767054" cy="811786"/>
@@ -2251,7 +3926,7 @@
                     <pic:cNvPicPr/>
                   </pic:nvPicPr>
                   <pic:blipFill>
-                    <a:blip r:embed="rId25"/>
+                    <a:blip r:embed="rId26"/>
                     <a:stretch>
                       <a:fillRect/>
                     </a:stretch>
@@ -2272,6 +3947,9 @@
         </w:drawing>
       </w:r>
       <w:r>
+        <w:rPr>
+          <w:noProof/>
+        </w:rPr>
         <w:drawing>
           <wp:inline distT="0" distB="0" distL="0" distR="0" wp14:anchorId="2B00901D" wp14:editId="1CD62EB8">
             <wp:extent cx="2218414" cy="519391"/>
@@ -2288,7 +3966,7 @@
                     <pic:cNvPicPr/>
                   </pic:nvPicPr>
                   <pic:blipFill>
-                    <a:blip r:embed="rId26"/>
+                    <a:blip r:embed="rId27"/>
                     <a:stretch>
                       <a:fillRect/>
                     </a:stretch>
@@ -2322,6 +4000,9 @@
         <w:jc w:val="both"/>
       </w:pPr>
       <w:r>
+        <w:rPr>
+          <w:noProof/>
+        </w:rPr>
         <w:drawing>
           <wp:inline distT="0" distB="0" distL="0" distR="0" wp14:anchorId="296F4943" wp14:editId="42DF7C6E">
             <wp:extent cx="1566407" cy="739023"/>
@@ -2338,7 +4019,7 @@
                     <pic:cNvPicPr/>
                   </pic:nvPicPr>
                   <pic:blipFill>
-                    <a:blip r:embed="rId27"/>
+                    <a:blip r:embed="rId28"/>
                     <a:stretch>
                       <a:fillRect/>
                     </a:stretch>
@@ -2372,7 +4053,9 @@
         <w:jc w:val="center"/>
       </w:pPr>
       <w:r>
-        <w:lastRenderedPageBreak/>
+        <w:rPr>
+          <w:noProof/>
+        </w:rPr>
         <w:drawing>
           <wp:inline distT="0" distB="0" distL="0" distR="0" wp14:anchorId="3F88E477" wp14:editId="06F6B142">
             <wp:extent cx="1621087" cy="2870421"/>
@@ -2389,7 +4072,7 @@
                     <pic:cNvPicPr/>
                   </pic:nvPicPr>
                   <pic:blipFill>
-                    <a:blip r:embed="rId28"/>
+                    <a:blip r:embed="rId29"/>
                     <a:stretch>
                       <a:fillRect/>
                     </a:stretch>
@@ -2422,16 +4105,26 @@
           <w:rFonts w:ascii="Times New Roman" w:hAnsi="Times New Roman" w:cs="Times New Roman"/>
         </w:rPr>
       </w:pPr>
+      <w:bookmarkStart w:id="6" w:name="_Toc153483217"/>
       <w:r>
         <w:rPr>
           <w:rFonts w:ascii="Times New Roman" w:hAnsi="Times New Roman" w:cs="Times New Roman"/>
         </w:rPr>
         <w:t>Metoda TOPSIS</w:t>
       </w:r>
-    </w:p>
-    <w:p>
-      <w:r>
-        <w:t>W przypadku metody TOPSIS, również standaryzujemy dane zamienione na symulanty, jednak robimy to według innego wzoru:</w:t>
+      <w:bookmarkEnd w:id="6"/>
+    </w:p>
+    <w:p>
+      <w:r>
+        <w:t xml:space="preserve">W przypadku metody TOPSIS, również standaryzujemy dane zamienione na </w:t>
+      </w:r>
+      <w:proofErr w:type="spellStart"/>
+      <w:r>
+        <w:t>symulanty</w:t>
+      </w:r>
+      <w:proofErr w:type="spellEnd"/>
+      <w:r>
+        <w:t>, jednak robimy to według innego wzoru:</w:t>
       </w:r>
     </w:p>
     <w:p>
@@ -2439,6 +4132,10 @@
         <w:jc w:val="center"/>
       </w:pPr>
       <w:r>
+        <w:rPr>
+          <w:noProof/>
+        </w:rPr>
+        <w:lastRenderedPageBreak/>
         <w:drawing>
           <wp:inline distT="0" distB="0" distL="0" distR="0" wp14:anchorId="064CE6FB" wp14:editId="796C756C">
             <wp:extent cx="2393343" cy="952535"/>
@@ -2455,7 +4152,7 @@
                     <pic:cNvPicPr/>
                   </pic:nvPicPr>
                   <pic:blipFill>
-                    <a:blip r:embed="rId29"/>
+                    <a:blip r:embed="rId30"/>
                     <a:stretch>
                       <a:fillRect/>
                     </a:stretch>
@@ -2481,6 +4178,9 @@
         <w:jc w:val="both"/>
       </w:pPr>
       <w:r>
+        <w:rPr>
+          <w:noProof/>
+        </w:rPr>
         <w:drawing>
           <wp:inline distT="0" distB="0" distL="0" distR="0" wp14:anchorId="23890DF9" wp14:editId="57165EA0">
             <wp:extent cx="5760720" cy="2648585"/>
@@ -2497,7 +4197,7 @@
                     <pic:cNvPicPr/>
                   </pic:nvPicPr>
                   <pic:blipFill>
-                    <a:blip r:embed="rId30"/>
+                    <a:blip r:embed="rId31"/>
                     <a:stretch>
                       <a:fillRect/>
                     </a:stretch>
@@ -2531,7 +4231,9 @@
         <w:jc w:val="center"/>
       </w:pPr>
       <w:r>
-        <w:lastRenderedPageBreak/>
+        <w:rPr>
+          <w:noProof/>
+        </w:rPr>
         <w:drawing>
           <wp:inline distT="0" distB="0" distL="0" distR="0" wp14:anchorId="501D1CB7" wp14:editId="47BFB5E9">
             <wp:extent cx="4158532" cy="753301"/>
@@ -2548,7 +4250,7 @@
                     <pic:cNvPicPr/>
                   </pic:nvPicPr>
                   <pic:blipFill>
-                    <a:blip r:embed="rId31"/>
+                    <a:blip r:embed="rId32"/>
                     <a:stretch>
                       <a:fillRect/>
                     </a:stretch>
@@ -2582,6 +4284,9 @@
         <w:jc w:val="center"/>
       </w:pPr>
       <w:r>
+        <w:rPr>
+          <w:noProof/>
+        </w:rPr>
         <w:drawing>
           <wp:inline distT="0" distB="0" distL="0" distR="0" wp14:anchorId="29548BDF" wp14:editId="46BF56AC">
             <wp:extent cx="4754880" cy="643628"/>
@@ -2598,7 +4303,7 @@
                     <pic:cNvPicPr/>
                   </pic:nvPicPr>
                   <pic:blipFill>
-                    <a:blip r:embed="rId32"/>
+                    <a:blip r:embed="rId33"/>
                     <a:stretch>
                       <a:fillRect/>
                     </a:stretch>
@@ -2632,6 +4337,9 @@
         <w:jc w:val="center"/>
       </w:pPr>
       <w:r>
+        <w:rPr>
+          <w:noProof/>
+        </w:rPr>
         <w:drawing>
           <wp:inline distT="0" distB="0" distL="0" distR="0" wp14:anchorId="222E914C" wp14:editId="6F88DC5C">
             <wp:extent cx="2534004" cy="914528"/>
@@ -2648,7 +4356,7 @@
                     <pic:cNvPicPr/>
                   </pic:nvPicPr>
                   <pic:blipFill>
-                    <a:blip r:embed="rId33"/>
+                    <a:blip r:embed="rId34"/>
                     <a:stretch>
                       <a:fillRect/>
                     </a:stretch>
@@ -2674,6 +4382,10 @@
         <w:jc w:val="center"/>
       </w:pPr>
       <w:r>
+        <w:rPr>
+          <w:noProof/>
+        </w:rPr>
+        <w:lastRenderedPageBreak/>
         <w:drawing>
           <wp:inline distT="0" distB="0" distL="0" distR="0" wp14:anchorId="30DC0453" wp14:editId="46D1840A">
             <wp:extent cx="1713024" cy="3021496"/>
@@ -2690,7 +4402,7 @@
                     <pic:cNvPicPr/>
                   </pic:nvPicPr>
                   <pic:blipFill>
-                    <a:blip r:embed="rId34"/>
+                    <a:blip r:embed="rId35"/>
                     <a:stretch>
                       <a:fillRect/>
                     </a:stretch>
@@ -2719,11 +4431,1280 @@
           <w:rFonts w:ascii="Times New Roman" w:hAnsi="Times New Roman" w:cs="Times New Roman"/>
         </w:rPr>
       </w:pPr>
+      <w:bookmarkStart w:id="7" w:name="_Toc153483218"/>
       <w:r>
         <w:rPr>
           <w:rFonts w:ascii="Times New Roman" w:hAnsi="Times New Roman" w:cs="Times New Roman"/>
         </w:rPr>
         <w:t>Analiza wyników porządkowania liniowego</w:t>
+      </w:r>
+      <w:bookmarkEnd w:id="7"/>
+    </w:p>
+    <w:p>
+      <w:pPr>
+        <w:jc w:val="both"/>
+      </w:pPr>
+      <w:r>
+        <w:rPr>
+          <w:noProof/>
+        </w:rPr>
+        <w:drawing>
+          <wp:inline distT="0" distB="0" distL="0" distR="0" wp14:anchorId="315DCB24" wp14:editId="70ADF725">
+            <wp:extent cx="5753100" cy="2809875"/>
+            <wp:effectExtent l="0" t="0" r="0" b="9525"/>
+            <wp:docPr id="244317574" name="Obraz 1"/>
+            <wp:cNvGraphicFramePr>
+              <a:graphicFrameLocks xmlns:a="http://schemas.openxmlformats.org/drawingml/2006/main" noChangeAspect="1"/>
+            </wp:cNvGraphicFramePr>
+            <a:graphic xmlns:a="http://schemas.openxmlformats.org/drawingml/2006/main">
+              <a:graphicData uri="http://schemas.openxmlformats.org/drawingml/2006/picture">
+                <pic:pic xmlns:pic="http://schemas.openxmlformats.org/drawingml/2006/picture">
+                  <pic:nvPicPr>
+                    <pic:cNvPr id="0" name="Picture 1"/>
+                    <pic:cNvPicPr>
+                      <a:picLocks noChangeAspect="1" noChangeArrowheads="1"/>
+                    </pic:cNvPicPr>
+                  </pic:nvPicPr>
+                  <pic:blipFill>
+                    <a:blip r:embed="rId36">
+                      <a:extLst>
+                        <a:ext uri="{28A0092B-C50C-407E-A947-70E740481C1C}">
+                          <a14:useLocalDpi xmlns:a14="http://schemas.microsoft.com/office/drawing/2010/main" val="0"/>
+                        </a:ext>
+                      </a:extLst>
+                    </a:blip>
+                    <a:srcRect/>
+                    <a:stretch>
+                      <a:fillRect/>
+                    </a:stretch>
+                  </pic:blipFill>
+                  <pic:spPr bwMode="auto">
+                    <a:xfrm>
+                      <a:off x="0" y="0"/>
+                      <a:ext cx="5753100" cy="2809875"/>
+                    </a:xfrm>
+                    <a:prstGeom prst="rect">
+                      <a:avLst/>
+                    </a:prstGeom>
+                    <a:noFill/>
+                    <a:ln>
+                      <a:noFill/>
+                    </a:ln>
+                  </pic:spPr>
+                </pic:pic>
+              </a:graphicData>
+            </a:graphic>
+          </wp:inline>
+        </w:drawing>
+      </w:r>
+    </w:p>
+    <w:p>
+      <w:pPr>
+        <w:jc w:val="both"/>
+      </w:pPr>
+      <w:r>
+        <w:t>Wyniki różnych metod porządkowania liniowego różnią się między sobą, zauważamy jednak pewne zależności, które powtarzają się w różnych metodach. Jest to szczególnie widoczne na końcach rankingów.</w:t>
+      </w:r>
+    </w:p>
+    <w:p>
+      <w:pPr>
+        <w:jc w:val="both"/>
+      </w:pPr>
+      <w:r>
+        <w:t xml:space="preserve">Województwa Lubuskie i Opolskie zawsze plasują się na samym końcu rankingu. </w:t>
+      </w:r>
+      <w:r>
+        <w:t xml:space="preserve">Mają one najniższe wartości jeśli chodzi o liczbę lekarzy, wysokie liczby zgonów, dość wysoką liczbę ludności na łóżko, są również bardzo daleko od </w:t>
+      </w:r>
+      <w:proofErr w:type="spellStart"/>
+      <w:r>
+        <w:t>nominanty</w:t>
+      </w:r>
+      <w:proofErr w:type="spellEnd"/>
+      <w:r>
+        <w:t xml:space="preserve"> w przypadku organizacji. Są to też województwa, które nie posiadają uniwersytetu medycznego</w:t>
+      </w:r>
+      <w:r>
+        <w:t>.</w:t>
+      </w:r>
+    </w:p>
+    <w:p>
+      <w:pPr>
+        <w:jc w:val="both"/>
+      </w:pPr>
+      <w:r>
+        <w:t>Następne od końca są województwa Warmińsko-Mazurskie, Świętokrzyskie i Kujawsko-Pomorskie, które zamieniają się między sobą ale zajmują zawsze od trzeciego do piątego z ostatnich miejsc.</w:t>
+      </w:r>
+    </w:p>
+    <w:p>
+      <w:pPr>
+        <w:jc w:val="both"/>
+      </w:pPr>
+      <w:r>
+        <w:lastRenderedPageBreak/>
+        <w:t>U góry rankingu również mamy kilka stałych obiektów. Są to województwa Mazowieckie i Śląskie, które zawsze pojawiają się w top 5, czy województwa Podlaskie i Łódzkie, które w większości metod również plasują się wysoko.</w:t>
+      </w:r>
+    </w:p>
+    <w:p>
+      <w:pPr>
+        <w:jc w:val="both"/>
+      </w:pPr>
+      <w:r>
+        <w:t xml:space="preserve">Szczególnie wyróżnia się województwo Mazowieckie, dwukrotnie będąc na pierwszym miejscu. Wartości dla tego województwa w przypadku każdej zmiennej są dość wysokie, lub niskie w przypadku </w:t>
+      </w:r>
+      <w:proofErr w:type="spellStart"/>
+      <w:r>
+        <w:t>destymulant</w:t>
+      </w:r>
+      <w:proofErr w:type="spellEnd"/>
+      <w:r>
+        <w:t xml:space="preserve">. Prawdopodobnie największym minusem województwa Mazowieckiego jest bardzo wysoki odsetek organizacji non profit, ponad dwukrotnie wyższy od pożądanej wartości tej </w:t>
+      </w:r>
+      <w:proofErr w:type="spellStart"/>
+      <w:r>
+        <w:t>nominanty</w:t>
+      </w:r>
+      <w:proofErr w:type="spellEnd"/>
+      <w:r>
+        <w:t>.</w:t>
+      </w:r>
+    </w:p>
+    <w:p>
+      <w:pPr>
+        <w:jc w:val="both"/>
+      </w:pPr>
+      <w:r>
+        <w:drawing>
+          <wp:inline distT="0" distB="0" distL="0" distR="0" wp14:anchorId="110D045A" wp14:editId="4C63D95D">
+            <wp:extent cx="5760720" cy="2481580"/>
+            <wp:effectExtent l="0" t="0" r="0" b="0"/>
+            <wp:docPr id="1004445325" name="Obraz 1" descr="Obraz zawierający tekst, zrzut ekranu&#10;&#10;Opis wygenerowany automatycznie"/>
+            <wp:cNvGraphicFramePr>
+              <a:graphicFrameLocks xmlns:a="http://schemas.openxmlformats.org/drawingml/2006/main" noChangeAspect="1"/>
+            </wp:cNvGraphicFramePr>
+            <a:graphic xmlns:a="http://schemas.openxmlformats.org/drawingml/2006/main">
+              <a:graphicData uri="http://schemas.openxmlformats.org/drawingml/2006/picture">
+                <pic:pic xmlns:pic="http://schemas.openxmlformats.org/drawingml/2006/picture">
+                  <pic:nvPicPr>
+                    <pic:cNvPr id="1004445325" name="Obraz 1" descr="Obraz zawierający tekst, zrzut ekranu&#10;&#10;Opis wygenerowany automatycznie"/>
+                    <pic:cNvPicPr/>
+                  </pic:nvPicPr>
+                  <pic:blipFill>
+                    <a:blip r:embed="rId37"/>
+                    <a:stretch>
+                      <a:fillRect/>
+                    </a:stretch>
+                  </pic:blipFill>
+                  <pic:spPr>
+                    <a:xfrm>
+                      <a:off x="0" y="0"/>
+                      <a:ext cx="5760720" cy="2481580"/>
+                    </a:xfrm>
+                    <a:prstGeom prst="rect">
+                      <a:avLst/>
+                    </a:prstGeom>
+                  </pic:spPr>
+                </pic:pic>
+              </a:graphicData>
+            </a:graphic>
+          </wp:inline>
+        </w:drawing>
+      </w:r>
+    </w:p>
+    <w:p>
+      <w:pPr>
+        <w:pStyle w:val="Nagwek1"/>
+        <w:jc w:val="both"/>
+        <w:rPr>
+          <w:rFonts w:ascii="Times New Roman" w:hAnsi="Times New Roman" w:cs="Times New Roman"/>
+        </w:rPr>
+      </w:pPr>
+      <w:bookmarkStart w:id="8" w:name="_Toc153483219"/>
+      <w:r>
+        <w:rPr>
+          <w:rFonts w:ascii="Times New Roman" w:hAnsi="Times New Roman" w:cs="Times New Roman"/>
+        </w:rPr>
+        <w:t>Analiza skupień</w:t>
+      </w:r>
+      <w:bookmarkEnd w:id="8"/>
+    </w:p>
+    <w:p>
+      <w:pPr>
+        <w:jc w:val="both"/>
+      </w:pPr>
+      <w:r>
+        <w:t>Aby zająć się analizą skupień, dane muszą spełniać warunki dotyczące współczynników korelacji między zmiennymi oraz współczynników zmienności. Współczynniki korelacji nie powinny przekraczać na moduł wartości 0.9, natomiast współczynniki zmienności powinny mieć wartość przynajmniej 0,1. Zostało to natomiast sprawdzone już we wcześniejszej części projektu i wybrane zmienne spełniają te założenia.</w:t>
+      </w:r>
+    </w:p>
+    <w:p>
+      <w:pPr>
+        <w:pStyle w:val="Nagwek2"/>
+        <w:jc w:val="both"/>
+      </w:pPr>
+      <w:bookmarkStart w:id="9" w:name="_Toc153483220"/>
+      <w:r>
+        <w:t>Grupowanie podziałowe</w:t>
+      </w:r>
+      <w:bookmarkEnd w:id="9"/>
+    </w:p>
+    <w:p>
+      <w:pPr>
+        <w:jc w:val="both"/>
+      </w:pPr>
+      <w:r>
+        <w:t>W przypadku grupowanie podziałowego, musimy najpierw określić na jaką liczbę grup chcemy podzielić nasze obiekty. Aby tego dokonać można skorzystać m.in. z metody łokcia oraz metody profilu.</w:t>
+      </w:r>
+    </w:p>
+    <w:p>
+      <w:pPr>
+        <w:pStyle w:val="Nagwek3"/>
+        <w:jc w:val="both"/>
+      </w:pPr>
+      <w:bookmarkStart w:id="10" w:name="_Toc153483221"/>
+      <w:r>
+        <w:t>Określanie liczby grup – metoda łokcia</w:t>
+      </w:r>
+      <w:bookmarkEnd w:id="10"/>
+    </w:p>
+    <w:p>
+      <w:pPr>
+        <w:jc w:val="both"/>
+      </w:pPr>
+      <w:r>
+        <w:t xml:space="preserve">Metoda łokcia pozwala dobrać liczbę grup w taki sposób, żeby zminimalizować zmienność wewnątrz grup. W metodzie łokcia wynik interpretujemy poprzez analizę wykresu. Szukamy takiego </w:t>
+      </w:r>
+      <w:r>
+        <w:t xml:space="preserve">punktu </w:t>
+      </w:r>
+      <w:r>
+        <w:t>na osi X</w:t>
+      </w:r>
+      <w:r>
+        <w:t>, aby zmiana wartości na osi Y była niewielka, czyli aby linia łącząca punkty była spłaszczona.</w:t>
+      </w:r>
+    </w:p>
+    <w:p>
+      <w:pPr>
+        <w:jc w:val="center"/>
+      </w:pPr>
+      <w:r>
+        <w:lastRenderedPageBreak/>
+        <w:drawing>
+          <wp:inline distT="0" distB="0" distL="0" distR="0" wp14:anchorId="667644CD" wp14:editId="66CE58E0">
+            <wp:extent cx="5760720" cy="4329430"/>
+            <wp:effectExtent l="0" t="0" r="0" b="0"/>
+            <wp:docPr id="350484796" name="Obraz 1" descr="Obraz zawierający linia, Wykres, diagram, Równolegle&#10;&#10;Opis wygenerowany automatycznie"/>
+            <wp:cNvGraphicFramePr>
+              <a:graphicFrameLocks xmlns:a="http://schemas.openxmlformats.org/drawingml/2006/main" noChangeAspect="1"/>
+            </wp:cNvGraphicFramePr>
+            <a:graphic xmlns:a="http://schemas.openxmlformats.org/drawingml/2006/main">
+              <a:graphicData uri="http://schemas.openxmlformats.org/drawingml/2006/picture">
+                <pic:pic xmlns:pic="http://schemas.openxmlformats.org/drawingml/2006/picture">
+                  <pic:nvPicPr>
+                    <pic:cNvPr id="350484796" name="Obraz 1" descr="Obraz zawierający linia, Wykres, diagram, Równolegle&#10;&#10;Opis wygenerowany automatycznie"/>
+                    <pic:cNvPicPr/>
+                  </pic:nvPicPr>
+                  <pic:blipFill>
+                    <a:blip r:embed="rId38"/>
+                    <a:stretch>
+                      <a:fillRect/>
+                    </a:stretch>
+                  </pic:blipFill>
+                  <pic:spPr>
+                    <a:xfrm>
+                      <a:off x="0" y="0"/>
+                      <a:ext cx="5760720" cy="4329430"/>
+                    </a:xfrm>
+                    <a:prstGeom prst="rect">
+                      <a:avLst/>
+                    </a:prstGeom>
+                  </pic:spPr>
+                </pic:pic>
+              </a:graphicData>
+            </a:graphic>
+          </wp:inline>
+        </w:drawing>
+      </w:r>
+    </w:p>
+    <w:p>
+      <w:pPr>
+        <w:jc w:val="both"/>
+      </w:pPr>
+      <w:r>
+        <w:t xml:space="preserve">Na przedstawionym wykresie widzimy, że zmiana wartości na osi Y jest duża pomiędzy 1 a 2 na osi X. Również pomiędzy 2 a 3 wykres dość stromo maleje. Natomiast pomiędzy 3 a 4 jest już bardziej wypłaszczony, tak jak między 4 a 5 i dalej. Szukamy jednak liczby możliwie małej, ponieważ dla dużej liczby grup zmienność wewnątrzgrupowa zawsze będzie maleć, ale zbyt małe grupy nie pozwolą nam de facto stworzyć </w:t>
+      </w:r>
+      <w:r>
+        <w:t xml:space="preserve">sensownych </w:t>
+      </w:r>
+      <w:r>
+        <w:t xml:space="preserve">grup z podobnych sobie obiektów. </w:t>
+      </w:r>
+      <w:r>
+        <w:t>Z tego powodu na podstawie metody łokcia wybrałbym podział na 3 lub 4 grupy.</w:t>
+      </w:r>
+    </w:p>
+    <w:p>
+      <w:pPr>
+        <w:pStyle w:val="Nagwek3"/>
+      </w:pPr>
+      <w:bookmarkStart w:id="11" w:name="_Toc153483222"/>
+      <w:r>
+        <w:t>Określanie liczby grup – m</w:t>
+      </w:r>
+      <w:r>
+        <w:t>etoda profilu</w:t>
+      </w:r>
+      <w:bookmarkEnd w:id="11"/>
+    </w:p>
+    <w:p>
+      <w:pPr>
+        <w:jc w:val="both"/>
+      </w:pPr>
+      <w:r>
+        <w:t>W metodzie profilu poza zmiennością wewnątrzgrupową uwzględniana jest również odległość między grupami.</w:t>
+      </w:r>
+      <w:r>
+        <w:t xml:space="preserve"> Dla każdego obiektu podlegającego podziałowi obliczany jest współczynnik, pozwalający ocenić czy obiekt został dobrze przypisany. Współczynnik ten przyjmuje wartości w zakresie od -1 do 1 i jego interpretacja jest następująca:</w:t>
+      </w:r>
+    </w:p>
+    <w:p>
+      <w:pPr>
+        <w:pStyle w:val="Akapitzlist"/>
+        <w:numPr>
+          <w:ilvl w:val="0"/>
+          <w:numId w:val="6"/>
+        </w:numPr>
+        <w:jc w:val="both"/>
+      </w:pPr>
+      <w:r>
+        <w:t>wartości bliskie -1 oznaczają błędne przypisanie, obiekt lepiej pasuje do innej grupy;</w:t>
+      </w:r>
+    </w:p>
+    <w:p>
+      <w:pPr>
+        <w:pStyle w:val="Akapitzlist"/>
+        <w:numPr>
+          <w:ilvl w:val="0"/>
+          <w:numId w:val="6"/>
+        </w:numPr>
+        <w:jc w:val="both"/>
+      </w:pPr>
+      <w:r>
+        <w:t>wartości bliskie 0 oznaczają, że obiekt jest na granicy dwóch grup;</w:t>
+      </w:r>
+    </w:p>
+    <w:p>
+      <w:pPr>
+        <w:pStyle w:val="Akapitzlist"/>
+        <w:numPr>
+          <w:ilvl w:val="0"/>
+          <w:numId w:val="6"/>
+        </w:numPr>
+        <w:jc w:val="both"/>
+      </w:pPr>
+      <w:r>
+        <w:t>wartości bliskie 1 oznaczają poprawne przypisanie do grupy.</w:t>
+      </w:r>
+    </w:p>
+    <w:p>
+      <w:pPr>
+        <w:jc w:val="both"/>
+      </w:pPr>
+      <w:r>
+        <w:t>Oblicza się również uśrednione wartości współczynników dla danej grupy, co pozwala ocenić jakość dopasowania w całej grupie.</w:t>
+      </w:r>
+    </w:p>
+    <w:p>
+      <w:r>
+        <w:lastRenderedPageBreak/>
+        <w:drawing>
+          <wp:inline distT="0" distB="0" distL="0" distR="0" wp14:anchorId="71E8A358" wp14:editId="71295DD1">
+            <wp:extent cx="5760720" cy="4303395"/>
+            <wp:effectExtent l="0" t="0" r="0" b="1905"/>
+            <wp:docPr id="725497572" name="Obraz 1"/>
+            <wp:cNvGraphicFramePr>
+              <a:graphicFrameLocks xmlns:a="http://schemas.openxmlformats.org/drawingml/2006/main" noChangeAspect="1"/>
+            </wp:cNvGraphicFramePr>
+            <a:graphic xmlns:a="http://schemas.openxmlformats.org/drawingml/2006/main">
+              <a:graphicData uri="http://schemas.openxmlformats.org/drawingml/2006/picture">
+                <pic:pic xmlns:pic="http://schemas.openxmlformats.org/drawingml/2006/picture">
+                  <pic:nvPicPr>
+                    <pic:cNvPr id="725497572" name=""/>
+                    <pic:cNvPicPr/>
+                  </pic:nvPicPr>
+                  <pic:blipFill>
+                    <a:blip r:embed="rId39"/>
+                    <a:stretch>
+                      <a:fillRect/>
+                    </a:stretch>
+                  </pic:blipFill>
+                  <pic:spPr>
+                    <a:xfrm>
+                      <a:off x="0" y="0"/>
+                      <a:ext cx="5760720" cy="4303395"/>
+                    </a:xfrm>
+                    <a:prstGeom prst="rect">
+                      <a:avLst/>
+                    </a:prstGeom>
+                  </pic:spPr>
+                </pic:pic>
+              </a:graphicData>
+            </a:graphic>
+          </wp:inline>
+        </w:drawing>
+      </w:r>
+    </w:p>
+    <w:p>
+      <w:pPr>
+        <w:jc w:val="both"/>
+      </w:pPr>
+      <w:r>
+        <w:t>W przypadku metody profilu chcemy maksymalizować wartość współczynników, dlatego szukamy maksimum funkcji. Na wykresie widać, że maksimum otrzymujemy przy liczbie grup równej 3.</w:t>
+      </w:r>
+    </w:p>
+    <w:p>
+      <w:pPr>
+        <w:jc w:val="both"/>
+      </w:pPr>
+      <w:r>
+        <w:t>Biorąc pod uwagę</w:t>
+      </w:r>
+      <w:r>
+        <w:t xml:space="preserve"> obie metody można dojść do wniosku, że dobrym wyborem może być podzielenie zbioru na 3 grupy.</w:t>
+      </w:r>
+    </w:p>
+    <w:p>
+      <w:pPr>
+        <w:pStyle w:val="Nagwek3"/>
+      </w:pPr>
+      <w:bookmarkStart w:id="12" w:name="_Toc153483223"/>
+      <w:r>
+        <w:t>Metoda k-średnich</w:t>
+      </w:r>
+      <w:bookmarkEnd w:id="12"/>
+    </w:p>
+    <w:p>
+      <w:pPr>
+        <w:jc w:val="both"/>
+      </w:pPr>
+      <w:r>
+        <w:t xml:space="preserve">Najpierw skorzystam z metody k-średnich. Tę metodę można w </w:t>
+      </w:r>
+      <w:proofErr w:type="spellStart"/>
+      <w:r>
+        <w:t>Pythonie</w:t>
+      </w:r>
+      <w:proofErr w:type="spellEnd"/>
+      <w:r>
+        <w:t xml:space="preserve"> znaleźć w pakiecie </w:t>
+      </w:r>
+      <w:proofErr w:type="spellStart"/>
+      <w:r>
+        <w:t>scikit</w:t>
+      </w:r>
+      <w:proofErr w:type="spellEnd"/>
+      <w:r>
+        <w:t xml:space="preserve"> </w:t>
+      </w:r>
+      <w:proofErr w:type="spellStart"/>
+      <w:r>
+        <w:t>learn</w:t>
+      </w:r>
+      <w:proofErr w:type="spellEnd"/>
+      <w:r>
+        <w:t xml:space="preserve">. Aby zwizualizować wyniki trzeba przekształcić dane z wielowymiarowych do dwuwymiarowych, tak aby dało się je przedstawić na wykresie. Odpowiednie funkcje również znajdujemy w pakiecie </w:t>
+      </w:r>
+      <w:proofErr w:type="spellStart"/>
+      <w:r>
+        <w:t>scikit</w:t>
+      </w:r>
+      <w:proofErr w:type="spellEnd"/>
+      <w:r>
+        <w:t xml:space="preserve"> </w:t>
+      </w:r>
+      <w:proofErr w:type="spellStart"/>
+      <w:r>
+        <w:t>learn</w:t>
+      </w:r>
+      <w:proofErr w:type="spellEnd"/>
+      <w:r>
+        <w:t>.</w:t>
+      </w:r>
+    </w:p>
+    <w:p>
+      <w:pPr>
+        <w:pStyle w:val="Nagwek3"/>
+      </w:pPr>
+      <w:bookmarkStart w:id="13" w:name="_Toc153483224"/>
+      <w:r>
+        <w:t>Metoda k-</w:t>
+      </w:r>
+      <w:proofErr w:type="spellStart"/>
+      <w:r>
+        <w:t>medoid</w:t>
+      </w:r>
+      <w:bookmarkEnd w:id="13"/>
+      <w:proofErr w:type="spellEnd"/>
+    </w:p>
+    <w:p>
+      <w:r>
+        <w:t>Kolejną metodą jest metoda k-</w:t>
+      </w:r>
+      <w:proofErr w:type="spellStart"/>
+      <w:r>
+        <w:t>medoid</w:t>
+      </w:r>
+      <w:proofErr w:type="spellEnd"/>
+      <w:r>
+        <w:t xml:space="preserve">. Można ją znaleźć w pakiecie </w:t>
+      </w:r>
+      <w:proofErr w:type="spellStart"/>
+      <w:r>
+        <w:t>scikit</w:t>
+      </w:r>
+      <w:proofErr w:type="spellEnd"/>
+      <w:r>
+        <w:t xml:space="preserve"> </w:t>
+      </w:r>
+      <w:proofErr w:type="spellStart"/>
+      <w:r>
+        <w:t>learn</w:t>
+      </w:r>
+      <w:proofErr w:type="spellEnd"/>
+      <w:r>
+        <w:t xml:space="preserve"> extra. Podobnie jak w poprzedniej metodzie, do graficznego przedstawienia podziału na grupy potrzebujemy </w:t>
+      </w:r>
+      <w:proofErr w:type="spellStart"/>
+      <w:r>
+        <w:t>zeskalować</w:t>
+      </w:r>
+      <w:proofErr w:type="spellEnd"/>
+      <w:r>
+        <w:t xml:space="preserve"> dane do dwóch wymiarów.</w:t>
+      </w:r>
+    </w:p>
+    <w:p>
+      <w:pPr>
+        <w:pStyle w:val="Nagwek2"/>
+        <w:jc w:val="both"/>
+      </w:pPr>
+      <w:bookmarkStart w:id="14" w:name="_Toc153483225"/>
+      <w:r>
+        <w:t>Grupowanie hierarchiczne</w:t>
+      </w:r>
+      <w:bookmarkEnd w:id="14"/>
+    </w:p>
+    <w:p>
+      <w:pPr>
+        <w:jc w:val="both"/>
+      </w:pPr>
+      <w:r>
+        <w:t>W przypadku grupowania hierarchicznego nie musimy określać liczby klastrów, na jaką chcemy podzielić zbiór obiektów</w:t>
+      </w:r>
+      <w:r>
+        <w:t xml:space="preserve"> na samym początku</w:t>
+      </w:r>
+      <w:r>
+        <w:t>. Odpowiedni algorytm zrobi to za nas w trakcie podziału.</w:t>
+      </w:r>
+      <w:r>
+        <w:t xml:space="preserve"> Pierwszym krokiem jest tutaj określenie odległości między obiektami a następnie dokonanie grupowania na ich podstawie, z użyciem wybranej metody.</w:t>
+      </w:r>
+      <w:r>
+        <w:t xml:space="preserve"> Liczbę grup należy jednak wybrać później. Można tego dokonać przez analizę i odpowiednie ucięcie dendrogramu czy przez analizę indeksów jakości klasyfikacji.</w:t>
+      </w:r>
+    </w:p>
+    <w:p>
+      <w:pPr>
+        <w:pStyle w:val="Nagwek1"/>
+        <w:jc w:val="both"/>
+        <w:rPr>
+          <w:rFonts w:ascii="Times New Roman" w:hAnsi="Times New Roman" w:cs="Times New Roman"/>
+        </w:rPr>
+      </w:pPr>
+      <w:bookmarkStart w:id="15" w:name="_Toc153483226"/>
+      <w:r>
+        <w:rPr>
+          <w:rFonts w:ascii="Times New Roman" w:hAnsi="Times New Roman" w:cs="Times New Roman"/>
+        </w:rPr>
+        <w:lastRenderedPageBreak/>
+        <w:t>Analiza wyników analizy skupień</w:t>
+      </w:r>
+      <w:bookmarkEnd w:id="15"/>
+    </w:p>
+    <w:p>
+      <w:pPr>
+        <w:pStyle w:val="Nagwek2"/>
+      </w:pPr>
+      <w:bookmarkStart w:id="16" w:name="_Toc153483227"/>
+      <w:r>
+        <w:t>Metoda k-średnich</w:t>
+      </w:r>
+      <w:bookmarkEnd w:id="16"/>
+    </w:p>
+    <w:p>
+      <w:pPr>
+        <w:jc w:val="both"/>
+      </w:pPr>
+      <w:r>
+        <w:t>Po przeprowadzeniu grupowania metodą k-średnich otrzymujemy następujący podział:</w:t>
+      </w:r>
+    </w:p>
+    <w:p>
+      <w:pPr>
+        <w:jc w:val="center"/>
+      </w:pPr>
+      <w:r>
+        <w:drawing>
+          <wp:inline distT="0" distB="0" distL="0" distR="0" wp14:anchorId="566C9902" wp14:editId="30A38E5A">
+            <wp:extent cx="1600200" cy="2404202"/>
+            <wp:effectExtent l="0" t="0" r="0" b="0"/>
+            <wp:docPr id="163445029" name="Obraz 1" descr="Obraz zawierający tekst, zrzut ekranu, Czcionka, menu&#10;&#10;Opis wygenerowany automatycznie"/>
+            <wp:cNvGraphicFramePr>
+              <a:graphicFrameLocks xmlns:a="http://schemas.openxmlformats.org/drawingml/2006/main" noChangeAspect="1"/>
+            </wp:cNvGraphicFramePr>
+            <a:graphic xmlns:a="http://schemas.openxmlformats.org/drawingml/2006/main">
+              <a:graphicData uri="http://schemas.openxmlformats.org/drawingml/2006/picture">
+                <pic:pic xmlns:pic="http://schemas.openxmlformats.org/drawingml/2006/picture">
+                  <pic:nvPicPr>
+                    <pic:cNvPr id="163445029" name="Obraz 1" descr="Obraz zawierający tekst, zrzut ekranu, Czcionka, menu&#10;&#10;Opis wygenerowany automatycznie"/>
+                    <pic:cNvPicPr/>
+                  </pic:nvPicPr>
+                  <pic:blipFill>
+                    <a:blip r:embed="rId40"/>
+                    <a:stretch>
+                      <a:fillRect/>
+                    </a:stretch>
+                  </pic:blipFill>
+                  <pic:spPr>
+                    <a:xfrm>
+                      <a:off x="0" y="0"/>
+                      <a:ext cx="1607829" cy="2415663"/>
+                    </a:xfrm>
+                    <a:prstGeom prst="rect">
+                      <a:avLst/>
+                    </a:prstGeom>
+                  </pic:spPr>
+                </pic:pic>
+              </a:graphicData>
+            </a:graphic>
+          </wp:inline>
+        </w:drawing>
+      </w:r>
+    </w:p>
+    <w:p>
+      <w:pPr>
+        <w:jc w:val="center"/>
+      </w:pPr>
+      <w:r>
+        <w:drawing>
+          <wp:inline distT="0" distB="0" distL="0" distR="0" wp14:anchorId="05B88ECA" wp14:editId="117B5BAB">
+            <wp:extent cx="4143091" cy="3762375"/>
+            <wp:effectExtent l="0" t="0" r="0" b="0"/>
+            <wp:docPr id="2010612313" name="Obraz 1" descr="Obraz zawierający tekst, diagram, linia, zrzut ekranu&#10;&#10;Opis wygenerowany automatycznie"/>
+            <wp:cNvGraphicFramePr>
+              <a:graphicFrameLocks xmlns:a="http://schemas.openxmlformats.org/drawingml/2006/main" noChangeAspect="1"/>
+            </wp:cNvGraphicFramePr>
+            <a:graphic xmlns:a="http://schemas.openxmlformats.org/drawingml/2006/main">
+              <a:graphicData uri="http://schemas.openxmlformats.org/drawingml/2006/picture">
+                <pic:pic xmlns:pic="http://schemas.openxmlformats.org/drawingml/2006/picture">
+                  <pic:nvPicPr>
+                    <pic:cNvPr id="2010612313" name="Obraz 1" descr="Obraz zawierający tekst, diagram, linia, zrzut ekranu&#10;&#10;Opis wygenerowany automatycznie"/>
+                    <pic:cNvPicPr/>
+                  </pic:nvPicPr>
+                  <pic:blipFill>
+                    <a:blip r:embed="rId41"/>
+                    <a:stretch>
+                      <a:fillRect/>
+                    </a:stretch>
+                  </pic:blipFill>
+                  <pic:spPr>
+                    <a:xfrm>
+                      <a:off x="0" y="0"/>
+                      <a:ext cx="4157079" cy="3775078"/>
+                    </a:xfrm>
+                    <a:prstGeom prst="rect">
+                      <a:avLst/>
+                    </a:prstGeom>
+                  </pic:spPr>
+                </pic:pic>
+              </a:graphicData>
+            </a:graphic>
+          </wp:inline>
+        </w:drawing>
+      </w:r>
+    </w:p>
+    <w:p>
+      <w:pPr>
+        <w:jc w:val="both"/>
+      </w:pPr>
+      <w:r>
+        <w:t>Po sprowadzeniu obiektów do postaci dwuwymiarowej można zobaczyć podział na wykresie.</w:t>
+      </w:r>
+    </w:p>
+    <w:p>
+      <w:pPr>
+        <w:jc w:val="both"/>
+      </w:pPr>
+      <w:r>
+        <w:lastRenderedPageBreak/>
+        <w:drawing>
+          <wp:inline distT="0" distB="0" distL="0" distR="0" wp14:anchorId="7B66D52D" wp14:editId="330D06D3">
+            <wp:extent cx="5048955" cy="3753374"/>
+            <wp:effectExtent l="0" t="0" r="0" b="0"/>
+            <wp:docPr id="1328040359" name="Obraz 1" descr="Obraz zawierający tekst, zrzut ekranu, Czcionka&#10;&#10;Opis wygenerowany automatycznie"/>
+            <wp:cNvGraphicFramePr>
+              <a:graphicFrameLocks xmlns:a="http://schemas.openxmlformats.org/drawingml/2006/main" noChangeAspect="1"/>
+            </wp:cNvGraphicFramePr>
+            <a:graphic xmlns:a="http://schemas.openxmlformats.org/drawingml/2006/main">
+              <a:graphicData uri="http://schemas.openxmlformats.org/drawingml/2006/picture">
+                <pic:pic xmlns:pic="http://schemas.openxmlformats.org/drawingml/2006/picture">
+                  <pic:nvPicPr>
+                    <pic:cNvPr id="1328040359" name="Obraz 1" descr="Obraz zawierający tekst, zrzut ekranu, Czcionka&#10;&#10;Opis wygenerowany automatycznie"/>
+                    <pic:cNvPicPr/>
+                  </pic:nvPicPr>
+                  <pic:blipFill>
+                    <a:blip r:embed="rId42"/>
+                    <a:stretch>
+                      <a:fillRect/>
+                    </a:stretch>
+                  </pic:blipFill>
+                  <pic:spPr>
+                    <a:xfrm>
+                      <a:off x="0" y="0"/>
+                      <a:ext cx="5048955" cy="3753374"/>
+                    </a:xfrm>
+                    <a:prstGeom prst="rect">
+                      <a:avLst/>
+                    </a:prstGeom>
+                  </pic:spPr>
+                </pic:pic>
+              </a:graphicData>
+            </a:graphic>
+          </wp:inline>
+        </w:drawing>
+      </w:r>
+    </w:p>
+    <w:p>
+      <w:pPr>
+        <w:jc w:val="both"/>
+      </w:pPr>
+      <w:r>
+        <w:t>Grupa pierwsza charakteryzuje się najwyższą liczbą lekarzy i pielęgniarek na tysiąc ludności. O ile w przypadku pielęgniarek różnica pomiędzy grupą 0 i 1 nie jest duża, to w przypadku lekarzy jest to różnica znacząca.</w:t>
+      </w:r>
+      <w:r>
+        <w:t xml:space="preserve"> Również w przypadku aptek grupa 0 wypada najlepiej, natomiast druga w kolejności jest tutaj grupa 2.</w:t>
+      </w:r>
+    </w:p>
+    <w:p>
+      <w:pPr>
+        <w:jc w:val="both"/>
+      </w:pPr>
+      <w:r>
+        <w:drawing>
+          <wp:inline distT="0" distB="0" distL="0" distR="0" wp14:anchorId="5FCB12AF" wp14:editId="0C98AAE7">
+            <wp:extent cx="5268060" cy="3696216"/>
+            <wp:effectExtent l="0" t="0" r="8890" b="0"/>
+            <wp:docPr id="706813792" name="Obraz 1" descr="Obraz zawierający tekst, zrzut ekranu, Czcionka&#10;&#10;Opis wygenerowany automatycznie"/>
+            <wp:cNvGraphicFramePr>
+              <a:graphicFrameLocks xmlns:a="http://schemas.openxmlformats.org/drawingml/2006/main" noChangeAspect="1"/>
+            </wp:cNvGraphicFramePr>
+            <a:graphic xmlns:a="http://schemas.openxmlformats.org/drawingml/2006/main">
+              <a:graphicData uri="http://schemas.openxmlformats.org/drawingml/2006/picture">
+                <pic:pic xmlns:pic="http://schemas.openxmlformats.org/drawingml/2006/picture">
+                  <pic:nvPicPr>
+                    <pic:cNvPr id="706813792" name="Obraz 1" descr="Obraz zawierający tekst, zrzut ekranu, Czcionka&#10;&#10;Opis wygenerowany automatycznie"/>
+                    <pic:cNvPicPr/>
+                  </pic:nvPicPr>
+                  <pic:blipFill>
+                    <a:blip r:embed="rId43"/>
+                    <a:stretch>
+                      <a:fillRect/>
+                    </a:stretch>
+                  </pic:blipFill>
+                  <pic:spPr>
+                    <a:xfrm>
+                      <a:off x="0" y="0"/>
+                      <a:ext cx="5268060" cy="3696216"/>
+                    </a:xfrm>
+                    <a:prstGeom prst="rect">
+                      <a:avLst/>
+                    </a:prstGeom>
+                  </pic:spPr>
+                </pic:pic>
+              </a:graphicData>
+            </a:graphic>
+          </wp:inline>
+        </w:drawing>
+      </w:r>
+    </w:p>
+    <w:p>
+      <w:pPr>
+        <w:jc w:val="both"/>
+      </w:pPr>
+      <w:r>
+        <w:lastRenderedPageBreak/>
+        <w:t>Jeśli chodzi o zgony ogółem na tysiąc urodzeń żywych to najlepiej wypada tutaj grupa 2, kolejna jest grupa 0. Grupa 0 plasuje się również po środku jeśli chodzi o zespoły ratownictwa medycznego, pierwsza jest grupa 1. W przypadku kolejnej zmiennej, tj. ludności na łóżko szpitalne, wracamy do kolejności znanej nam z liczby pielęgniarek.</w:t>
+      </w:r>
+    </w:p>
+    <w:p>
+      <w:pPr>
+        <w:jc w:val="both"/>
+      </w:pPr>
+      <w:r>
+        <w:drawing>
+          <wp:inline distT="0" distB="0" distL="0" distR="0" wp14:anchorId="052668AD" wp14:editId="2D8A5585">
+            <wp:extent cx="5239481" cy="2448267"/>
+            <wp:effectExtent l="0" t="0" r="0" b="9525"/>
+            <wp:docPr id="493588503" name="Obraz 1" descr="Obraz zawierający tekst, zrzut ekranu, Czcionka&#10;&#10;Opis wygenerowany automatycznie"/>
+            <wp:cNvGraphicFramePr>
+              <a:graphicFrameLocks xmlns:a="http://schemas.openxmlformats.org/drawingml/2006/main" noChangeAspect="1"/>
+            </wp:cNvGraphicFramePr>
+            <a:graphic xmlns:a="http://schemas.openxmlformats.org/drawingml/2006/main">
+              <a:graphicData uri="http://schemas.openxmlformats.org/drawingml/2006/picture">
+                <pic:pic xmlns:pic="http://schemas.openxmlformats.org/drawingml/2006/picture">
+                  <pic:nvPicPr>
+                    <pic:cNvPr id="493588503" name="Obraz 1" descr="Obraz zawierający tekst, zrzut ekranu, Czcionka&#10;&#10;Opis wygenerowany automatycznie"/>
+                    <pic:cNvPicPr/>
+                  </pic:nvPicPr>
+                  <pic:blipFill>
+                    <a:blip r:embed="rId44"/>
+                    <a:stretch>
+                      <a:fillRect/>
+                    </a:stretch>
+                  </pic:blipFill>
+                  <pic:spPr>
+                    <a:xfrm>
+                      <a:off x="0" y="0"/>
+                      <a:ext cx="5239481" cy="2448267"/>
+                    </a:xfrm>
+                    <a:prstGeom prst="rect">
+                      <a:avLst/>
+                    </a:prstGeom>
+                  </pic:spPr>
+                </pic:pic>
+              </a:graphicData>
+            </a:graphic>
+          </wp:inline>
+        </w:drawing>
+      </w:r>
+    </w:p>
+    <w:p>
+      <w:pPr>
+        <w:jc w:val="both"/>
+      </w:pPr>
+      <w:r>
+        <w:t>W przypadku liczby absolwentów grupa 0 ma ich średnio najwięcej i mocno deklasuje dwie pozostałe grupy, co pozwala przypuszczać że jest to grupa z największą liczbą województw posiadających na swoim terenie uniwersytety medyczne. Natomiast żadna z grup nie ma tutaj wartości 0, co oznacza że w każdej grupie znalazł się przynajmniej jeden uniwersytet.</w:t>
+      </w:r>
+      <w:r>
+        <w:t xml:space="preserve"> Jeśli chodzi o organizacje non profit, to grupy 0 i 2 znajdują się dość blisko </w:t>
+      </w:r>
+      <w:proofErr w:type="spellStart"/>
+      <w:r>
+        <w:t>nominanty</w:t>
+      </w:r>
+      <w:proofErr w:type="spellEnd"/>
+      <w:r>
+        <w:t xml:space="preserve"> równej 9%, natomiast grupa 1 mocno odstaje w negatywną stronę.</w:t>
+      </w:r>
+    </w:p>
+    <w:p>
+      <w:pPr>
+        <w:jc w:val="both"/>
+      </w:pPr>
+      <w:r>
+        <w:t>Podsumowując, grupa 0 to grupa w gruncie rzeczy wyglądająca najlepiej na tle pozostałych grup. Patrząc na średnie wartości oraz mediany, grupa ta plasuje się zwykle na pierwszym miejscu według różnych zmiennych, choć zdarzają się miejsca drugie.</w:t>
+      </w:r>
+    </w:p>
+    <w:p>
+      <w:pPr>
+        <w:jc w:val="both"/>
+      </w:pPr>
+      <w:r>
+        <w:t>Dwie pozostałe grupy wymieniają się pozycjami jeśli chodzi o takie uporządkowanie i trzeba porównywać każdą zmienną osobno, ponieważ inaczej ciężko jest dojść do jednego konkretnego wniosku.</w:t>
+      </w:r>
+    </w:p>
+    <w:p>
+      <w:pPr>
+        <w:pStyle w:val="Nagwek2"/>
+      </w:pPr>
+      <w:bookmarkStart w:id="17" w:name="_Toc153483228"/>
+      <w:r>
+        <w:t>Metoda k-</w:t>
+      </w:r>
+      <w:proofErr w:type="spellStart"/>
+      <w:r>
+        <w:t>medoid</w:t>
+      </w:r>
+      <w:bookmarkEnd w:id="17"/>
+      <w:proofErr w:type="spellEnd"/>
+    </w:p>
+    <w:p>
+      <w:r>
+        <w:t>W przypadku wykorzystania metody k-</w:t>
+      </w:r>
+      <w:proofErr w:type="spellStart"/>
+      <w:r>
+        <w:t>medoid</w:t>
+      </w:r>
+      <w:proofErr w:type="spellEnd"/>
+      <w:r>
+        <w:t xml:space="preserve"> wyniki prezentują się następująco:</w:t>
+      </w:r>
+    </w:p>
+    <w:p>
+      <w:pPr>
+        <w:jc w:val="center"/>
+      </w:pPr>
+      <w:r>
+        <w:drawing>
+          <wp:inline distT="0" distB="0" distL="0" distR="0" wp14:anchorId="19AF610C" wp14:editId="53DF8A42">
+            <wp:extent cx="1704975" cy="2316051"/>
+            <wp:effectExtent l="0" t="0" r="0" b="8255"/>
+            <wp:docPr id="1912521015" name="Obraz 1" descr="Obraz zawierający tekst, zrzut ekranu, Czcionka, menu&#10;&#10;Opis wygenerowany automatycznie"/>
+            <wp:cNvGraphicFramePr>
+              <a:graphicFrameLocks xmlns:a="http://schemas.openxmlformats.org/drawingml/2006/main" noChangeAspect="1"/>
+            </wp:cNvGraphicFramePr>
+            <a:graphic xmlns:a="http://schemas.openxmlformats.org/drawingml/2006/main">
+              <a:graphicData uri="http://schemas.openxmlformats.org/drawingml/2006/picture">
+                <pic:pic xmlns:pic="http://schemas.openxmlformats.org/drawingml/2006/picture">
+                  <pic:nvPicPr>
+                    <pic:cNvPr id="1912521015" name="Obraz 1" descr="Obraz zawierający tekst, zrzut ekranu, Czcionka, menu&#10;&#10;Opis wygenerowany automatycznie"/>
+                    <pic:cNvPicPr/>
+                  </pic:nvPicPr>
+                  <pic:blipFill>
+                    <a:blip r:embed="rId45"/>
+                    <a:stretch>
+                      <a:fillRect/>
+                    </a:stretch>
+                  </pic:blipFill>
+                  <pic:spPr>
+                    <a:xfrm>
+                      <a:off x="0" y="0"/>
+                      <a:ext cx="1708482" cy="2320815"/>
+                    </a:xfrm>
+                    <a:prstGeom prst="rect">
+                      <a:avLst/>
+                    </a:prstGeom>
+                  </pic:spPr>
+                </pic:pic>
+              </a:graphicData>
+            </a:graphic>
+          </wp:inline>
+        </w:drawing>
+      </w:r>
+    </w:p>
+    <w:p>
+      <w:pPr>
+        <w:jc w:val="center"/>
+      </w:pPr>
+      <w:r>
+        <w:lastRenderedPageBreak/>
+        <w:drawing>
+          <wp:inline distT="0" distB="0" distL="0" distR="0" wp14:anchorId="33448CDF" wp14:editId="7F7E558B">
+            <wp:extent cx="4321401" cy="3924300"/>
+            <wp:effectExtent l="0" t="0" r="3175" b="0"/>
+            <wp:docPr id="246194594" name="Obraz 1" descr="Obraz zawierający tekst, diagram, linia, zrzut ekranu&#10;&#10;Opis wygenerowany automatycznie"/>
+            <wp:cNvGraphicFramePr>
+              <a:graphicFrameLocks xmlns:a="http://schemas.openxmlformats.org/drawingml/2006/main" noChangeAspect="1"/>
+            </wp:cNvGraphicFramePr>
+            <a:graphic xmlns:a="http://schemas.openxmlformats.org/drawingml/2006/main">
+              <a:graphicData uri="http://schemas.openxmlformats.org/drawingml/2006/picture">
+                <pic:pic xmlns:pic="http://schemas.openxmlformats.org/drawingml/2006/picture">
+                  <pic:nvPicPr>
+                    <pic:cNvPr id="246194594" name="Obraz 1" descr="Obraz zawierający tekst, diagram, linia, zrzut ekranu&#10;&#10;Opis wygenerowany automatycznie"/>
+                    <pic:cNvPicPr/>
+                  </pic:nvPicPr>
+                  <pic:blipFill>
+                    <a:blip r:embed="rId46"/>
+                    <a:stretch>
+                      <a:fillRect/>
+                    </a:stretch>
+                  </pic:blipFill>
+                  <pic:spPr>
+                    <a:xfrm>
+                      <a:off x="0" y="0"/>
+                      <a:ext cx="4338089" cy="3939454"/>
+                    </a:xfrm>
+                    <a:prstGeom prst="rect">
+                      <a:avLst/>
+                    </a:prstGeom>
+                  </pic:spPr>
+                </pic:pic>
+              </a:graphicData>
+            </a:graphic>
+          </wp:inline>
+        </w:drawing>
+      </w:r>
+    </w:p>
+    <w:p>
+      <w:pPr>
+        <w:jc w:val="both"/>
+      </w:pPr>
+      <w:r>
+        <w:t>Na pierwszy rzut oka widać tutaj pewne różnice, tak w składach grup, jak i w ich liczebności.</w:t>
+      </w:r>
+      <w:r>
+        <w:t xml:space="preserve"> Warto więc zauważyć, że nie można porównywać grup z różnych metod grupowania ze sobą, właśnie z powodu różnych obiektów wchodzących w ich skład jak i ich różnej liczebności.</w:t>
+      </w:r>
+    </w:p>
+    <w:p>
+      <w:pPr>
+        <w:jc w:val="both"/>
+      </w:pPr>
+      <w:r>
+        <w:drawing>
+          <wp:inline distT="0" distB="0" distL="0" distR="0" wp14:anchorId="77B20D55" wp14:editId="04B6769C">
+            <wp:extent cx="5039428" cy="3762900"/>
+            <wp:effectExtent l="0" t="0" r="8890" b="9525"/>
+            <wp:docPr id="53240095" name="Obraz 1" descr="Obraz zawierający tekst, zrzut ekranu, Czcionka, menu&#10;&#10;Opis wygenerowany automatycznie"/>
+            <wp:cNvGraphicFramePr>
+              <a:graphicFrameLocks xmlns:a="http://schemas.openxmlformats.org/drawingml/2006/main" noChangeAspect="1"/>
+            </wp:cNvGraphicFramePr>
+            <a:graphic xmlns:a="http://schemas.openxmlformats.org/drawingml/2006/main">
+              <a:graphicData uri="http://schemas.openxmlformats.org/drawingml/2006/picture">
+                <pic:pic xmlns:pic="http://schemas.openxmlformats.org/drawingml/2006/picture">
+                  <pic:nvPicPr>
+                    <pic:cNvPr id="53240095" name="Obraz 1" descr="Obraz zawierający tekst, zrzut ekranu, Czcionka, menu&#10;&#10;Opis wygenerowany automatycznie"/>
+                    <pic:cNvPicPr/>
+                  </pic:nvPicPr>
+                  <pic:blipFill>
+                    <a:blip r:embed="rId47"/>
+                    <a:stretch>
+                      <a:fillRect/>
+                    </a:stretch>
+                  </pic:blipFill>
+                  <pic:spPr>
+                    <a:xfrm>
+                      <a:off x="0" y="0"/>
+                      <a:ext cx="5039428" cy="3762900"/>
+                    </a:xfrm>
+                    <a:prstGeom prst="rect">
+                      <a:avLst/>
+                    </a:prstGeom>
+                  </pic:spPr>
+                </pic:pic>
+              </a:graphicData>
+            </a:graphic>
+          </wp:inline>
+        </w:drawing>
+      </w:r>
+    </w:p>
+    <w:p>
+      <w:pPr>
+        <w:jc w:val="both"/>
+      </w:pPr>
+      <w:r>
+        <w:lastRenderedPageBreak/>
+        <w:t>Biorąc pod uwagę średnią liczbę lekarzy, pomiędzy grupami 0 i 2 nie ma wielkich różnic. Stają się one bardziej widoczne w przypadku porównywania median. Na pierwszym miejscu plasuje się grupa 0. Podobnie sytuacja wygląda w przypadku liczby pielęgniarek. Grupa 0 ma również średnio najwięcej aptek na km2 ze wszystkich grup.</w:t>
+      </w:r>
+    </w:p>
+    <w:p>
+      <w:pPr>
+        <w:jc w:val="both"/>
+      </w:pPr>
+    </w:p>
+    <w:p>
+      <w:pPr>
+        <w:jc w:val="both"/>
+      </w:pPr>
+      <w:r>
+        <w:drawing>
+          <wp:inline distT="0" distB="0" distL="0" distR="0" wp14:anchorId="7726B071" wp14:editId="224BCE9F">
+            <wp:extent cx="5039428" cy="3715268"/>
+            <wp:effectExtent l="0" t="0" r="8890" b="0"/>
+            <wp:docPr id="737328604" name="Obraz 1" descr="Obraz zawierający tekst, zrzut ekranu, Czcionka, menu&#10;&#10;Opis wygenerowany automatycznie"/>
+            <wp:cNvGraphicFramePr>
+              <a:graphicFrameLocks xmlns:a="http://schemas.openxmlformats.org/drawingml/2006/main" noChangeAspect="1"/>
+            </wp:cNvGraphicFramePr>
+            <a:graphic xmlns:a="http://schemas.openxmlformats.org/drawingml/2006/main">
+              <a:graphicData uri="http://schemas.openxmlformats.org/drawingml/2006/picture">
+                <pic:pic xmlns:pic="http://schemas.openxmlformats.org/drawingml/2006/picture">
+                  <pic:nvPicPr>
+                    <pic:cNvPr id="737328604" name="Obraz 1" descr="Obraz zawierający tekst, zrzut ekranu, Czcionka, menu&#10;&#10;Opis wygenerowany automatycznie"/>
+                    <pic:cNvPicPr/>
+                  </pic:nvPicPr>
+                  <pic:blipFill>
+                    <a:blip r:embed="rId48"/>
+                    <a:stretch>
+                      <a:fillRect/>
+                    </a:stretch>
+                  </pic:blipFill>
+                  <pic:spPr>
+                    <a:xfrm>
+                      <a:off x="0" y="0"/>
+                      <a:ext cx="5039428" cy="3715268"/>
+                    </a:xfrm>
+                    <a:prstGeom prst="rect">
+                      <a:avLst/>
+                    </a:prstGeom>
+                  </pic:spPr>
+                </pic:pic>
+              </a:graphicData>
+            </a:graphic>
+          </wp:inline>
+        </w:drawing>
+      </w:r>
+    </w:p>
+    <w:p>
+      <w:pPr>
+        <w:jc w:val="both"/>
+      </w:pPr>
+      <w:r>
+        <w:t>Analizując zgony, najlepiej wypada grupa 2, natomiast najgorzej grupa 0. Najwięcej zespołów ratownictwa ma natomiast grupa 1. Jeśli chodzi o liczbę ludności na łóżko szpitalne, tutaj ponownie najlepiej wypada grupa 0.</w:t>
+      </w:r>
+    </w:p>
+    <w:p>
+      <w:pPr>
+        <w:jc w:val="both"/>
+      </w:pPr>
+      <w:r>
+        <w:drawing>
+          <wp:inline distT="0" distB="0" distL="0" distR="0" wp14:anchorId="18ADECC4" wp14:editId="6360DC3D">
+            <wp:extent cx="5039428" cy="2438740"/>
+            <wp:effectExtent l="0" t="0" r="8890" b="0"/>
+            <wp:docPr id="1192863264" name="Obraz 1" descr="Obraz zawierający tekst, zrzut ekranu, Czcionka&#10;&#10;Opis wygenerowany automatycznie"/>
+            <wp:cNvGraphicFramePr>
+              <a:graphicFrameLocks xmlns:a="http://schemas.openxmlformats.org/drawingml/2006/main" noChangeAspect="1"/>
+            </wp:cNvGraphicFramePr>
+            <a:graphic xmlns:a="http://schemas.openxmlformats.org/drawingml/2006/main">
+              <a:graphicData uri="http://schemas.openxmlformats.org/drawingml/2006/picture">
+                <pic:pic xmlns:pic="http://schemas.openxmlformats.org/drawingml/2006/picture">
+                  <pic:nvPicPr>
+                    <pic:cNvPr id="1192863264" name="Obraz 1" descr="Obraz zawierający tekst, zrzut ekranu, Czcionka&#10;&#10;Opis wygenerowany automatycznie"/>
+                    <pic:cNvPicPr/>
+                  </pic:nvPicPr>
+                  <pic:blipFill>
+                    <a:blip r:embed="rId49"/>
+                    <a:stretch>
+                      <a:fillRect/>
+                    </a:stretch>
+                  </pic:blipFill>
+                  <pic:spPr>
+                    <a:xfrm>
+                      <a:off x="0" y="0"/>
+                      <a:ext cx="5039428" cy="2438740"/>
+                    </a:xfrm>
+                    <a:prstGeom prst="rect">
+                      <a:avLst/>
+                    </a:prstGeom>
+                  </pic:spPr>
+                </pic:pic>
+              </a:graphicData>
+            </a:graphic>
+          </wp:inline>
+        </w:drawing>
+      </w:r>
+    </w:p>
+    <w:p>
+      <w:pPr>
+        <w:jc w:val="both"/>
+      </w:pPr>
+      <w:r>
+        <w:t xml:space="preserve">W przypadku liczby absolwentów, </w:t>
+      </w:r>
+      <w:r>
+        <w:t xml:space="preserve">widać tutaj mniejsze różnice pomiędzy grupami niż otrzymaliśmy przy metodzie k-średnich. Mimo występującej mocno odstającej grupy 1, dwie pozostałe grupy są do siebie mocniej zbliżone. Na pierwszym miejscu plasuje się grupa 0. Jeśli </w:t>
+      </w:r>
+      <w:r>
+        <w:lastRenderedPageBreak/>
+        <w:t xml:space="preserve">chodzi o organizacje non profit w sferze ochrony zdrowia, to najbliżej </w:t>
+      </w:r>
+      <w:proofErr w:type="spellStart"/>
+      <w:r>
+        <w:t>nominanty</w:t>
+      </w:r>
+      <w:proofErr w:type="spellEnd"/>
+      <w:r>
+        <w:t xml:space="preserve"> znajduje się grupa 2, natomiast najbardziej oddalona jest grupa 1.</w:t>
+      </w:r>
+    </w:p>
+    <w:p>
+      <w:pPr>
+        <w:jc w:val="both"/>
+      </w:pPr>
+      <w:r>
+        <w:t>W tej metodzie również grupa 0 wypada ogólnie bardzo dobrze. Jest to prawdopodobnie związane z dużym podobieństwem grup 0 z obu metod. W metodzie k-</w:t>
+      </w:r>
+      <w:proofErr w:type="spellStart"/>
+      <w:r>
+        <w:t>metoid</w:t>
+      </w:r>
+      <w:proofErr w:type="spellEnd"/>
+      <w:r>
+        <w:t xml:space="preserve"> grupa 0 jest natomiast mniej liczna i brakuje jej jednego członka względem k-średnich, jednak poza tym jej skład się nie różni. Z tego powodu, podobnie jak poprzednio, pozostałe grupy wymieniają się jeśli chodzi o ich jakość względem poszczególnych zmiennych.</w:t>
+      </w:r>
+    </w:p>
+    <w:p>
+      <w:pPr>
+        <w:pStyle w:val="Nagwek2"/>
+      </w:pPr>
+      <w:bookmarkStart w:id="18" w:name="_Toc153483229"/>
+      <w:r>
+        <w:t>Grupowanie hierarchiczne</w:t>
+      </w:r>
+      <w:bookmarkEnd w:id="18"/>
+    </w:p>
+    <w:p>
+      <w:r>
+        <w:drawing>
+          <wp:inline distT="0" distB="0" distL="0" distR="0" wp14:anchorId="1A00DC11" wp14:editId="52718021">
+            <wp:extent cx="5760720" cy="3133090"/>
+            <wp:effectExtent l="0" t="0" r="0" b="0"/>
+            <wp:docPr id="422780998" name="Obraz 1" descr="Obraz zawierający tekst, diagram, linia, Równolegle&#10;&#10;Opis wygenerowany automatycznie"/>
+            <wp:cNvGraphicFramePr>
+              <a:graphicFrameLocks xmlns:a="http://schemas.openxmlformats.org/drawingml/2006/main" noChangeAspect="1"/>
+            </wp:cNvGraphicFramePr>
+            <a:graphic xmlns:a="http://schemas.openxmlformats.org/drawingml/2006/main">
+              <a:graphicData uri="http://schemas.openxmlformats.org/drawingml/2006/picture">
+                <pic:pic xmlns:pic="http://schemas.openxmlformats.org/drawingml/2006/picture">
+                  <pic:nvPicPr>
+                    <pic:cNvPr id="422780998" name="Obraz 1" descr="Obraz zawierający tekst, diagram, linia, Równolegle&#10;&#10;Opis wygenerowany automatycznie"/>
+                    <pic:cNvPicPr/>
+                  </pic:nvPicPr>
+                  <pic:blipFill>
+                    <a:blip r:embed="rId50"/>
+                    <a:stretch>
+                      <a:fillRect/>
+                    </a:stretch>
+                  </pic:blipFill>
+                  <pic:spPr>
+                    <a:xfrm>
+                      <a:off x="0" y="0"/>
+                      <a:ext cx="5760720" cy="3133090"/>
+                    </a:xfrm>
+                    <a:prstGeom prst="rect">
+                      <a:avLst/>
+                    </a:prstGeom>
+                  </pic:spPr>
+                </pic:pic>
+              </a:graphicData>
+            </a:graphic>
+          </wp:inline>
+        </w:drawing>
+      </w:r>
+    </w:p>
+    <w:p>
+      <w:pPr>
+        <w:jc w:val="both"/>
+      </w:pPr>
+      <w:r>
+        <w:t>Wynikiem grupowania hierarchicznego jest natomiast powyższy dendrogram, który postanowiłem uciąć na poziomie 6, tworząc 3 grupy.</w:t>
+      </w:r>
+      <w:r>
+        <w:t xml:space="preserve"> Dzięki takiemu podziałowi otrzymujemy grupy o sensownej liczebności, nie dostajemy</w:t>
+      </w:r>
+      <w:r>
+        <w:t xml:space="preserve"> grup o bardzo małej liczbie obiektów. </w:t>
+      </w:r>
+      <w:r>
+        <w:t>Otrzymane grupy</w:t>
+      </w:r>
+      <w:r>
+        <w:t xml:space="preserve"> dokładnie</w:t>
+      </w:r>
+      <w:r>
+        <w:t xml:space="preserve"> odpowiadają grupom wydzielonym z pomocą metody k-średnich.</w:t>
       </w:r>
     </w:p>
     <w:sectPr>
@@ -2878,6 +5859,119 @@
     </w:lvl>
   </w:abstractNum>
   <w:abstractNum w:abstractNumId="1" w15:restartNumberingAfterBreak="0">
+    <w:nsid w:val="22585502"/>
+    <w:multiLevelType w:val="hybridMultilevel"/>
+    <w:tmpl w:val="0194C9B6"/>
+    <w:lvl w:ilvl="0" w:tplc="04150001">
+      <w:start w:val="1"/>
+      <w:numFmt w:val="bullet"/>
+      <w:lvlText w:val=""/>
+      <w:lvlJc w:val="left"/>
+      <w:pPr>
+        <w:ind w:left="720" w:hanging="360"/>
+      </w:pPr>
+      <w:rPr>
+        <w:rFonts w:ascii="Symbol" w:hAnsi="Symbol" w:hint="default"/>
+      </w:rPr>
+    </w:lvl>
+    <w:lvl w:ilvl="1" w:tplc="04150003" w:tentative="1">
+      <w:start w:val="1"/>
+      <w:numFmt w:val="bullet"/>
+      <w:lvlText w:val="o"/>
+      <w:lvlJc w:val="left"/>
+      <w:pPr>
+        <w:ind w:left="1440" w:hanging="360"/>
+      </w:pPr>
+      <w:rPr>
+        <w:rFonts w:ascii="Courier New" w:hAnsi="Courier New" w:cs="Courier New" w:hint="default"/>
+      </w:rPr>
+    </w:lvl>
+    <w:lvl w:ilvl="2" w:tplc="04150005" w:tentative="1">
+      <w:start w:val="1"/>
+      <w:numFmt w:val="bullet"/>
+      <w:lvlText w:val=""/>
+      <w:lvlJc w:val="left"/>
+      <w:pPr>
+        <w:ind w:left="2160" w:hanging="360"/>
+      </w:pPr>
+      <w:rPr>
+        <w:rFonts w:ascii="Wingdings" w:hAnsi="Wingdings" w:hint="default"/>
+      </w:rPr>
+    </w:lvl>
+    <w:lvl w:ilvl="3" w:tplc="04150001" w:tentative="1">
+      <w:start w:val="1"/>
+      <w:numFmt w:val="bullet"/>
+      <w:lvlText w:val=""/>
+      <w:lvlJc w:val="left"/>
+      <w:pPr>
+        <w:ind w:left="2880" w:hanging="360"/>
+      </w:pPr>
+      <w:rPr>
+        <w:rFonts w:ascii="Symbol" w:hAnsi="Symbol" w:hint="default"/>
+      </w:rPr>
+    </w:lvl>
+    <w:lvl w:ilvl="4" w:tplc="04150003" w:tentative="1">
+      <w:start w:val="1"/>
+      <w:numFmt w:val="bullet"/>
+      <w:lvlText w:val="o"/>
+      <w:lvlJc w:val="left"/>
+      <w:pPr>
+        <w:ind w:left="3600" w:hanging="360"/>
+      </w:pPr>
+      <w:rPr>
+        <w:rFonts w:ascii="Courier New" w:hAnsi="Courier New" w:cs="Courier New" w:hint="default"/>
+      </w:rPr>
+    </w:lvl>
+    <w:lvl w:ilvl="5" w:tplc="04150005" w:tentative="1">
+      <w:start w:val="1"/>
+      <w:numFmt w:val="bullet"/>
+      <w:lvlText w:val=""/>
+      <w:lvlJc w:val="left"/>
+      <w:pPr>
+        <w:ind w:left="4320" w:hanging="360"/>
+      </w:pPr>
+      <w:rPr>
+        <w:rFonts w:ascii="Wingdings" w:hAnsi="Wingdings" w:hint="default"/>
+      </w:rPr>
+    </w:lvl>
+    <w:lvl w:ilvl="6" w:tplc="04150001" w:tentative="1">
+      <w:start w:val="1"/>
+      <w:numFmt w:val="bullet"/>
+      <w:lvlText w:val=""/>
+      <w:lvlJc w:val="left"/>
+      <w:pPr>
+        <w:ind w:left="5040" w:hanging="360"/>
+      </w:pPr>
+      <w:rPr>
+        <w:rFonts w:ascii="Symbol" w:hAnsi="Symbol" w:hint="default"/>
+      </w:rPr>
+    </w:lvl>
+    <w:lvl w:ilvl="7" w:tplc="04150003" w:tentative="1">
+      <w:start w:val="1"/>
+      <w:numFmt w:val="bullet"/>
+      <w:lvlText w:val="o"/>
+      <w:lvlJc w:val="left"/>
+      <w:pPr>
+        <w:ind w:left="5760" w:hanging="360"/>
+      </w:pPr>
+      <w:rPr>
+        <w:rFonts w:ascii="Courier New" w:hAnsi="Courier New" w:cs="Courier New" w:hint="default"/>
+      </w:rPr>
+    </w:lvl>
+    <w:lvl w:ilvl="8" w:tplc="04150005" w:tentative="1">
+      <w:start w:val="1"/>
+      <w:numFmt w:val="bullet"/>
+      <w:lvlText w:val=""/>
+      <w:lvlJc w:val="left"/>
+      <w:pPr>
+        <w:ind w:left="6480" w:hanging="360"/>
+      </w:pPr>
+      <w:rPr>
+        <w:rFonts w:ascii="Wingdings" w:hAnsi="Wingdings" w:hint="default"/>
+      </w:rPr>
+    </w:lvl>
+  </w:abstractNum>
+  <w:abstractNum w:abstractNumId="2" w15:restartNumberingAfterBreak="0">
     <w:nsid w:val="23E13A5D"/>
     <w:multiLevelType w:val="hybridMultilevel"/>
     <w:tmpl w:val="708E8DB0"/>
@@ -2966,7 +6060,7 @@
       </w:pPr>
     </w:lvl>
   </w:abstractNum>
-  <w:abstractNum w:abstractNumId="2" w15:restartNumberingAfterBreak="0">
+  <w:abstractNum w:abstractNumId="3" w15:restartNumberingAfterBreak="0">
     <w:nsid w:val="27BC1771"/>
     <w:multiLevelType w:val="hybridMultilevel"/>
     <w:tmpl w:val="2CAE9EF4"/>
@@ -3055,96 +6149,10 @@
       </w:pPr>
     </w:lvl>
   </w:abstractNum>
-  <w:abstractNum w:abstractNumId="3" w15:restartNumberingAfterBreak="0">
-    <w:nsid w:val="73F84E3E"/>
+  <w:abstractNum w:abstractNumId="4" w15:restartNumberingAfterBreak="0">
+    <w:nsid w:val="2CB421D8"/>
     <w:multiLevelType w:val="hybridMultilevel"/>
-    <w:tmpl w:val="EFB0F5CA"/>
-    <w:lvl w:ilvl="0" w:tplc="0415000F">
-      <w:start w:val="1"/>
-      <w:numFmt w:val="decimal"/>
-      <w:lvlText w:val="%1."/>
-      <w:lvlJc w:val="left"/>
-      <w:pPr>
-        <w:ind w:left="720" w:hanging="360"/>
-      </w:pPr>
-    </w:lvl>
-    <w:lvl w:ilvl="1" w:tplc="04150019" w:tentative="1">
-      <w:start w:val="1"/>
-      <w:numFmt w:val="lowerLetter"/>
-      <w:lvlText w:val="%2."/>
-      <w:lvlJc w:val="left"/>
-      <w:pPr>
-        <w:ind w:left="1440" w:hanging="360"/>
-      </w:pPr>
-    </w:lvl>
-    <w:lvl w:ilvl="2" w:tplc="0415001B" w:tentative="1">
-      <w:start w:val="1"/>
-      <w:numFmt w:val="lowerRoman"/>
-      <w:lvlText w:val="%3."/>
-      <w:lvlJc w:val="right"/>
-      <w:pPr>
-        <w:ind w:left="2160" w:hanging="180"/>
-      </w:pPr>
-    </w:lvl>
-    <w:lvl w:ilvl="3" w:tplc="0415000F" w:tentative="1">
-      <w:start w:val="1"/>
-      <w:numFmt w:val="decimal"/>
-      <w:lvlText w:val="%4."/>
-      <w:lvlJc w:val="left"/>
-      <w:pPr>
-        <w:ind w:left="2880" w:hanging="360"/>
-      </w:pPr>
-    </w:lvl>
-    <w:lvl w:ilvl="4" w:tplc="04150019" w:tentative="1">
-      <w:start w:val="1"/>
-      <w:numFmt w:val="lowerLetter"/>
-      <w:lvlText w:val="%5."/>
-      <w:lvlJc w:val="left"/>
-      <w:pPr>
-        <w:ind w:left="3600" w:hanging="360"/>
-      </w:pPr>
-    </w:lvl>
-    <w:lvl w:ilvl="5" w:tplc="0415001B" w:tentative="1">
-      <w:start w:val="1"/>
-      <w:numFmt w:val="lowerRoman"/>
-      <w:lvlText w:val="%6."/>
-      <w:lvlJc w:val="right"/>
-      <w:pPr>
-        <w:ind w:left="4320" w:hanging="180"/>
-      </w:pPr>
-    </w:lvl>
-    <w:lvl w:ilvl="6" w:tplc="0415000F" w:tentative="1">
-      <w:start w:val="1"/>
-      <w:numFmt w:val="decimal"/>
-      <w:lvlText w:val="%7."/>
-      <w:lvlJc w:val="left"/>
-      <w:pPr>
-        <w:ind w:left="5040" w:hanging="360"/>
-      </w:pPr>
-    </w:lvl>
-    <w:lvl w:ilvl="7" w:tplc="04150019" w:tentative="1">
-      <w:start w:val="1"/>
-      <w:numFmt w:val="lowerLetter"/>
-      <w:lvlText w:val="%8."/>
-      <w:lvlJc w:val="left"/>
-      <w:pPr>
-        <w:ind w:left="5760" w:hanging="360"/>
-      </w:pPr>
-    </w:lvl>
-    <w:lvl w:ilvl="8" w:tplc="0415001B" w:tentative="1">
-      <w:start w:val="1"/>
-      <w:numFmt w:val="lowerRoman"/>
-      <w:lvlText w:val="%9."/>
-      <w:lvlJc w:val="right"/>
-      <w:pPr>
-        <w:ind w:left="6480" w:hanging="180"/>
-      </w:pPr>
-    </w:lvl>
-  </w:abstractNum>
-  <w:abstractNum w:abstractNumId="4" w15:restartNumberingAfterBreak="0">
-    <w:nsid w:val="77D327E7"/>
-    <w:multiLevelType w:val="hybridMultilevel"/>
-    <w:tmpl w:val="2BC0DDC6"/>
+    <w:tmpl w:val="4568FEB2"/>
     <w:lvl w:ilvl="0" w:tplc="04150001">
       <w:start w:val="1"/>
       <w:numFmt w:val="bullet"/>
@@ -3254,20 +6262,225 @@
       </w:rPr>
     </w:lvl>
   </w:abstractNum>
+  <w:abstractNum w:abstractNumId="5" w15:restartNumberingAfterBreak="0">
+    <w:nsid w:val="73F84E3E"/>
+    <w:multiLevelType w:val="hybridMultilevel"/>
+    <w:tmpl w:val="EFB0F5CA"/>
+    <w:lvl w:ilvl="0" w:tplc="0415000F">
+      <w:start w:val="1"/>
+      <w:numFmt w:val="decimal"/>
+      <w:lvlText w:val="%1."/>
+      <w:lvlJc w:val="left"/>
+      <w:pPr>
+        <w:ind w:left="720" w:hanging="360"/>
+      </w:pPr>
+    </w:lvl>
+    <w:lvl w:ilvl="1" w:tplc="04150019" w:tentative="1">
+      <w:start w:val="1"/>
+      <w:numFmt w:val="lowerLetter"/>
+      <w:lvlText w:val="%2."/>
+      <w:lvlJc w:val="left"/>
+      <w:pPr>
+        <w:ind w:left="1440" w:hanging="360"/>
+      </w:pPr>
+    </w:lvl>
+    <w:lvl w:ilvl="2" w:tplc="0415001B" w:tentative="1">
+      <w:start w:val="1"/>
+      <w:numFmt w:val="lowerRoman"/>
+      <w:lvlText w:val="%3."/>
+      <w:lvlJc w:val="right"/>
+      <w:pPr>
+        <w:ind w:left="2160" w:hanging="180"/>
+      </w:pPr>
+    </w:lvl>
+    <w:lvl w:ilvl="3" w:tplc="0415000F" w:tentative="1">
+      <w:start w:val="1"/>
+      <w:numFmt w:val="decimal"/>
+      <w:lvlText w:val="%4."/>
+      <w:lvlJc w:val="left"/>
+      <w:pPr>
+        <w:ind w:left="2880" w:hanging="360"/>
+      </w:pPr>
+    </w:lvl>
+    <w:lvl w:ilvl="4" w:tplc="04150019" w:tentative="1">
+      <w:start w:val="1"/>
+      <w:numFmt w:val="lowerLetter"/>
+      <w:lvlText w:val="%5."/>
+      <w:lvlJc w:val="left"/>
+      <w:pPr>
+        <w:ind w:left="3600" w:hanging="360"/>
+      </w:pPr>
+    </w:lvl>
+    <w:lvl w:ilvl="5" w:tplc="0415001B" w:tentative="1">
+      <w:start w:val="1"/>
+      <w:numFmt w:val="lowerRoman"/>
+      <w:lvlText w:val="%6."/>
+      <w:lvlJc w:val="right"/>
+      <w:pPr>
+        <w:ind w:left="4320" w:hanging="180"/>
+      </w:pPr>
+    </w:lvl>
+    <w:lvl w:ilvl="6" w:tplc="0415000F" w:tentative="1">
+      <w:start w:val="1"/>
+      <w:numFmt w:val="decimal"/>
+      <w:lvlText w:val="%7."/>
+      <w:lvlJc w:val="left"/>
+      <w:pPr>
+        <w:ind w:left="5040" w:hanging="360"/>
+      </w:pPr>
+    </w:lvl>
+    <w:lvl w:ilvl="7" w:tplc="04150019" w:tentative="1">
+      <w:start w:val="1"/>
+      <w:numFmt w:val="lowerLetter"/>
+      <w:lvlText w:val="%8."/>
+      <w:lvlJc w:val="left"/>
+      <w:pPr>
+        <w:ind w:left="5760" w:hanging="360"/>
+      </w:pPr>
+    </w:lvl>
+    <w:lvl w:ilvl="8" w:tplc="0415001B" w:tentative="1">
+      <w:start w:val="1"/>
+      <w:numFmt w:val="lowerRoman"/>
+      <w:lvlText w:val="%9."/>
+      <w:lvlJc w:val="right"/>
+      <w:pPr>
+        <w:ind w:left="6480" w:hanging="180"/>
+      </w:pPr>
+    </w:lvl>
+  </w:abstractNum>
+  <w:abstractNum w:abstractNumId="6" w15:restartNumberingAfterBreak="0">
+    <w:nsid w:val="77D327E7"/>
+    <w:multiLevelType w:val="hybridMultilevel"/>
+    <w:tmpl w:val="2BC0DDC6"/>
+    <w:lvl w:ilvl="0" w:tplc="04150001">
+      <w:start w:val="1"/>
+      <w:numFmt w:val="bullet"/>
+      <w:lvlText w:val=""/>
+      <w:lvlJc w:val="left"/>
+      <w:pPr>
+        <w:ind w:left="720" w:hanging="360"/>
+      </w:pPr>
+      <w:rPr>
+        <w:rFonts w:ascii="Symbol" w:hAnsi="Symbol" w:hint="default"/>
+      </w:rPr>
+    </w:lvl>
+    <w:lvl w:ilvl="1" w:tplc="04150003" w:tentative="1">
+      <w:start w:val="1"/>
+      <w:numFmt w:val="bullet"/>
+      <w:lvlText w:val="o"/>
+      <w:lvlJc w:val="left"/>
+      <w:pPr>
+        <w:ind w:left="1440" w:hanging="360"/>
+      </w:pPr>
+      <w:rPr>
+        <w:rFonts w:ascii="Courier New" w:hAnsi="Courier New" w:cs="Courier New" w:hint="default"/>
+      </w:rPr>
+    </w:lvl>
+    <w:lvl w:ilvl="2" w:tplc="04150005" w:tentative="1">
+      <w:start w:val="1"/>
+      <w:numFmt w:val="bullet"/>
+      <w:lvlText w:val=""/>
+      <w:lvlJc w:val="left"/>
+      <w:pPr>
+        <w:ind w:left="2160" w:hanging="360"/>
+      </w:pPr>
+      <w:rPr>
+        <w:rFonts w:ascii="Wingdings" w:hAnsi="Wingdings" w:hint="default"/>
+      </w:rPr>
+    </w:lvl>
+    <w:lvl w:ilvl="3" w:tplc="04150001" w:tentative="1">
+      <w:start w:val="1"/>
+      <w:numFmt w:val="bullet"/>
+      <w:lvlText w:val=""/>
+      <w:lvlJc w:val="left"/>
+      <w:pPr>
+        <w:ind w:left="2880" w:hanging="360"/>
+      </w:pPr>
+      <w:rPr>
+        <w:rFonts w:ascii="Symbol" w:hAnsi="Symbol" w:hint="default"/>
+      </w:rPr>
+    </w:lvl>
+    <w:lvl w:ilvl="4" w:tplc="04150003" w:tentative="1">
+      <w:start w:val="1"/>
+      <w:numFmt w:val="bullet"/>
+      <w:lvlText w:val="o"/>
+      <w:lvlJc w:val="left"/>
+      <w:pPr>
+        <w:ind w:left="3600" w:hanging="360"/>
+      </w:pPr>
+      <w:rPr>
+        <w:rFonts w:ascii="Courier New" w:hAnsi="Courier New" w:cs="Courier New" w:hint="default"/>
+      </w:rPr>
+    </w:lvl>
+    <w:lvl w:ilvl="5" w:tplc="04150005" w:tentative="1">
+      <w:start w:val="1"/>
+      <w:numFmt w:val="bullet"/>
+      <w:lvlText w:val=""/>
+      <w:lvlJc w:val="left"/>
+      <w:pPr>
+        <w:ind w:left="4320" w:hanging="360"/>
+      </w:pPr>
+      <w:rPr>
+        <w:rFonts w:ascii="Wingdings" w:hAnsi="Wingdings" w:hint="default"/>
+      </w:rPr>
+    </w:lvl>
+    <w:lvl w:ilvl="6" w:tplc="04150001" w:tentative="1">
+      <w:start w:val="1"/>
+      <w:numFmt w:val="bullet"/>
+      <w:lvlText w:val=""/>
+      <w:lvlJc w:val="left"/>
+      <w:pPr>
+        <w:ind w:left="5040" w:hanging="360"/>
+      </w:pPr>
+      <w:rPr>
+        <w:rFonts w:ascii="Symbol" w:hAnsi="Symbol" w:hint="default"/>
+      </w:rPr>
+    </w:lvl>
+    <w:lvl w:ilvl="7" w:tplc="04150003" w:tentative="1">
+      <w:start w:val="1"/>
+      <w:numFmt w:val="bullet"/>
+      <w:lvlText w:val="o"/>
+      <w:lvlJc w:val="left"/>
+      <w:pPr>
+        <w:ind w:left="5760" w:hanging="360"/>
+      </w:pPr>
+      <w:rPr>
+        <w:rFonts w:ascii="Courier New" w:hAnsi="Courier New" w:cs="Courier New" w:hint="default"/>
+      </w:rPr>
+    </w:lvl>
+    <w:lvl w:ilvl="8" w:tplc="04150005" w:tentative="1">
+      <w:start w:val="1"/>
+      <w:numFmt w:val="bullet"/>
+      <w:lvlText w:val=""/>
+      <w:lvlJc w:val="left"/>
+      <w:pPr>
+        <w:ind w:left="6480" w:hanging="360"/>
+      </w:pPr>
+      <w:rPr>
+        <w:rFonts w:ascii="Wingdings" w:hAnsi="Wingdings" w:hint="default"/>
+      </w:rPr>
+    </w:lvl>
+  </w:abstractNum>
   <w:num w:numId="1" w16cid:durableId="1889294678">
-    <w:abstractNumId w:val="4"/>
+    <w:abstractNumId w:val="6"/>
   </w:num>
   <w:num w:numId="2" w16cid:durableId="809635976">
+    <w:abstractNumId w:val="5"/>
+  </w:num>
+  <w:num w:numId="3" w16cid:durableId="907303323">
     <w:abstractNumId w:val="3"/>
   </w:num>
-  <w:num w:numId="3" w16cid:durableId="907303323">
+  <w:num w:numId="4" w16cid:durableId="1226067103">
     <w:abstractNumId w:val="2"/>
-  </w:num>
-  <w:num w:numId="4" w16cid:durableId="1226067103">
-    <w:abstractNumId w:val="1"/>
   </w:num>
   <w:num w:numId="5" w16cid:durableId="1575503056">
     <w:abstractNumId w:val="0"/>
+  </w:num>
+  <w:num w:numId="6" w16cid:durableId="924800143">
+    <w:abstractNumId w:val="4"/>
+  </w:num>
+  <w:num w:numId="7" w16cid:durableId="820578234">
+    <w:abstractNumId w:val="1"/>
   </w:num>
 </w:numbering>
 </file>
@@ -3721,6 +6934,49 @@
       <w:szCs w:val="26"/>
     </w:rPr>
   </w:style>
+  <w:style w:type="paragraph" w:styleId="Nagwek3">
+    <w:name w:val="heading 3"/>
+    <w:basedOn w:val="Normalny"/>
+    <w:next w:val="Normalny"/>
+    <w:link w:val="Nagwek3Znak"/>
+    <w:uiPriority w:val="9"/>
+    <w:unhideWhenUsed/>
+    <w:qFormat/>
+    <w:rsid w:val="00863382"/>
+    <w:pPr>
+      <w:keepNext/>
+      <w:keepLines/>
+      <w:spacing w:before="40" w:after="0"/>
+      <w:outlineLvl w:val="2"/>
+    </w:pPr>
+    <w:rPr>
+      <w:rFonts w:asciiTheme="majorHAnsi" w:eastAsiaTheme="majorEastAsia" w:hAnsiTheme="majorHAnsi" w:cstheme="majorBidi"/>
+      <w:color w:val="1F3763" w:themeColor="accent1" w:themeShade="7F"/>
+      <w:szCs w:val="24"/>
+    </w:rPr>
+  </w:style>
+  <w:style w:type="paragraph" w:styleId="Nagwek4">
+    <w:name w:val="heading 4"/>
+    <w:basedOn w:val="Normalny"/>
+    <w:next w:val="Normalny"/>
+    <w:link w:val="Nagwek4Znak"/>
+    <w:uiPriority w:val="9"/>
+    <w:unhideWhenUsed/>
+    <w:qFormat/>
+    <w:rsid w:val="0070411A"/>
+    <w:pPr>
+      <w:keepNext/>
+      <w:keepLines/>
+      <w:spacing w:before="40" w:after="0"/>
+      <w:outlineLvl w:val="3"/>
+    </w:pPr>
+    <w:rPr>
+      <w:rFonts w:asciiTheme="majorHAnsi" w:eastAsiaTheme="majorEastAsia" w:hAnsiTheme="majorHAnsi" w:cstheme="majorBidi"/>
+      <w:i/>
+      <w:iCs/>
+      <w:color w:val="2F5496" w:themeColor="accent1" w:themeShade="BF"/>
+    </w:rPr>
+  </w:style>
   <w:style w:type="character" w:default="1" w:styleId="Domylnaczcionkaakapitu">
     <w:name w:val="Default Paragraph Font"/>
     <w:uiPriority w:val="1"/>
@@ -3857,6 +7113,99 @@
     <w:rsid w:val="00EA512D"/>
     <w:rPr>
       <w:vertAlign w:val="superscript"/>
+    </w:rPr>
+  </w:style>
+  <w:style w:type="character" w:customStyle="1" w:styleId="Nagwek3Znak">
+    <w:name w:val="Nagłówek 3 Znak"/>
+    <w:basedOn w:val="Domylnaczcionkaakapitu"/>
+    <w:link w:val="Nagwek3"/>
+    <w:uiPriority w:val="9"/>
+    <w:rsid w:val="00863382"/>
+    <w:rPr>
+      <w:rFonts w:asciiTheme="majorHAnsi" w:eastAsiaTheme="majorEastAsia" w:hAnsiTheme="majorHAnsi" w:cstheme="majorBidi"/>
+      <w:color w:val="1F3763" w:themeColor="accent1" w:themeShade="7F"/>
+      <w:sz w:val="24"/>
+      <w:szCs w:val="24"/>
+    </w:rPr>
+  </w:style>
+  <w:style w:type="paragraph" w:styleId="Nagwekspisutreci">
+    <w:name w:val="TOC Heading"/>
+    <w:basedOn w:val="Nagwek1"/>
+    <w:next w:val="Normalny"/>
+    <w:uiPriority w:val="39"/>
+    <w:unhideWhenUsed/>
+    <w:qFormat/>
+    <w:rsid w:val="0070411A"/>
+    <w:pPr>
+      <w:outlineLvl w:val="9"/>
+    </w:pPr>
+    <w:rPr>
+      <w:kern w:val="0"/>
+      <w:lang w:eastAsia="pl-PL"/>
+      <w14:ligatures w14:val="none"/>
+    </w:rPr>
+  </w:style>
+  <w:style w:type="paragraph" w:styleId="Spistreci1">
+    <w:name w:val="toc 1"/>
+    <w:basedOn w:val="Normalny"/>
+    <w:next w:val="Normalny"/>
+    <w:autoRedefine/>
+    <w:uiPriority w:val="39"/>
+    <w:unhideWhenUsed/>
+    <w:rsid w:val="0070411A"/>
+    <w:pPr>
+      <w:spacing w:after="100"/>
+    </w:pPr>
+  </w:style>
+  <w:style w:type="paragraph" w:styleId="Spistreci2">
+    <w:name w:val="toc 2"/>
+    <w:basedOn w:val="Normalny"/>
+    <w:next w:val="Normalny"/>
+    <w:autoRedefine/>
+    <w:uiPriority w:val="39"/>
+    <w:unhideWhenUsed/>
+    <w:rsid w:val="0070411A"/>
+    <w:pPr>
+      <w:spacing w:after="100"/>
+      <w:ind w:left="240"/>
+    </w:pPr>
+  </w:style>
+  <w:style w:type="paragraph" w:styleId="Spistreci3">
+    <w:name w:val="toc 3"/>
+    <w:basedOn w:val="Normalny"/>
+    <w:next w:val="Normalny"/>
+    <w:autoRedefine/>
+    <w:uiPriority w:val="39"/>
+    <w:unhideWhenUsed/>
+    <w:rsid w:val="0070411A"/>
+    <w:pPr>
+      <w:spacing w:after="100"/>
+      <w:ind w:left="480"/>
+    </w:pPr>
+  </w:style>
+  <w:style w:type="character" w:styleId="Hipercze">
+    <w:name w:val="Hyperlink"/>
+    <w:basedOn w:val="Domylnaczcionkaakapitu"/>
+    <w:uiPriority w:val="99"/>
+    <w:unhideWhenUsed/>
+    <w:rsid w:val="0070411A"/>
+    <w:rPr>
+      <w:color w:val="0563C1" w:themeColor="hyperlink"/>
+      <w:u w:val="single"/>
+    </w:rPr>
+  </w:style>
+  <w:style w:type="character" w:customStyle="1" w:styleId="Nagwek4Znak">
+    <w:name w:val="Nagłówek 4 Znak"/>
+    <w:basedOn w:val="Domylnaczcionkaakapitu"/>
+    <w:link w:val="Nagwek4"/>
+    <w:uiPriority w:val="9"/>
+    <w:rsid w:val="0070411A"/>
+    <w:rPr>
+      <w:rFonts w:asciiTheme="majorHAnsi" w:eastAsiaTheme="majorEastAsia" w:hAnsiTheme="majorHAnsi" w:cstheme="majorBidi"/>
+      <w:i/>
+      <w:iCs/>
+      <w:color w:val="2F5496" w:themeColor="accent1" w:themeShade="BF"/>
+      <w:sz w:val="24"/>
     </w:rPr>
   </w:style>
 </w:styles>
@@ -4155,4 +7504,16 @@
     </a:ext>
   </a:extLst>
 </a:theme>
+</file>
+
+<file path=customXml/item1.xml><?xml version="1.0" encoding="utf-8"?>
+<b:Sources xmlns:b="http://schemas.openxmlformats.org/officeDocument/2006/bibliography" xmlns="http://schemas.openxmlformats.org/officeDocument/2006/bibliography" SelectedStyle="\APASixthEditionOfficeOnline.xsl" StyleName="APA" Version="6"/>
+</file>
+
+<file path=customXml/itemProps1.xml><?xml version="1.0" encoding="utf-8"?>
+<ds:datastoreItem xmlns:ds="http://schemas.openxmlformats.org/officeDocument/2006/customXml" ds:itemID="{5B3AC2B4-C12C-4D81-A1D2-86846131545A}">
+  <ds:schemaRefs>
+    <ds:schemaRef ds:uri="http://schemas.openxmlformats.org/officeDocument/2006/bibliography"/>
+  </ds:schemaRefs>
+</ds:datastoreItem>
 </file>
</xml_diff>

<commit_message>
added small changes to standarization descriptions inside project file
</commit_message>
<xml_diff>
--- a/LinearOrderingProject/Projekt.docx
+++ b/LinearOrderingProject/Projekt.docx
@@ -33,6 +33,15 @@
     </w:p>
     <w:sdt>
       <w:sdtPr>
+        <w:rPr>
+          <w:rFonts w:ascii="Times New Roman" w:eastAsiaTheme="minorHAnsi" w:hAnsi="Times New Roman" w:cstheme="minorBidi"/>
+          <w:color w:val="auto"/>
+          <w:kern w:val="2"/>
+          <w:sz w:val="24"/>
+          <w:szCs w:val="22"/>
+          <w:lang w:eastAsia="en-US"/>
+          <w14:ligatures w14:val="standardContextual"/>
+        </w:rPr>
         <w:id w:val="-1829425992"/>
         <w:docPartObj>
           <w:docPartGallery w:val="Table of Contents"/>
@@ -41,15 +50,8 @@
       </w:sdtPr>
       <w:sdtEndPr>
         <w:rPr>
-          <w:rFonts w:ascii="Times New Roman" w:eastAsiaTheme="minorHAnsi" w:hAnsi="Times New Roman" w:cstheme="minorBidi"/>
           <w:b/>
           <w:bCs/>
-          <w:color w:val="auto"/>
-          <w:kern w:val="2"/>
-          <w:sz w:val="24"/>
-          <w:szCs w:val="22"/>
-          <w:lang w:eastAsia="en-US"/>
-          <w14:ligatures w14:val="standardContextual"/>
         </w:rPr>
       </w:sdtEndPr>
       <w:sdtContent>
@@ -2337,21 +2339,7 @@
         <w:rPr>
           <w:rFonts w:cs="Times New Roman"/>
         </w:rPr>
-        <w:t xml:space="preserve">, nie występują już </w:t>
-      </w:r>
-      <w:proofErr w:type="spellStart"/>
-      <w:r>
-        <w:rPr>
-          <w:rFonts w:cs="Times New Roman"/>
-        </w:rPr>
-        <w:t>wartośći</w:t>
-      </w:r>
-      <w:proofErr w:type="spellEnd"/>
-      <w:r>
-        <w:rPr>
-          <w:rFonts w:cs="Times New Roman"/>
-        </w:rPr>
-        <w:t xml:space="preserve"> korelacji na poziomie wyższym niż 0,9. </w:t>
+        <w:t xml:space="preserve">, nie występują już wartośći korelacji na poziomie wyższym niż 0,9. </w:t>
       </w:r>
       <w:r>
         <w:rPr>
@@ -2863,21 +2851,7 @@
         <w:rPr>
           <w:rFonts w:cs="Times New Roman"/>
         </w:rPr>
-        <w:t xml:space="preserve">, czy któryś z obiektów jest </w:t>
-      </w:r>
-      <w:proofErr w:type="spellStart"/>
-      <w:r>
-        <w:rPr>
-          <w:rFonts w:cs="Times New Roman"/>
-        </w:rPr>
-        <w:t>outlierem</w:t>
-      </w:r>
-      <w:proofErr w:type="spellEnd"/>
-      <w:r>
-        <w:rPr>
-          <w:rFonts w:cs="Times New Roman"/>
-        </w:rPr>
-        <w:t xml:space="preserve"> w przypadku analizy wielu zmiennych jednocześnie.</w:t>
+        <w:t>, czy któryś z obiektów jest outlierem w przypadku analizy wielu zmiennych jednocześnie.</w:t>
       </w:r>
     </w:p>
     <w:p>
@@ -2954,15 +2928,7 @@
         <w:jc w:val="both"/>
       </w:pPr>
       <w:r>
-        <w:t xml:space="preserve">Zgony ogółem – </w:t>
-      </w:r>
-      <w:proofErr w:type="spellStart"/>
-      <w:r>
-        <w:t>destymulanta</w:t>
-      </w:r>
-      <w:proofErr w:type="spellEnd"/>
-      <w:r>
-        <w:t>;</w:t>
+        <w:t>Zgony ogółem – destymulanta;</w:t>
       </w:r>
     </w:p>
     <w:p>
@@ -2988,15 +2954,7 @@
         <w:jc w:val="both"/>
       </w:pPr>
       <w:r>
-        <w:t xml:space="preserve">Ludność na łóżko szpitalne – </w:t>
-      </w:r>
-      <w:proofErr w:type="spellStart"/>
-      <w:r>
-        <w:t>destymulanta</w:t>
-      </w:r>
-      <w:proofErr w:type="spellEnd"/>
-      <w:r>
-        <w:t>;</w:t>
+        <w:t>Ludność na łóżko szpitalne – destymulanta;</w:t>
       </w:r>
     </w:p>
     <w:p>
@@ -3022,15 +2980,7 @@
         <w:jc w:val="both"/>
       </w:pPr>
       <w:r>
-        <w:t xml:space="preserve">Organizacje non profit dot. ochrony zdrowia – </w:t>
-      </w:r>
-      <w:proofErr w:type="spellStart"/>
-      <w:r>
-        <w:t>nominanta</w:t>
-      </w:r>
-      <w:proofErr w:type="spellEnd"/>
-      <w:r>
-        <w:t xml:space="preserve"> na poziomie </w:t>
+        <w:t xml:space="preserve">Organizacje non profit dot. ochrony zdrowia – nominanta na poziomie </w:t>
       </w:r>
       <w:r>
         <w:t>9</w:t>
@@ -3044,23 +2994,7 @@
         <w:jc w:val="both"/>
       </w:pPr>
       <w:r>
-        <w:t xml:space="preserve">W takim wypadku musimy zamienić zmienne 5, 6 i 8 na stymulanty. Robimy to mnożąc </w:t>
-      </w:r>
-      <w:proofErr w:type="spellStart"/>
-      <w:r>
-        <w:t>destymulanty</w:t>
-      </w:r>
-      <w:proofErr w:type="spellEnd"/>
-      <w:r>
-        <w:t xml:space="preserve"> przez -1 oraz stosując następujący wzór dla </w:t>
-      </w:r>
-      <w:proofErr w:type="spellStart"/>
-      <w:r>
-        <w:t>nominanty</w:t>
-      </w:r>
-      <w:proofErr w:type="spellEnd"/>
-      <w:r>
-        <w:t>:</w:t>
+        <w:t>W takim wypadku musimy zamienić zmienne 5, 6 i 8 na stymulanty. Robimy to mnożąc destymulanty przez -1 oraz stosując następujący wzór dla nominanty:</w:t>
       </w:r>
     </w:p>
     <w:p>
@@ -3143,10 +3077,7 @@
         <w:jc w:val="both"/>
       </w:pPr>
       <w:r>
-        <w:t xml:space="preserve">Lekarze – </w:t>
-      </w:r>
-      <w:r>
-        <w:t>0,25;</w:t>
+        <w:t>Lekarze – 0,25;</w:t>
       </w:r>
     </w:p>
     <w:p>
@@ -3159,13 +3090,7 @@
         <w:jc w:val="both"/>
       </w:pPr>
       <w:r>
-        <w:t xml:space="preserve">Pielęgniarki – </w:t>
-      </w:r>
-      <w:r>
-        <w:t>0,1</w:t>
-      </w:r>
-      <w:r>
-        <w:t>;</w:t>
+        <w:t>Pielęgniarki – 0,1;</w:t>
       </w:r>
     </w:p>
     <w:p>
@@ -3178,13 +3103,7 @@
         <w:jc w:val="both"/>
       </w:pPr>
       <w:r>
-        <w:t xml:space="preserve">Apteki – </w:t>
-      </w:r>
-      <w:r>
-        <w:t>0,1</w:t>
-      </w:r>
-      <w:r>
-        <w:t>;</w:t>
+        <w:t>Apteki – 0,1;</w:t>
       </w:r>
     </w:p>
     <w:p>
@@ -3197,13 +3116,7 @@
         <w:jc w:val="both"/>
       </w:pPr>
       <w:r>
-        <w:t xml:space="preserve">Zgony ogółem – </w:t>
-      </w:r>
-      <w:r>
-        <w:t>0,2</w:t>
-      </w:r>
-      <w:r>
-        <w:t>;</w:t>
+        <w:t>Zgony ogółem – 0,2;</w:t>
       </w:r>
     </w:p>
     <w:p>
@@ -3216,13 +3129,7 @@
         <w:jc w:val="both"/>
       </w:pPr>
       <w:r>
-        <w:t xml:space="preserve">Zespoły ratownictwa medycznego – </w:t>
-      </w:r>
-      <w:r>
-        <w:t>0,075</w:t>
-      </w:r>
-      <w:r>
-        <w:t>;</w:t>
+        <w:t>Zespoły ratownictwa medycznego – 0,075;</w:t>
       </w:r>
     </w:p>
     <w:p>
@@ -3235,13 +3142,7 @@
         <w:jc w:val="both"/>
       </w:pPr>
       <w:r>
-        <w:t xml:space="preserve">Ludność na łóżko szpitalne – </w:t>
-      </w:r>
-      <w:r>
-        <w:t>0,075</w:t>
-      </w:r>
-      <w:r>
-        <w:t>;</w:t>
+        <w:t>Ludność na łóżko szpitalne – 0,075;</w:t>
       </w:r>
     </w:p>
     <w:p>
@@ -3254,13 +3155,7 @@
         <w:jc w:val="both"/>
       </w:pPr>
       <w:r>
-        <w:t xml:space="preserve">Absolwenci uczelni medycznych – </w:t>
-      </w:r>
-      <w:r>
-        <w:t>0,15</w:t>
-      </w:r>
-      <w:r>
-        <w:t>;</w:t>
+        <w:t>Absolwenci uczelni medycznych – 0,15;</w:t>
       </w:r>
     </w:p>
     <w:p>
@@ -3273,10 +3168,7 @@
         <w:jc w:val="both"/>
       </w:pPr>
       <w:r>
-        <w:t xml:space="preserve">Organizacje non profit dot. ochrony zdrowia – </w:t>
-      </w:r>
-      <w:r>
-        <w:t>0,05.</w:t>
+        <w:t>Organizacje non profit dot. ochrony zdrowia – 0,05.</w:t>
       </w:r>
     </w:p>
     <w:p>
@@ -3322,15 +3214,23 @@
         </w:rPr>
         <w:t xml:space="preserve"> </w:t>
       </w:r>
-      <w:r>
+    </w:p>
+    <w:p>
+      <w:pPr>
+        <w:jc w:val="center"/>
         <w:rPr>
           <w:noProof/>
         </w:rPr>
+      </w:pPr>
+      <w:r>
+        <w:rPr>
+          <w:noProof/>
+        </w:rPr>
         <w:drawing>
-          <wp:inline distT="0" distB="0" distL="0" distR="0" wp14:anchorId="02387284" wp14:editId="4A8DEAAC">
-            <wp:extent cx="4058216" cy="1333686"/>
+          <wp:inline distT="0" distB="0" distL="0" distR="0" wp14:anchorId="12CDADB9" wp14:editId="778E41A2">
+            <wp:extent cx="2181529" cy="914528"/>
             <wp:effectExtent l="0" t="0" r="0" b="0"/>
-            <wp:docPr id="488515010" name="Obraz 1" descr="Obraz zawierający Czcionka, biały, diagram, symbol&#10;&#10;Opis wygenerowany automatycznie"/>
+            <wp:docPr id="1490116321" name="Obraz 1" descr="Obraz zawierający Czcionka, biały, pismo odręczne, symbol&#10;&#10;Opis wygenerowany automatycznie"/>
             <wp:cNvGraphicFramePr>
               <a:graphicFrameLocks xmlns:a="http://schemas.openxmlformats.org/drawingml/2006/main" noChangeAspect="1"/>
             </wp:cNvGraphicFramePr>
@@ -3338,7 +3238,7 @@
               <a:graphicData uri="http://schemas.openxmlformats.org/drawingml/2006/picture">
                 <pic:pic xmlns:pic="http://schemas.openxmlformats.org/drawingml/2006/picture">
                   <pic:nvPicPr>
-                    <pic:cNvPr id="488515010" name="Obraz 1" descr="Obraz zawierający Czcionka, biały, diagram, symbol&#10;&#10;Opis wygenerowany automatycznie"/>
+                    <pic:cNvPr id="1490116321" name="Obraz 1" descr="Obraz zawierający Czcionka, biały, pismo odręczne, symbol&#10;&#10;Opis wygenerowany automatycznie"/>
                     <pic:cNvPicPr/>
                   </pic:nvPicPr>
                   <pic:blipFill>
@@ -3350,7 +3250,7 @@
                   <pic:spPr>
                     <a:xfrm>
                       <a:off x="0" y="0"/>
-                      <a:ext cx="4058216" cy="1333686"/>
+                      <a:ext cx="2181529" cy="914528"/>
                     </a:xfrm>
                     <a:prstGeom prst="rect">
                       <a:avLst/>
@@ -3703,6 +3603,48 @@
         <w:jc w:val="center"/>
       </w:pPr>
       <w:r>
+        <w:drawing>
+          <wp:inline distT="0" distB="0" distL="0" distR="0" wp14:anchorId="79F4A99F" wp14:editId="3A1C3512">
+            <wp:extent cx="2562583" cy="695422"/>
+            <wp:effectExtent l="0" t="0" r="9525" b="9525"/>
+            <wp:docPr id="1775518508" name="Obraz 1" descr="Obraz zawierający Czcionka, biały, kaligrafia, pismo odręczne&#10;&#10;Opis wygenerowany automatycznie"/>
+            <wp:cNvGraphicFramePr>
+              <a:graphicFrameLocks xmlns:a="http://schemas.openxmlformats.org/drawingml/2006/main" noChangeAspect="1"/>
+            </wp:cNvGraphicFramePr>
+            <a:graphic xmlns:a="http://schemas.openxmlformats.org/drawingml/2006/main">
+              <a:graphicData uri="http://schemas.openxmlformats.org/drawingml/2006/picture">
+                <pic:pic xmlns:pic="http://schemas.openxmlformats.org/drawingml/2006/picture">
+                  <pic:nvPicPr>
+                    <pic:cNvPr id="1775518508" name="Obraz 1" descr="Obraz zawierający Czcionka, biały, kaligrafia, pismo odręczne&#10;&#10;Opis wygenerowany automatycznie"/>
+                    <pic:cNvPicPr/>
+                  </pic:nvPicPr>
+                  <pic:blipFill>
+                    <a:blip r:embed="rId24"/>
+                    <a:stretch>
+                      <a:fillRect/>
+                    </a:stretch>
+                  </pic:blipFill>
+                  <pic:spPr>
+                    <a:xfrm>
+                      <a:off x="0" y="0"/>
+                      <a:ext cx="2562583" cy="695422"/>
+                    </a:xfrm>
+                    <a:prstGeom prst="rect">
+                      <a:avLst/>
+                    </a:prstGeom>
+                  </pic:spPr>
+                </pic:pic>
+              </a:graphicData>
+            </a:graphic>
+          </wp:inline>
+        </w:drawing>
+      </w:r>
+    </w:p>
+    <w:p>
+      <w:pPr>
+        <w:jc w:val="center"/>
+      </w:pPr>
+      <w:r>
         <w:rPr>
           <w:noProof/>
         </w:rPr>
@@ -3723,7 +3665,7 @@
                     <pic:cNvPicPr/>
                   </pic:nvPicPr>
                   <pic:blipFill>
-                    <a:blip r:embed="rId24"/>
+                    <a:blip r:embed="rId25"/>
                     <a:stretch>
                       <a:fillRect/>
                     </a:stretch>
@@ -3766,15 +3708,15 @@
       </w:r>
     </w:p>
     <w:p>
-      <w:r>
-        <w:rPr>
-          <w:noProof/>
-        </w:rPr>
+      <w:pPr>
+        <w:jc w:val="center"/>
+      </w:pPr>
+      <w:r>
         <w:drawing>
-          <wp:inline distT="0" distB="0" distL="0" distR="0" wp14:anchorId="7C760F53" wp14:editId="1988577F">
-            <wp:extent cx="2425148" cy="796997"/>
-            <wp:effectExtent l="0" t="0" r="0" b="3175"/>
-            <wp:docPr id="1288313131" name="Obraz 1288313131" descr="Obraz zawierający Czcionka, biały, diagram, symbol&#10;&#10;Opis wygenerowany automatycznie"/>
+          <wp:inline distT="0" distB="0" distL="0" distR="0" wp14:anchorId="305E2174" wp14:editId="46D6B4E2">
+            <wp:extent cx="2181529" cy="914528"/>
+            <wp:effectExtent l="0" t="0" r="0" b="0"/>
+            <wp:docPr id="497317059" name="Obraz 1" descr="Obraz zawierający Czcionka, biały, pismo odręczne, symbol&#10;&#10;Opis wygenerowany automatycznie"/>
             <wp:cNvGraphicFramePr>
               <a:graphicFrameLocks xmlns:a="http://schemas.openxmlformats.org/drawingml/2006/main" noChangeAspect="1"/>
             </wp:cNvGraphicFramePr>
@@ -3782,7 +3724,7 @@
               <a:graphicData uri="http://schemas.openxmlformats.org/drawingml/2006/picture">
                 <pic:pic xmlns:pic="http://schemas.openxmlformats.org/drawingml/2006/picture">
                   <pic:nvPicPr>
-                    <pic:cNvPr id="488515010" name="Obraz 1" descr="Obraz zawierający Czcionka, biały, diagram, symbol&#10;&#10;Opis wygenerowany automatycznie"/>
+                    <pic:cNvPr id="497317059" name="Obraz 1" descr="Obraz zawierający Czcionka, biały, pismo odręczne, symbol&#10;&#10;Opis wygenerowany automatycznie"/>
                     <pic:cNvPicPr/>
                   </pic:nvPicPr>
                   <pic:blipFill>
@@ -3794,7 +3736,7 @@
                   <pic:spPr>
                     <a:xfrm>
                       <a:off x="0" y="0"/>
-                      <a:ext cx="2447856" cy="804460"/>
+                      <a:ext cx="2181529" cy="914528"/>
                     </a:xfrm>
                     <a:prstGeom prst="rect">
                       <a:avLst/>
@@ -3876,7 +3818,7 @@
                     <pic:cNvPicPr/>
                   </pic:nvPicPr>
                   <pic:blipFill>
-                    <a:blip r:embed="rId25"/>
+                    <a:blip r:embed="rId26"/>
                     <a:stretch>
                       <a:fillRect/>
                     </a:stretch>
@@ -3926,7 +3868,7 @@
                     <pic:cNvPicPr/>
                   </pic:nvPicPr>
                   <pic:blipFill>
-                    <a:blip r:embed="rId26"/>
+                    <a:blip r:embed="rId27"/>
                     <a:stretch>
                       <a:fillRect/>
                     </a:stretch>
@@ -3966,7 +3908,7 @@
                     <pic:cNvPicPr/>
                   </pic:nvPicPr>
                   <pic:blipFill>
-                    <a:blip r:embed="rId27"/>
+                    <a:blip r:embed="rId28"/>
                     <a:stretch>
                       <a:fillRect/>
                     </a:stretch>
@@ -4019,7 +3961,7 @@
                     <pic:cNvPicPr/>
                   </pic:nvPicPr>
                   <pic:blipFill>
-                    <a:blip r:embed="rId28"/>
+                    <a:blip r:embed="rId29"/>
                     <a:stretch>
                       <a:fillRect/>
                     </a:stretch>
@@ -4072,7 +4014,7 @@
                     <pic:cNvPicPr/>
                   </pic:nvPicPr>
                   <pic:blipFill>
-                    <a:blip r:embed="rId29"/>
+                    <a:blip r:embed="rId30"/>
                     <a:stretch>
                       <a:fillRect/>
                     </a:stretch>
@@ -4116,15 +4058,7 @@
     </w:p>
     <w:p>
       <w:r>
-        <w:t xml:space="preserve">W przypadku metody TOPSIS, również standaryzujemy dane zamienione na </w:t>
-      </w:r>
-      <w:proofErr w:type="spellStart"/>
-      <w:r>
-        <w:t>symulanty</w:t>
-      </w:r>
-      <w:proofErr w:type="spellEnd"/>
-      <w:r>
-        <w:t>, jednak robimy to według innego wzoru:</w:t>
+        <w:t>W przypadku metody TOPSIS, również standaryzujemy dane zamienione na symulanty, jednak robimy to według innego wzoru:</w:t>
       </w:r>
     </w:p>
     <w:p>
@@ -4152,7 +4086,7 @@
                     <pic:cNvPicPr/>
                   </pic:nvPicPr>
                   <pic:blipFill>
-                    <a:blip r:embed="rId30"/>
+                    <a:blip r:embed="rId31"/>
                     <a:stretch>
                       <a:fillRect/>
                     </a:stretch>
@@ -4197,7 +4131,7 @@
                     <pic:cNvPicPr/>
                   </pic:nvPicPr>
                   <pic:blipFill>
-                    <a:blip r:embed="rId31"/>
+                    <a:blip r:embed="rId32"/>
                     <a:stretch>
                       <a:fillRect/>
                     </a:stretch>
@@ -4250,7 +4184,7 @@
                     <pic:cNvPicPr/>
                   </pic:nvPicPr>
                   <pic:blipFill>
-                    <a:blip r:embed="rId32"/>
+                    <a:blip r:embed="rId33"/>
                     <a:stretch>
                       <a:fillRect/>
                     </a:stretch>
@@ -4303,7 +4237,7 @@
                     <pic:cNvPicPr/>
                   </pic:nvPicPr>
                   <pic:blipFill>
-                    <a:blip r:embed="rId33"/>
+                    <a:blip r:embed="rId34"/>
                     <a:stretch>
                       <a:fillRect/>
                     </a:stretch>
@@ -4356,7 +4290,7 @@
                     <pic:cNvPicPr/>
                   </pic:nvPicPr>
                   <pic:blipFill>
-                    <a:blip r:embed="rId34"/>
+                    <a:blip r:embed="rId35"/>
                     <a:stretch>
                       <a:fillRect/>
                     </a:stretch>
@@ -4402,7 +4336,7 @@
                     <pic:cNvPicPr/>
                   </pic:nvPicPr>
                   <pic:blipFill>
-                    <a:blip r:embed="rId35"/>
+                    <a:blip r:embed="rId36"/>
                     <a:stretch>
                       <a:fillRect/>
                     </a:stretch>
@@ -4466,7 +4400,7 @@
                     </pic:cNvPicPr>
                   </pic:nvPicPr>
                   <pic:blipFill>
-                    <a:blip r:embed="rId36">
+                    <a:blip r:embed="rId37">
                       <a:extLst>
                         <a:ext uri="{28A0092B-C50C-407E-A947-70E740481C1C}">
                           <a14:useLocalDpi xmlns:a14="http://schemas.microsoft.com/office/drawing/2010/main" val="0"/>
@@ -4514,15 +4448,7 @@
         <w:t xml:space="preserve">Województwa Lubuskie i Opolskie zawsze plasują się na samym końcu rankingu. </w:t>
       </w:r>
       <w:r>
-        <w:t xml:space="preserve">Mają one najniższe wartości jeśli chodzi o liczbę lekarzy, wysokie liczby zgonów, dość wysoką liczbę ludności na łóżko, są również bardzo daleko od </w:t>
-      </w:r>
-      <w:proofErr w:type="spellStart"/>
-      <w:r>
-        <w:t>nominanty</w:t>
-      </w:r>
-      <w:proofErr w:type="spellEnd"/>
-      <w:r>
-        <w:t xml:space="preserve"> w przypadku organizacji. Są to też województwa, które nie posiadają uniwersytetu medycznego</w:t>
+        <w:t>Mają one najniższe wartości jeśli chodzi o liczbę lekarzy, wysokie liczby zgonów, dość wysoką liczbę ludności na łóżko, są również bardzo daleko od nominanty w przypadku organizacji. Są to też województwa, które nie posiadają uniwersytetu medycznego</w:t>
       </w:r>
       <w:r>
         <w:t>.</w:t>
@@ -4550,30 +4476,17 @@
         <w:jc w:val="both"/>
       </w:pPr>
       <w:r>
-        <w:t xml:space="preserve">Szczególnie wyróżnia się województwo Mazowieckie, dwukrotnie będąc na pierwszym miejscu. Wartości dla tego województwa w przypadku każdej zmiennej są dość wysokie, lub niskie w przypadku </w:t>
-      </w:r>
-      <w:proofErr w:type="spellStart"/>
-      <w:r>
-        <w:t>destymulant</w:t>
-      </w:r>
-      <w:proofErr w:type="spellEnd"/>
-      <w:r>
-        <w:t xml:space="preserve">. Prawdopodobnie największym minusem województwa Mazowieckiego jest bardzo wysoki odsetek organizacji non profit, ponad dwukrotnie wyższy od pożądanej wartości tej </w:t>
-      </w:r>
-      <w:proofErr w:type="spellStart"/>
-      <w:r>
-        <w:t>nominanty</w:t>
-      </w:r>
-      <w:proofErr w:type="spellEnd"/>
-      <w:r>
-        <w:t>.</w:t>
-      </w:r>
-    </w:p>
-    <w:p>
-      <w:pPr>
-        <w:jc w:val="both"/>
-      </w:pPr>
-      <w:r>
+        <w:t>Szczególnie wyróżnia się województwo Mazowieckie, dwukrotnie będąc na pierwszym miejscu. Wartości dla tego województwa w przypadku każdej zmiennej są dość wysokie, lub niskie w przypadku destymulant. Prawdopodobnie największym minusem województwa Mazowieckiego jest bardzo wysoki odsetek organizacji non profit, ponad dwukrotnie wyższy od pożądanej wartości tej nominanty.</w:t>
+      </w:r>
+    </w:p>
+    <w:p>
+      <w:pPr>
+        <w:jc w:val="both"/>
+      </w:pPr>
+      <w:r>
+        <w:rPr>
+          <w:noProof/>
+        </w:rPr>
         <w:drawing>
           <wp:inline distT="0" distB="0" distL="0" distR="0" wp14:anchorId="110D045A" wp14:editId="4C63D95D">
             <wp:extent cx="5760720" cy="2481580"/>
@@ -4590,7 +4503,7 @@
                     <pic:cNvPicPr/>
                   </pic:nvPicPr>
                   <pic:blipFill>
-                    <a:blip r:embed="rId37"/>
+                    <a:blip r:embed="rId38"/>
                     <a:stretch>
                       <a:fillRect/>
                     </a:stretch>
@@ -4688,6 +4601,9 @@
         <w:jc w:val="center"/>
       </w:pPr>
       <w:r>
+        <w:rPr>
+          <w:noProof/>
+        </w:rPr>
         <w:lastRenderedPageBreak/>
         <w:drawing>
           <wp:inline distT="0" distB="0" distL="0" distR="0" wp14:anchorId="667644CD" wp14:editId="66CE58E0">
@@ -4705,7 +4621,7 @@
                     <pic:cNvPicPr/>
                   </pic:nvPicPr>
                   <pic:blipFill>
-                    <a:blip r:embed="rId38"/>
+                    <a:blip r:embed="rId39"/>
                     <a:stretch>
                       <a:fillRect/>
                     </a:stretch>
@@ -4816,6 +4732,9 @@
     </w:p>
     <w:p>
       <w:r>
+        <w:rPr>
+          <w:noProof/>
+        </w:rPr>
         <w:lastRenderedPageBreak/>
         <w:drawing>
           <wp:inline distT="0" distB="0" distL="0" distR="0" wp14:anchorId="71E8A358" wp14:editId="71295DD1">
@@ -4833,7 +4752,7 @@
                     <pic:cNvPicPr/>
                   </pic:nvPicPr>
                   <pic:blipFill>
-                    <a:blip r:embed="rId39"/>
+                    <a:blip r:embed="rId40"/>
                     <a:stretch>
                       <a:fillRect/>
                     </a:stretch>
@@ -4888,47 +4807,7 @@
         <w:jc w:val="both"/>
       </w:pPr>
       <w:r>
-        <w:t xml:space="preserve">Najpierw skorzystam z metody k-średnich. Tę metodę można w </w:t>
-      </w:r>
-      <w:proofErr w:type="spellStart"/>
-      <w:r>
-        <w:t>Pythonie</w:t>
-      </w:r>
-      <w:proofErr w:type="spellEnd"/>
-      <w:r>
-        <w:t xml:space="preserve"> znaleźć w pakiecie </w:t>
-      </w:r>
-      <w:proofErr w:type="spellStart"/>
-      <w:r>
-        <w:t>scikit</w:t>
-      </w:r>
-      <w:proofErr w:type="spellEnd"/>
-      <w:r>
-        <w:t xml:space="preserve"> </w:t>
-      </w:r>
-      <w:proofErr w:type="spellStart"/>
-      <w:r>
-        <w:t>learn</w:t>
-      </w:r>
-      <w:proofErr w:type="spellEnd"/>
-      <w:r>
-        <w:t xml:space="preserve">. Aby zwizualizować wyniki trzeba przekształcić dane z wielowymiarowych do dwuwymiarowych, tak aby dało się je przedstawić na wykresie. Odpowiednie funkcje również znajdujemy w pakiecie </w:t>
-      </w:r>
-      <w:proofErr w:type="spellStart"/>
-      <w:r>
-        <w:t>scikit</w:t>
-      </w:r>
-      <w:proofErr w:type="spellEnd"/>
-      <w:r>
-        <w:t xml:space="preserve"> </w:t>
-      </w:r>
-      <w:proofErr w:type="spellStart"/>
-      <w:r>
-        <w:t>learn</w:t>
-      </w:r>
-      <w:proofErr w:type="spellEnd"/>
-      <w:r>
-        <w:t>.</w:t>
+        <w:t>Najpierw skorzystam z metody k-średnich. Tę metodę można w Pythonie znaleźć w pakiecie scikit learn. Aby zwizualizować wyniki trzeba przekształcić dane z wielowymiarowych do dwuwymiarowych, tak aby dało się je przedstawić na wykresie. Odpowiednie funkcje również znajdujemy w pakiecie scikit learn.</w:t>
       </w:r>
     </w:p>
     <w:p>
@@ -4937,50 +4816,13 @@
       </w:pPr>
       <w:bookmarkStart w:id="13" w:name="_Toc153483224"/>
       <w:r>
-        <w:t>Metoda k-</w:t>
-      </w:r>
-      <w:proofErr w:type="spellStart"/>
-      <w:r>
-        <w:t>medoid</w:t>
+        <w:t>Metoda k-medoid</w:t>
       </w:r>
       <w:bookmarkEnd w:id="13"/>
-      <w:proofErr w:type="spellEnd"/>
-    </w:p>
-    <w:p>
-      <w:r>
-        <w:t>Kolejną metodą jest metoda k-</w:t>
-      </w:r>
-      <w:proofErr w:type="spellStart"/>
-      <w:r>
-        <w:t>medoid</w:t>
-      </w:r>
-      <w:proofErr w:type="spellEnd"/>
-      <w:r>
-        <w:t xml:space="preserve">. Można ją znaleźć w pakiecie </w:t>
-      </w:r>
-      <w:proofErr w:type="spellStart"/>
-      <w:r>
-        <w:t>scikit</w:t>
-      </w:r>
-      <w:proofErr w:type="spellEnd"/>
-      <w:r>
-        <w:t xml:space="preserve"> </w:t>
-      </w:r>
-      <w:proofErr w:type="spellStart"/>
-      <w:r>
-        <w:t>learn</w:t>
-      </w:r>
-      <w:proofErr w:type="spellEnd"/>
-      <w:r>
-        <w:t xml:space="preserve"> extra. Podobnie jak w poprzedniej metodzie, do graficznego przedstawienia podziału na grupy potrzebujemy </w:t>
-      </w:r>
-      <w:proofErr w:type="spellStart"/>
-      <w:r>
-        <w:t>zeskalować</w:t>
-      </w:r>
-      <w:proofErr w:type="spellEnd"/>
-      <w:r>
-        <w:t xml:space="preserve"> dane do dwóch wymiarów.</w:t>
+    </w:p>
+    <w:p>
+      <w:r>
+        <w:t>Kolejną metodą jest metoda k-medoid. Można ją znaleźć w pakiecie scikit learn extra. Podobnie jak w poprzedniej metodzie, do graficznego przedstawienia podziału na grupy potrzebujemy zeskalować dane do dwóch wymiarów.</w:t>
       </w:r>
     </w:p>
     <w:p>
@@ -5055,6 +4897,9 @@
         <w:jc w:val="center"/>
       </w:pPr>
       <w:r>
+        <w:rPr>
+          <w:noProof/>
+        </w:rPr>
         <w:drawing>
           <wp:inline distT="0" distB="0" distL="0" distR="0" wp14:anchorId="566C9902" wp14:editId="30A38E5A">
             <wp:extent cx="1600200" cy="2404202"/>
@@ -5071,7 +4916,7 @@
                     <pic:cNvPicPr/>
                   </pic:nvPicPr>
                   <pic:blipFill>
-                    <a:blip r:embed="rId40"/>
+                    <a:blip r:embed="rId41"/>
                     <a:stretch>
                       <a:fillRect/>
                     </a:stretch>
@@ -5097,6 +4942,9 @@
         <w:jc w:val="center"/>
       </w:pPr>
       <w:r>
+        <w:rPr>
+          <w:noProof/>
+        </w:rPr>
         <w:drawing>
           <wp:inline distT="0" distB="0" distL="0" distR="0" wp14:anchorId="05B88ECA" wp14:editId="117B5BAB">
             <wp:extent cx="4143091" cy="3762375"/>
@@ -5113,7 +4961,7 @@
                     <pic:cNvPicPr/>
                   </pic:nvPicPr>
                   <pic:blipFill>
-                    <a:blip r:embed="rId41"/>
+                    <a:blip r:embed="rId42"/>
                     <a:stretch>
                       <a:fillRect/>
                     </a:stretch>
@@ -5147,6 +4995,9 @@
         <w:jc w:val="both"/>
       </w:pPr>
       <w:r>
+        <w:rPr>
+          <w:noProof/>
+        </w:rPr>
         <w:lastRenderedPageBreak/>
         <w:drawing>
           <wp:inline distT="0" distB="0" distL="0" distR="0" wp14:anchorId="7B66D52D" wp14:editId="330D06D3">
@@ -5164,7 +5015,7 @@
                     <pic:cNvPicPr/>
                   </pic:nvPicPr>
                   <pic:blipFill>
-                    <a:blip r:embed="rId42"/>
+                    <a:blip r:embed="rId43"/>
                     <a:stretch>
                       <a:fillRect/>
                     </a:stretch>
@@ -5190,17 +5041,17 @@
         <w:jc w:val="both"/>
       </w:pPr>
       <w:r>
-        <w:t>Grupa pierwsza charakteryzuje się najwyższą liczbą lekarzy i pielęgniarek na tysiąc ludności. O ile w przypadku pielęgniarek różnica pomiędzy grupą 0 i 1 nie jest duża, to w przypadku lekarzy jest to różnica znacząca.</w:t>
-      </w:r>
-      <w:r>
-        <w:t xml:space="preserve"> Również w przypadku aptek grupa 0 wypada najlepiej, natomiast druga w kolejności jest tutaj grupa 2.</w:t>
-      </w:r>
-    </w:p>
-    <w:p>
-      <w:pPr>
-        <w:jc w:val="both"/>
-      </w:pPr>
-      <w:r>
+        <w:t>Grupa pierwsza charakteryzuje się najwyższą liczbą lekarzy i pielęgniarek na tysiąc ludności. O ile w przypadku pielęgniarek różnica pomiędzy grupą 0 i 1 nie jest duża, to w przypadku lekarzy jest to różnica znacząca. Również w przypadku aptek grupa 0 wypada najlepiej, natomiast druga w kolejności jest tutaj grupa 2.</w:t>
+      </w:r>
+    </w:p>
+    <w:p>
+      <w:pPr>
+        <w:jc w:val="both"/>
+      </w:pPr>
+      <w:r>
+        <w:rPr>
+          <w:noProof/>
+        </w:rPr>
         <w:drawing>
           <wp:inline distT="0" distB="0" distL="0" distR="0" wp14:anchorId="5FCB12AF" wp14:editId="0C98AAE7">
             <wp:extent cx="5268060" cy="3696216"/>
@@ -5217,7 +5068,7 @@
                     <pic:cNvPicPr/>
                   </pic:nvPicPr>
                   <pic:blipFill>
-                    <a:blip r:embed="rId43"/>
+                    <a:blip r:embed="rId44"/>
                     <a:stretch>
                       <a:fillRect/>
                     </a:stretch>
@@ -5252,6 +5103,9 @@
         <w:jc w:val="both"/>
       </w:pPr>
       <w:r>
+        <w:rPr>
+          <w:noProof/>
+        </w:rPr>
         <w:drawing>
           <wp:inline distT="0" distB="0" distL="0" distR="0" wp14:anchorId="052668AD" wp14:editId="2D8A5585">
             <wp:extent cx="5239481" cy="2448267"/>
@@ -5268,7 +5122,7 @@
                     <pic:cNvPicPr/>
                   </pic:nvPicPr>
                   <pic:blipFill>
-                    <a:blip r:embed="rId44"/>
+                    <a:blip r:embed="rId45"/>
                     <a:stretch>
                       <a:fillRect/>
                     </a:stretch>
@@ -5297,15 +5151,7 @@
         <w:t>W przypadku liczby absolwentów grupa 0 ma ich średnio najwięcej i mocno deklasuje dwie pozostałe grupy, co pozwala przypuszczać że jest to grupa z największą liczbą województw posiadających na swoim terenie uniwersytety medyczne. Natomiast żadna z grup nie ma tutaj wartości 0, co oznacza że w każdej grupie znalazł się przynajmniej jeden uniwersytet.</w:t>
       </w:r>
       <w:r>
-        <w:t xml:space="preserve"> Jeśli chodzi o organizacje non profit, to grupy 0 i 2 znajdują się dość blisko </w:t>
-      </w:r>
-      <w:proofErr w:type="spellStart"/>
-      <w:r>
-        <w:t>nominanty</w:t>
-      </w:r>
-      <w:proofErr w:type="spellEnd"/>
-      <w:r>
-        <w:t xml:space="preserve"> równej 9%, natomiast grupa 1 mocno odstaje w negatywną stronę.</w:t>
+        <w:t xml:space="preserve"> Jeśli chodzi o organizacje non profit, to grupy 0 i 2 znajdują się dość blisko nominanty równej 9%, natomiast grupa 1 mocno odstaje w negatywną stronę.</w:t>
       </w:r>
     </w:p>
     <w:p>
@@ -5330,26 +5176,13 @@
       </w:pPr>
       <w:bookmarkStart w:id="17" w:name="_Toc153483228"/>
       <w:r>
-        <w:t>Metoda k-</w:t>
-      </w:r>
-      <w:proofErr w:type="spellStart"/>
-      <w:r>
-        <w:t>medoid</w:t>
+        <w:t>Metoda k-medoid</w:t>
       </w:r>
       <w:bookmarkEnd w:id="17"/>
-      <w:proofErr w:type="spellEnd"/>
-    </w:p>
-    <w:p>
-      <w:r>
-        <w:t>W przypadku wykorzystania metody k-</w:t>
-      </w:r>
-      <w:proofErr w:type="spellStart"/>
-      <w:r>
-        <w:t>medoid</w:t>
-      </w:r>
-      <w:proofErr w:type="spellEnd"/>
-      <w:r>
-        <w:t xml:space="preserve"> wyniki prezentują się następująco:</w:t>
+    </w:p>
+    <w:p>
+      <w:r>
+        <w:t>W przypadku wykorzystania metody k-medoid wyniki prezentują się następująco:</w:t>
       </w:r>
     </w:p>
     <w:p>
@@ -5357,6 +5190,9 @@
         <w:jc w:val="center"/>
       </w:pPr>
       <w:r>
+        <w:rPr>
+          <w:noProof/>
+        </w:rPr>
         <w:drawing>
           <wp:inline distT="0" distB="0" distL="0" distR="0" wp14:anchorId="19AF610C" wp14:editId="53DF8A42">
             <wp:extent cx="1704975" cy="2316051"/>
@@ -5373,7 +5209,7 @@
                     <pic:cNvPicPr/>
                   </pic:nvPicPr>
                   <pic:blipFill>
-                    <a:blip r:embed="rId45"/>
+                    <a:blip r:embed="rId46"/>
                     <a:stretch>
                       <a:fillRect/>
                     </a:stretch>
@@ -5399,6 +5235,9 @@
         <w:jc w:val="center"/>
       </w:pPr>
       <w:r>
+        <w:rPr>
+          <w:noProof/>
+        </w:rPr>
         <w:lastRenderedPageBreak/>
         <w:drawing>
           <wp:inline distT="0" distB="0" distL="0" distR="0" wp14:anchorId="33448CDF" wp14:editId="7F7E558B">
@@ -5416,7 +5255,7 @@
                     <pic:cNvPicPr/>
                   </pic:nvPicPr>
                   <pic:blipFill>
-                    <a:blip r:embed="rId46"/>
+                    <a:blip r:embed="rId47"/>
                     <a:stretch>
                       <a:fillRect/>
                     </a:stretch>
@@ -5453,6 +5292,9 @@
         <w:jc w:val="both"/>
       </w:pPr>
       <w:r>
+        <w:rPr>
+          <w:noProof/>
+        </w:rPr>
         <w:drawing>
           <wp:inline distT="0" distB="0" distL="0" distR="0" wp14:anchorId="77B20D55" wp14:editId="04B6769C">
             <wp:extent cx="5039428" cy="3762900"/>
@@ -5469,7 +5311,7 @@
                     <pic:cNvPicPr/>
                   </pic:nvPicPr>
                   <pic:blipFill>
-                    <a:blip r:embed="rId47"/>
+                    <a:blip r:embed="rId48"/>
                     <a:stretch>
                       <a:fillRect/>
                     </a:stretch>
@@ -5509,6 +5351,9 @@
         <w:jc w:val="both"/>
       </w:pPr>
       <w:r>
+        <w:rPr>
+          <w:noProof/>
+        </w:rPr>
         <w:drawing>
           <wp:inline distT="0" distB="0" distL="0" distR="0" wp14:anchorId="7726B071" wp14:editId="224BCE9F">
             <wp:extent cx="5039428" cy="3715268"/>
@@ -5525,7 +5370,7 @@
                     <pic:cNvPicPr/>
                   </pic:nvPicPr>
                   <pic:blipFill>
-                    <a:blip r:embed="rId48"/>
+                    <a:blip r:embed="rId49"/>
                     <a:stretch>
                       <a:fillRect/>
                     </a:stretch>
@@ -5559,6 +5404,9 @@
         <w:jc w:val="both"/>
       </w:pPr>
       <w:r>
+        <w:rPr>
+          <w:noProof/>
+        </w:rPr>
         <w:drawing>
           <wp:inline distT="0" distB="0" distL="0" distR="0" wp14:anchorId="18ADECC4" wp14:editId="6360DC3D">
             <wp:extent cx="5039428" cy="2438740"/>
@@ -5575,7 +5423,7 @@
                     <pic:cNvPicPr/>
                   </pic:nvPicPr>
                   <pic:blipFill>
-                    <a:blip r:embed="rId49"/>
+                    <a:blip r:embed="rId50"/>
                     <a:stretch>
                       <a:fillRect/>
                     </a:stretch>
@@ -5608,31 +5456,15 @@
       </w:r>
       <w:r>
         <w:lastRenderedPageBreak/>
-        <w:t xml:space="preserve">chodzi o organizacje non profit w sferze ochrony zdrowia, to najbliżej </w:t>
-      </w:r>
-      <w:proofErr w:type="spellStart"/>
-      <w:r>
-        <w:t>nominanty</w:t>
-      </w:r>
-      <w:proofErr w:type="spellEnd"/>
-      <w:r>
-        <w:t xml:space="preserve"> znajduje się grupa 2, natomiast najbardziej oddalona jest grupa 1.</w:t>
-      </w:r>
-    </w:p>
-    <w:p>
-      <w:pPr>
-        <w:jc w:val="both"/>
-      </w:pPr>
-      <w:r>
-        <w:t>W tej metodzie również grupa 0 wypada ogólnie bardzo dobrze. Jest to prawdopodobnie związane z dużym podobieństwem grup 0 z obu metod. W metodzie k-</w:t>
-      </w:r>
-      <w:proofErr w:type="spellStart"/>
-      <w:r>
-        <w:t>metoid</w:t>
-      </w:r>
-      <w:proofErr w:type="spellEnd"/>
-      <w:r>
-        <w:t xml:space="preserve"> grupa 0 jest natomiast mniej liczna i brakuje jej jednego członka względem k-średnich, jednak poza tym jej skład się nie różni. Z tego powodu, podobnie jak poprzednio, pozostałe grupy wymieniają się jeśli chodzi o ich jakość względem poszczególnych zmiennych.</w:t>
+        <w:t>chodzi o organizacje non profit w sferze ochrony zdrowia, to najbliżej nominanty znajduje się grupa 2, natomiast najbardziej oddalona jest grupa 1.</w:t>
+      </w:r>
+    </w:p>
+    <w:p>
+      <w:pPr>
+        <w:jc w:val="both"/>
+      </w:pPr>
+      <w:r>
+        <w:t>W tej metodzie również grupa 0 wypada ogólnie bardzo dobrze. Jest to prawdopodobnie związane z dużym podobieństwem grup 0 z obu metod. W metodzie k-metoid grupa 0 jest natomiast mniej liczna i brakuje jej jednego członka względem k-średnich, jednak poza tym jej skład się nie różni. Z tego powodu, podobnie jak poprzednio, pozostałe grupy wymieniają się jeśli chodzi o ich jakość względem poszczególnych zmiennych.</w:t>
       </w:r>
     </w:p>
     <w:p>
@@ -5647,6 +5479,9 @@
     </w:p>
     <w:p>
       <w:r>
+        <w:rPr>
+          <w:noProof/>
+        </w:rPr>
         <w:drawing>
           <wp:inline distT="0" distB="0" distL="0" distR="0" wp14:anchorId="1A00DC11" wp14:editId="52718021">
             <wp:extent cx="5760720" cy="3133090"/>
@@ -5663,7 +5498,7 @@
                     <pic:cNvPicPr/>
                   </pic:nvPicPr>
                   <pic:blipFill>
-                    <a:blip r:embed="rId50"/>
+                    <a:blip r:embed="rId51"/>
                     <a:stretch>
                       <a:fillRect/>
                     </a:stretch>

</xml_diff>